<commit_message>
Chapter 1: Variables & Declarations chapter completed
</commit_message>
<xml_diff>
--- a/notesjavascript/JavascriptNotesInUrdu.docx
+++ b/notesjavascript/JavascriptNotesInUrdu.docx
@@ -921,6 +921,7 @@
       </w:pPr>
       <w:r>
         <w:rPr>
+          <w:noProof/>
           <w:color w:val="EE0000"/>
           <w:sz w:val="72"/>
           <w:szCs w:val="72"/>
@@ -1001,6 +1002,7 @@
       </w:pPr>
       <w:r>
         <w:rPr>
+          <w:noProof/>
           <w:color w:val="EE0000"/>
           <w:sz w:val="72"/>
           <w:szCs w:val="72"/>
@@ -1081,6 +1083,7 @@
       </w:pPr>
       <w:r>
         <w:rPr>
+          <w:noProof/>
           <w:color w:val="EE0000"/>
           <w:sz w:val="72"/>
           <w:szCs w:val="72"/>
@@ -1190,6 +1193,7 @@
       </w:pPr>
       <w:r>
         <w:rPr>
+          <w:noProof/>
           <w:color w:val="EE0000"/>
           <w:sz w:val="72"/>
           <w:szCs w:val="72"/>
@@ -1243,17 +1247,2083 @@
     </w:p>
     <w:p>
       <w:pPr>
-        <w:rPr>
-          <w:color w:val="EE0000"/>
-          <w:sz w:val="72"/>
-          <w:szCs w:val="72"/>
-        </w:rPr>
-      </w:pPr>
-    </w:p>
-    <w:p>
-      <w:pPr>
-        <w:rPr>
-          <w:color w:val="EE0000"/>
+        <w:pStyle w:val="Header"/>
+        <w:rPr>
+          <w:color w:val="EE0000"/>
+          <w:sz w:val="72"/>
+          <w:szCs w:val="72"/>
+        </w:rPr>
+      </w:pPr>
+      <w:r>
+        <w:rPr>
+          <w:color w:val="EE0000"/>
+          <w:sz w:val="72"/>
+          <w:szCs w:val="72"/>
+        </w:rPr>
+        <w:t>Var:</w:t>
+      </w:r>
+    </w:p>
+    <w:p>
+      <w:pPr>
+        <w:pStyle w:val="Header"/>
+        <w:numPr>
+          <w:ilvl w:val="0"/>
+          <w:numId w:val="1"/>
+        </w:numPr>
+        <w:rPr>
+          <w:color w:val="000000" w:themeColor="text1"/>
+          <w:sz w:val="72"/>
+          <w:szCs w:val="72"/>
+        </w:rPr>
+      </w:pPr>
+      <w:r>
+        <w:rPr>
+          <w:color w:val="000000" w:themeColor="text1"/>
+          <w:sz w:val="72"/>
+          <w:szCs w:val="72"/>
+        </w:rPr>
+        <w:t xml:space="preserve">Window main </w:t>
+      </w:r>
+      <w:proofErr w:type="gramStart"/>
+      <w:r>
+        <w:rPr>
+          <w:color w:val="000000" w:themeColor="text1"/>
+          <w:sz w:val="72"/>
+          <w:szCs w:val="72"/>
+        </w:rPr>
+        <w:t>add</w:t>
+      </w:r>
+      <w:proofErr w:type="gramEnd"/>
+      <w:r>
+        <w:rPr>
+          <w:color w:val="000000" w:themeColor="text1"/>
+          <w:sz w:val="72"/>
+          <w:szCs w:val="72"/>
+        </w:rPr>
+        <w:t xml:space="preserve"> </w:t>
+      </w:r>
+      <w:proofErr w:type="spellStart"/>
+      <w:r>
+        <w:rPr>
+          <w:color w:val="000000" w:themeColor="text1"/>
+          <w:sz w:val="72"/>
+          <w:szCs w:val="72"/>
+        </w:rPr>
+        <w:t>hota</w:t>
+      </w:r>
+      <w:proofErr w:type="spellEnd"/>
+      <w:r>
+        <w:rPr>
+          <w:color w:val="000000" w:themeColor="text1"/>
+          <w:sz w:val="72"/>
+          <w:szCs w:val="72"/>
+        </w:rPr>
+        <w:t xml:space="preserve"> </w:t>
+      </w:r>
+      <w:proofErr w:type="spellStart"/>
+      <w:r>
+        <w:rPr>
+          <w:color w:val="000000" w:themeColor="text1"/>
+          <w:sz w:val="72"/>
+          <w:szCs w:val="72"/>
+        </w:rPr>
+        <w:t>hai</w:t>
+      </w:r>
+      <w:proofErr w:type="spellEnd"/>
+      <w:r>
+        <w:rPr>
+          <w:color w:val="000000" w:themeColor="text1"/>
+          <w:sz w:val="72"/>
+          <w:szCs w:val="72"/>
+        </w:rPr>
+        <w:t>.</w:t>
+      </w:r>
+    </w:p>
+    <w:p>
+      <w:pPr>
+        <w:pStyle w:val="Header"/>
+        <w:numPr>
+          <w:ilvl w:val="0"/>
+          <w:numId w:val="1"/>
+        </w:numPr>
+        <w:rPr>
+          <w:color w:val="000000" w:themeColor="text1"/>
+          <w:sz w:val="72"/>
+          <w:szCs w:val="72"/>
+        </w:rPr>
+      </w:pPr>
+      <w:r>
+        <w:rPr>
+          <w:color w:val="000000" w:themeColor="text1"/>
+          <w:sz w:val="72"/>
+          <w:szCs w:val="72"/>
+        </w:rPr>
+        <w:t xml:space="preserve">Ye </w:t>
+      </w:r>
+      <w:proofErr w:type="spellStart"/>
+      <w:r>
+        <w:rPr>
+          <w:color w:val="000000" w:themeColor="text1"/>
+          <w:sz w:val="72"/>
+          <w:szCs w:val="72"/>
+        </w:rPr>
+        <w:t>hamesha</w:t>
+      </w:r>
+      <w:proofErr w:type="spellEnd"/>
+      <w:r>
+        <w:rPr>
+          <w:color w:val="000000" w:themeColor="text1"/>
+          <w:sz w:val="72"/>
+          <w:szCs w:val="72"/>
+        </w:rPr>
+        <w:t xml:space="preserve"> function scoped </w:t>
+      </w:r>
+      <w:proofErr w:type="spellStart"/>
+      <w:r>
+        <w:rPr>
+          <w:color w:val="000000" w:themeColor="text1"/>
+          <w:sz w:val="72"/>
+          <w:szCs w:val="72"/>
+        </w:rPr>
+        <w:t>hota</w:t>
+      </w:r>
+      <w:proofErr w:type="spellEnd"/>
+      <w:r>
+        <w:rPr>
+          <w:color w:val="000000" w:themeColor="text1"/>
+          <w:sz w:val="72"/>
+          <w:szCs w:val="72"/>
+        </w:rPr>
+        <w:t xml:space="preserve"> </w:t>
+      </w:r>
+      <w:proofErr w:type="spellStart"/>
+      <w:r>
+        <w:rPr>
+          <w:color w:val="000000" w:themeColor="text1"/>
+          <w:sz w:val="72"/>
+          <w:szCs w:val="72"/>
+        </w:rPr>
+        <w:t>hai</w:t>
+      </w:r>
+      <w:proofErr w:type="spellEnd"/>
+      <w:r>
+        <w:rPr>
+          <w:color w:val="000000" w:themeColor="text1"/>
+          <w:sz w:val="72"/>
+          <w:szCs w:val="72"/>
+        </w:rPr>
+        <w:t>.</w:t>
+      </w:r>
+    </w:p>
+    <w:p>
+      <w:pPr>
+        <w:pStyle w:val="Header"/>
+        <w:numPr>
+          <w:ilvl w:val="0"/>
+          <w:numId w:val="1"/>
+        </w:numPr>
+        <w:rPr>
+          <w:color w:val="000000" w:themeColor="text1"/>
+          <w:sz w:val="72"/>
+          <w:szCs w:val="72"/>
+        </w:rPr>
+      </w:pPr>
+      <w:r>
+        <w:rPr>
+          <w:color w:val="000000" w:themeColor="text1"/>
+          <w:sz w:val="72"/>
+          <w:szCs w:val="72"/>
+        </w:rPr>
+        <w:t xml:space="preserve">Ap </w:t>
+      </w:r>
+      <w:proofErr w:type="spellStart"/>
+      <w:r>
+        <w:rPr>
+          <w:color w:val="000000" w:themeColor="text1"/>
+          <w:sz w:val="72"/>
+          <w:szCs w:val="72"/>
+        </w:rPr>
+        <w:t>phir</w:t>
+      </w:r>
+      <w:proofErr w:type="spellEnd"/>
+      <w:r>
+        <w:rPr>
+          <w:color w:val="000000" w:themeColor="text1"/>
+          <w:sz w:val="72"/>
+          <w:szCs w:val="72"/>
+        </w:rPr>
+        <w:t xml:space="preserve"> </w:t>
+      </w:r>
+      <w:proofErr w:type="spellStart"/>
+      <w:r>
+        <w:rPr>
+          <w:color w:val="000000" w:themeColor="text1"/>
+          <w:sz w:val="72"/>
+          <w:szCs w:val="72"/>
+        </w:rPr>
+        <w:t>sy</w:t>
+      </w:r>
+      <w:proofErr w:type="spellEnd"/>
+      <w:r>
+        <w:rPr>
+          <w:color w:val="000000" w:themeColor="text1"/>
+          <w:sz w:val="72"/>
+          <w:szCs w:val="72"/>
+        </w:rPr>
+        <w:t xml:space="preserve"> declare </w:t>
+      </w:r>
+      <w:proofErr w:type="spellStart"/>
+      <w:r>
+        <w:rPr>
+          <w:color w:val="000000" w:themeColor="text1"/>
+          <w:sz w:val="72"/>
+          <w:szCs w:val="72"/>
+        </w:rPr>
+        <w:t>kar</w:t>
+      </w:r>
+      <w:proofErr w:type="spellEnd"/>
+      <w:r>
+        <w:rPr>
+          <w:color w:val="000000" w:themeColor="text1"/>
+          <w:sz w:val="72"/>
+          <w:szCs w:val="72"/>
+        </w:rPr>
+        <w:t xml:space="preserve"> </w:t>
+      </w:r>
+      <w:proofErr w:type="spellStart"/>
+      <w:r>
+        <w:rPr>
+          <w:color w:val="000000" w:themeColor="text1"/>
+          <w:sz w:val="72"/>
+          <w:szCs w:val="72"/>
+        </w:rPr>
+        <w:t>sakhtay</w:t>
+      </w:r>
+      <w:proofErr w:type="spellEnd"/>
+      <w:r>
+        <w:rPr>
+          <w:color w:val="000000" w:themeColor="text1"/>
+          <w:sz w:val="72"/>
+          <w:szCs w:val="72"/>
+        </w:rPr>
+        <w:t xml:space="preserve"> ho error </w:t>
+      </w:r>
+      <w:proofErr w:type="spellStart"/>
+      <w:r>
+        <w:rPr>
+          <w:color w:val="000000" w:themeColor="text1"/>
+          <w:sz w:val="72"/>
+          <w:szCs w:val="72"/>
+        </w:rPr>
+        <w:t>nahi</w:t>
+      </w:r>
+      <w:proofErr w:type="spellEnd"/>
+      <w:r>
+        <w:rPr>
+          <w:color w:val="000000" w:themeColor="text1"/>
+          <w:sz w:val="72"/>
+          <w:szCs w:val="72"/>
+        </w:rPr>
+        <w:t xml:space="preserve"> ay ga same name.</w:t>
+      </w:r>
+    </w:p>
+    <w:p>
+      <w:pPr>
+        <w:pStyle w:val="Header"/>
+        <w:ind w:left="360"/>
+        <w:rPr>
+          <w:color w:val="000000" w:themeColor="text1"/>
+          <w:sz w:val="72"/>
+          <w:szCs w:val="72"/>
+        </w:rPr>
+      </w:pPr>
+    </w:p>
+    <w:p>
+      <w:pPr>
+        <w:pStyle w:val="Header"/>
+        <w:ind w:left="360"/>
+        <w:rPr>
+          <w:color w:val="EE0000"/>
+          <w:sz w:val="72"/>
+          <w:szCs w:val="72"/>
+        </w:rPr>
+      </w:pPr>
+      <w:r>
+        <w:rPr>
+          <w:color w:val="EE0000"/>
+          <w:sz w:val="72"/>
+          <w:szCs w:val="72"/>
+        </w:rPr>
+        <w:t>Example:</w:t>
+      </w:r>
+    </w:p>
+    <w:p>
+      <w:pPr>
+        <w:pStyle w:val="Header"/>
+        <w:ind w:left="360"/>
+        <w:rPr>
+          <w:color w:val="000000" w:themeColor="text1"/>
+          <w:sz w:val="72"/>
+          <w:szCs w:val="72"/>
+        </w:rPr>
+      </w:pPr>
+    </w:p>
+    <w:p>
+      <w:pPr>
+        <w:pStyle w:val="Header"/>
+        <w:ind w:left="360"/>
+        <w:rPr>
+          <w:color w:val="000000" w:themeColor="text1"/>
+          <w:sz w:val="72"/>
+          <w:szCs w:val="72"/>
+        </w:rPr>
+      </w:pPr>
+      <w:r>
+        <w:rPr>
+          <w:color w:val="000000" w:themeColor="text1"/>
+          <w:sz w:val="72"/>
+          <w:szCs w:val="72"/>
+        </w:rPr>
+        <w:lastRenderedPageBreak/>
+        <w:t xml:space="preserve"> </w:t>
+      </w:r>
+      <w:r>
+        <w:rPr>
+          <w:color w:val="000000" w:themeColor="text1"/>
+          <w:sz w:val="72"/>
+          <w:szCs w:val="72"/>
+        </w:rPr>
+        <w:drawing>
+          <wp:inline distT="0" distB="0" distL="0" distR="0" wp14:anchorId="79717921" wp14:editId="1140ED90">
+            <wp:extent cx="5744377" cy="1657581"/>
+            <wp:effectExtent l="0" t="0" r="8890" b="0"/>
+            <wp:docPr id="1799252095" name="Picture 1"/>
+            <wp:cNvGraphicFramePr>
+              <a:graphicFrameLocks xmlns:a="http://schemas.openxmlformats.org/drawingml/2006/main" noChangeAspect="1"/>
+            </wp:cNvGraphicFramePr>
+            <a:graphic xmlns:a="http://schemas.openxmlformats.org/drawingml/2006/main">
+              <a:graphicData uri="http://schemas.openxmlformats.org/drawingml/2006/picture">
+                <pic:pic xmlns:pic="http://schemas.openxmlformats.org/drawingml/2006/picture">
+                  <pic:nvPicPr>
+                    <pic:cNvPr id="1799252095" name=""/>
+                    <pic:cNvPicPr/>
+                  </pic:nvPicPr>
+                  <pic:blipFill>
+                    <a:blip r:embed="rId11"/>
+                    <a:stretch>
+                      <a:fillRect/>
+                    </a:stretch>
+                  </pic:blipFill>
+                  <pic:spPr>
+                    <a:xfrm>
+                      <a:off x="0" y="0"/>
+                      <a:ext cx="5744377" cy="1657581"/>
+                    </a:xfrm>
+                    <a:prstGeom prst="rect">
+                      <a:avLst/>
+                    </a:prstGeom>
+                  </pic:spPr>
+                </pic:pic>
+              </a:graphicData>
+            </a:graphic>
+          </wp:inline>
+        </w:drawing>
+      </w:r>
+    </w:p>
+    <w:p>
+      <w:pPr>
+        <w:pStyle w:val="Header"/>
+        <w:ind w:left="360"/>
+        <w:rPr>
+          <w:color w:val="000000" w:themeColor="text1"/>
+          <w:sz w:val="72"/>
+          <w:szCs w:val="72"/>
+        </w:rPr>
+      </w:pPr>
+    </w:p>
+    <w:p>
+      <w:pPr>
+        <w:pStyle w:val="Header"/>
+        <w:ind w:left="360"/>
+        <w:rPr>
+          <w:color w:val="EE0000"/>
+          <w:sz w:val="72"/>
+          <w:szCs w:val="72"/>
+        </w:rPr>
+      </w:pPr>
+      <w:r>
+        <w:rPr>
+          <w:color w:val="EE0000"/>
+          <w:sz w:val="72"/>
+          <w:szCs w:val="72"/>
+        </w:rPr>
+        <w:t>Const:</w:t>
+      </w:r>
+    </w:p>
+    <w:p>
+      <w:pPr>
+        <w:pStyle w:val="Header"/>
+        <w:numPr>
+          <w:ilvl w:val="0"/>
+          <w:numId w:val="6"/>
+        </w:numPr>
+        <w:rPr>
+          <w:color w:val="000000" w:themeColor="text1"/>
+          <w:sz w:val="72"/>
+          <w:szCs w:val="72"/>
+        </w:rPr>
+      </w:pPr>
+      <w:r>
+        <w:rPr>
+          <w:color w:val="000000" w:themeColor="text1"/>
+          <w:sz w:val="72"/>
+          <w:szCs w:val="72"/>
+        </w:rPr>
+        <w:t xml:space="preserve">Value change </w:t>
+      </w:r>
+      <w:proofErr w:type="spellStart"/>
+      <w:r>
+        <w:rPr>
+          <w:color w:val="000000" w:themeColor="text1"/>
+          <w:sz w:val="72"/>
+          <w:szCs w:val="72"/>
+        </w:rPr>
+        <w:t>nahi</w:t>
+      </w:r>
+      <w:proofErr w:type="spellEnd"/>
+      <w:r>
+        <w:rPr>
+          <w:color w:val="000000" w:themeColor="text1"/>
+          <w:sz w:val="72"/>
+          <w:szCs w:val="72"/>
+        </w:rPr>
+        <w:t xml:space="preserve"> ho </w:t>
+      </w:r>
+      <w:proofErr w:type="spellStart"/>
+      <w:r>
+        <w:rPr>
+          <w:color w:val="000000" w:themeColor="text1"/>
+          <w:sz w:val="72"/>
+          <w:szCs w:val="72"/>
+        </w:rPr>
+        <w:t>sakhti</w:t>
+      </w:r>
+      <w:proofErr w:type="spellEnd"/>
+      <w:r>
+        <w:rPr>
+          <w:color w:val="000000" w:themeColor="text1"/>
+          <w:sz w:val="72"/>
+          <w:szCs w:val="72"/>
+        </w:rPr>
+        <w:t xml:space="preserve"> </w:t>
+      </w:r>
+      <w:proofErr w:type="spellStart"/>
+      <w:r>
+        <w:rPr>
+          <w:color w:val="000000" w:themeColor="text1"/>
+          <w:sz w:val="72"/>
+          <w:szCs w:val="72"/>
+        </w:rPr>
+        <w:t>aikbar</w:t>
+      </w:r>
+      <w:proofErr w:type="spellEnd"/>
+      <w:r>
+        <w:rPr>
+          <w:color w:val="000000" w:themeColor="text1"/>
+          <w:sz w:val="72"/>
+          <w:szCs w:val="72"/>
+        </w:rPr>
+        <w:t xml:space="preserve"> declare </w:t>
+      </w:r>
+      <w:proofErr w:type="spellStart"/>
+      <w:r>
+        <w:rPr>
+          <w:color w:val="000000" w:themeColor="text1"/>
+          <w:sz w:val="72"/>
+          <w:szCs w:val="72"/>
+        </w:rPr>
+        <w:t>hoti</w:t>
+      </w:r>
+      <w:proofErr w:type="spellEnd"/>
+      <w:r>
+        <w:rPr>
+          <w:color w:val="000000" w:themeColor="text1"/>
+          <w:sz w:val="72"/>
+          <w:szCs w:val="72"/>
+        </w:rPr>
+        <w:t xml:space="preserve"> </w:t>
+      </w:r>
+      <w:proofErr w:type="spellStart"/>
+      <w:r>
+        <w:rPr>
+          <w:color w:val="000000" w:themeColor="text1"/>
+          <w:sz w:val="72"/>
+          <w:szCs w:val="72"/>
+        </w:rPr>
+        <w:t>hai</w:t>
+      </w:r>
+      <w:proofErr w:type="spellEnd"/>
+      <w:r>
+        <w:rPr>
+          <w:color w:val="000000" w:themeColor="text1"/>
+          <w:sz w:val="72"/>
+          <w:szCs w:val="72"/>
+        </w:rPr>
+        <w:t>.</w:t>
+      </w:r>
+    </w:p>
+    <w:p>
+      <w:pPr>
+        <w:pStyle w:val="Header"/>
+        <w:ind w:left="360"/>
+        <w:rPr>
+          <w:color w:val="EE0000"/>
+          <w:sz w:val="72"/>
+          <w:szCs w:val="72"/>
+        </w:rPr>
+      </w:pPr>
+      <w:r>
+        <w:rPr>
+          <w:color w:val="EE0000"/>
+          <w:sz w:val="72"/>
+          <w:szCs w:val="72"/>
+        </w:rPr>
+        <w:t>Example</w:t>
+      </w:r>
+    </w:p>
+    <w:p>
+      <w:pPr>
+        <w:pStyle w:val="Header"/>
+        <w:ind w:left="360"/>
+        <w:rPr>
+          <w:color w:val="EE0000"/>
+          <w:sz w:val="72"/>
+          <w:szCs w:val="72"/>
+        </w:rPr>
+      </w:pPr>
+      <w:r>
+        <w:rPr>
+          <w:color w:val="EE0000"/>
+          <w:sz w:val="72"/>
+          <w:szCs w:val="72"/>
+        </w:rPr>
+        <w:drawing>
+          <wp:inline distT="0" distB="0" distL="0" distR="0" wp14:anchorId="718C8C1F" wp14:editId="37E87C4B">
+            <wp:extent cx="1733792" cy="743054"/>
+            <wp:effectExtent l="0" t="0" r="0" b="0"/>
+            <wp:docPr id="830173447" name="Picture 1"/>
+            <wp:cNvGraphicFramePr>
+              <a:graphicFrameLocks xmlns:a="http://schemas.openxmlformats.org/drawingml/2006/main" noChangeAspect="1"/>
+            </wp:cNvGraphicFramePr>
+            <a:graphic xmlns:a="http://schemas.openxmlformats.org/drawingml/2006/main">
+              <a:graphicData uri="http://schemas.openxmlformats.org/drawingml/2006/picture">
+                <pic:pic xmlns:pic="http://schemas.openxmlformats.org/drawingml/2006/picture">
+                  <pic:nvPicPr>
+                    <pic:cNvPr id="830173447" name=""/>
+                    <pic:cNvPicPr/>
+                  </pic:nvPicPr>
+                  <pic:blipFill>
+                    <a:blip r:embed="rId12"/>
+                    <a:stretch>
+                      <a:fillRect/>
+                    </a:stretch>
+                  </pic:blipFill>
+                  <pic:spPr>
+                    <a:xfrm>
+                      <a:off x="0" y="0"/>
+                      <a:ext cx="1733792" cy="743054"/>
+                    </a:xfrm>
+                    <a:prstGeom prst="rect">
+                      <a:avLst/>
+                    </a:prstGeom>
+                  </pic:spPr>
+                </pic:pic>
+              </a:graphicData>
+            </a:graphic>
+          </wp:inline>
+        </w:drawing>
+      </w:r>
+    </w:p>
+    <w:p>
+      <w:pPr>
+        <w:rPr>
+          <w:color w:val="EE0000"/>
+          <w:sz w:val="72"/>
+          <w:szCs w:val="72"/>
+        </w:rPr>
+      </w:pPr>
+      <w:r>
+        <w:rPr>
+          <w:color w:val="EE0000"/>
+          <w:sz w:val="72"/>
+          <w:szCs w:val="72"/>
+        </w:rPr>
+        <w:t xml:space="preserve"> Scope (</w:t>
+      </w:r>
+      <w:proofErr w:type="gramStart"/>
+      <w:r>
+        <w:rPr>
+          <w:color w:val="EE0000"/>
+          <w:sz w:val="72"/>
+          <w:szCs w:val="72"/>
+        </w:rPr>
+        <w:t>global ,</w:t>
+      </w:r>
+      <w:proofErr w:type="gramEnd"/>
+      <w:r>
+        <w:rPr>
+          <w:color w:val="EE0000"/>
+          <w:sz w:val="72"/>
+          <w:szCs w:val="72"/>
+        </w:rPr>
+        <w:t xml:space="preserve"> block, Functional</w:t>
+      </w:r>
+      <w:r>
+        <w:rPr>
+          <w:color w:val="EE0000"/>
+          <w:sz w:val="72"/>
+          <w:szCs w:val="72"/>
+        </w:rPr>
+        <w:t>)</w:t>
+      </w:r>
+    </w:p>
+    <w:p>
+      <w:pPr>
+        <w:rPr>
+          <w:color w:val="EE0000"/>
+          <w:sz w:val="72"/>
+          <w:szCs w:val="72"/>
+        </w:rPr>
+      </w:pPr>
+      <w:r>
+        <w:rPr>
+          <w:color w:val="EE0000"/>
+          <w:sz w:val="72"/>
+          <w:szCs w:val="72"/>
+        </w:rPr>
+        <w:t>Function Scoped:</w:t>
+      </w:r>
+    </w:p>
+    <w:p>
+      <w:pPr>
+        <w:pStyle w:val="ListParagraph"/>
+        <w:numPr>
+          <w:ilvl w:val="0"/>
+          <w:numId w:val="6"/>
+        </w:numPr>
+        <w:rPr>
+          <w:color w:val="000000" w:themeColor="text1"/>
+          <w:sz w:val="72"/>
+          <w:szCs w:val="72"/>
+        </w:rPr>
+      </w:pPr>
+      <w:r>
+        <w:rPr>
+          <w:color w:val="000000" w:themeColor="text1"/>
+          <w:sz w:val="72"/>
+          <w:szCs w:val="72"/>
+        </w:rPr>
+        <w:t xml:space="preserve">Aik jo function ham </w:t>
+      </w:r>
+      <w:proofErr w:type="spellStart"/>
+      <w:r>
+        <w:rPr>
+          <w:color w:val="000000" w:themeColor="text1"/>
+          <w:sz w:val="72"/>
+          <w:szCs w:val="72"/>
+        </w:rPr>
+        <w:t>ny</w:t>
+      </w:r>
+      <w:proofErr w:type="spellEnd"/>
+      <w:r>
+        <w:rPr>
+          <w:color w:val="000000" w:themeColor="text1"/>
+          <w:sz w:val="72"/>
+          <w:szCs w:val="72"/>
+        </w:rPr>
+        <w:t xml:space="preserve"> create </w:t>
+      </w:r>
+      <w:proofErr w:type="spellStart"/>
+      <w:r>
+        <w:rPr>
+          <w:color w:val="000000" w:themeColor="text1"/>
+          <w:sz w:val="72"/>
+          <w:szCs w:val="72"/>
+        </w:rPr>
+        <w:t>kiya</w:t>
+      </w:r>
+      <w:proofErr w:type="spellEnd"/>
+      <w:r>
+        <w:rPr>
+          <w:color w:val="000000" w:themeColor="text1"/>
+          <w:sz w:val="72"/>
+          <w:szCs w:val="72"/>
+        </w:rPr>
+        <w:t xml:space="preserve"> </w:t>
+      </w:r>
+      <w:proofErr w:type="spellStart"/>
+      <w:r>
+        <w:rPr>
+          <w:color w:val="000000" w:themeColor="text1"/>
+          <w:sz w:val="72"/>
+          <w:szCs w:val="72"/>
+        </w:rPr>
+        <w:t>hai</w:t>
+      </w:r>
+      <w:proofErr w:type="spellEnd"/>
+      <w:r>
+        <w:rPr>
+          <w:color w:val="000000" w:themeColor="text1"/>
+          <w:sz w:val="72"/>
+          <w:szCs w:val="72"/>
+        </w:rPr>
+        <w:t xml:space="preserve"> us </w:t>
+      </w:r>
+      <w:proofErr w:type="spellStart"/>
+      <w:r>
+        <w:rPr>
+          <w:color w:val="000000" w:themeColor="text1"/>
+          <w:sz w:val="72"/>
+          <w:szCs w:val="72"/>
+        </w:rPr>
+        <w:t>usy</w:t>
+      </w:r>
+      <w:proofErr w:type="spellEnd"/>
+      <w:r>
+        <w:rPr>
+          <w:color w:val="000000" w:themeColor="text1"/>
+          <w:sz w:val="72"/>
+          <w:szCs w:val="72"/>
+        </w:rPr>
+        <w:t xml:space="preserve"> var ko us main </w:t>
+      </w:r>
+      <w:r>
+        <w:rPr>
+          <w:color w:val="000000" w:themeColor="text1"/>
+          <w:sz w:val="72"/>
+          <w:szCs w:val="72"/>
+        </w:rPr>
+        <w:lastRenderedPageBreak/>
+        <w:t xml:space="preserve">use </w:t>
+      </w:r>
+      <w:proofErr w:type="spellStart"/>
+      <w:r>
+        <w:rPr>
+          <w:color w:val="000000" w:themeColor="text1"/>
+          <w:sz w:val="72"/>
+          <w:szCs w:val="72"/>
+        </w:rPr>
+        <w:t>kar</w:t>
+      </w:r>
+      <w:proofErr w:type="spellEnd"/>
+      <w:r>
+        <w:rPr>
+          <w:color w:val="000000" w:themeColor="text1"/>
+          <w:sz w:val="72"/>
+          <w:szCs w:val="72"/>
+        </w:rPr>
+        <w:t xml:space="preserve"> </w:t>
+      </w:r>
+      <w:proofErr w:type="spellStart"/>
+      <w:r>
+        <w:rPr>
+          <w:color w:val="000000" w:themeColor="text1"/>
+          <w:sz w:val="72"/>
+          <w:szCs w:val="72"/>
+        </w:rPr>
+        <w:t>sakhty</w:t>
+      </w:r>
+      <w:proofErr w:type="spellEnd"/>
+      <w:r>
+        <w:rPr>
+          <w:color w:val="000000" w:themeColor="text1"/>
+          <w:sz w:val="72"/>
+          <w:szCs w:val="72"/>
+        </w:rPr>
+        <w:t xml:space="preserve"> </w:t>
+      </w:r>
+      <w:proofErr w:type="spellStart"/>
+      <w:r>
+        <w:rPr>
+          <w:color w:val="000000" w:themeColor="text1"/>
+          <w:sz w:val="72"/>
+          <w:szCs w:val="72"/>
+        </w:rPr>
+        <w:t>hai</w:t>
+      </w:r>
+      <w:proofErr w:type="spellEnd"/>
+      <w:r>
+        <w:rPr>
+          <w:color w:val="000000" w:themeColor="text1"/>
+          <w:sz w:val="72"/>
+          <w:szCs w:val="72"/>
+        </w:rPr>
+        <w:t xml:space="preserve"> function scoped.</w:t>
+      </w:r>
+    </w:p>
+    <w:p>
+      <w:pPr>
+        <w:rPr>
+          <w:color w:val="EE0000"/>
+          <w:sz w:val="72"/>
+          <w:szCs w:val="72"/>
+        </w:rPr>
+      </w:pPr>
+      <w:r>
+        <w:rPr>
+          <w:color w:val="EE0000"/>
+          <w:sz w:val="72"/>
+          <w:szCs w:val="72"/>
+        </w:rPr>
+        <w:t>Example:</w:t>
+      </w:r>
+    </w:p>
+    <w:p>
+      <w:pPr>
+        <w:rPr>
+          <w:color w:val="EE0000"/>
+          <w:sz w:val="72"/>
+          <w:szCs w:val="72"/>
+        </w:rPr>
+      </w:pPr>
+      <w:r>
+        <w:rPr>
+          <w:color w:val="EE0000"/>
+          <w:sz w:val="72"/>
+          <w:szCs w:val="72"/>
+        </w:rPr>
+        <w:drawing>
+          <wp:inline distT="0" distB="0" distL="0" distR="0" wp14:anchorId="7FA390D6" wp14:editId="40F86158">
+            <wp:extent cx="5401429" cy="2114845"/>
+            <wp:effectExtent l="0" t="0" r="8890" b="0"/>
+            <wp:docPr id="1094509198" name="Picture 1"/>
+            <wp:cNvGraphicFramePr>
+              <a:graphicFrameLocks xmlns:a="http://schemas.openxmlformats.org/drawingml/2006/main" noChangeAspect="1"/>
+            </wp:cNvGraphicFramePr>
+            <a:graphic xmlns:a="http://schemas.openxmlformats.org/drawingml/2006/main">
+              <a:graphicData uri="http://schemas.openxmlformats.org/drawingml/2006/picture">
+                <pic:pic xmlns:pic="http://schemas.openxmlformats.org/drawingml/2006/picture">
+                  <pic:nvPicPr>
+                    <pic:cNvPr id="1094509198" name=""/>
+                    <pic:cNvPicPr/>
+                  </pic:nvPicPr>
+                  <pic:blipFill>
+                    <a:blip r:embed="rId13"/>
+                    <a:stretch>
+                      <a:fillRect/>
+                    </a:stretch>
+                  </pic:blipFill>
+                  <pic:spPr>
+                    <a:xfrm>
+                      <a:off x="0" y="0"/>
+                      <a:ext cx="5401429" cy="2114845"/>
+                    </a:xfrm>
+                    <a:prstGeom prst="rect">
+                      <a:avLst/>
+                    </a:prstGeom>
+                  </pic:spPr>
+                </pic:pic>
+              </a:graphicData>
+            </a:graphic>
+          </wp:inline>
+        </w:drawing>
+      </w:r>
+    </w:p>
+    <w:p>
+      <w:pPr>
+        <w:rPr>
+          <w:color w:val="EE0000"/>
+          <w:sz w:val="72"/>
+          <w:szCs w:val="72"/>
+        </w:rPr>
+      </w:pPr>
+    </w:p>
+    <w:p>
+      <w:pPr>
+        <w:rPr>
+          <w:color w:val="EE0000"/>
+          <w:sz w:val="72"/>
+          <w:szCs w:val="72"/>
+        </w:rPr>
+      </w:pPr>
+      <w:r>
+        <w:rPr>
+          <w:color w:val="EE0000"/>
+          <w:sz w:val="72"/>
+          <w:szCs w:val="72"/>
+        </w:rPr>
+        <w:t>Global Scoped:</w:t>
+      </w:r>
+    </w:p>
+    <w:p>
+      <w:pPr>
+        <w:pStyle w:val="ListParagraph"/>
+        <w:numPr>
+          <w:ilvl w:val="0"/>
+          <w:numId w:val="6"/>
+        </w:numPr>
+        <w:rPr>
+          <w:color w:val="000000" w:themeColor="text1"/>
+          <w:sz w:val="72"/>
+          <w:szCs w:val="72"/>
+        </w:rPr>
+      </w:pPr>
+      <w:r>
+        <w:rPr>
+          <w:color w:val="000000" w:themeColor="text1"/>
+          <w:sz w:val="72"/>
+          <w:szCs w:val="72"/>
+        </w:rPr>
+        <w:t xml:space="preserve">Variable ko openly </w:t>
+      </w:r>
+      <w:proofErr w:type="spellStart"/>
+      <w:r>
+        <w:rPr>
+          <w:color w:val="000000" w:themeColor="text1"/>
+          <w:sz w:val="72"/>
+          <w:szCs w:val="72"/>
+        </w:rPr>
+        <w:t>kissi</w:t>
+      </w:r>
+      <w:proofErr w:type="spellEnd"/>
+      <w:r>
+        <w:rPr>
+          <w:color w:val="000000" w:themeColor="text1"/>
+          <w:sz w:val="72"/>
+          <w:szCs w:val="72"/>
+        </w:rPr>
+        <w:t xml:space="preserve"> function </w:t>
+      </w:r>
+      <w:proofErr w:type="spellStart"/>
+      <w:r>
+        <w:rPr>
+          <w:color w:val="000000" w:themeColor="text1"/>
+          <w:sz w:val="72"/>
+          <w:szCs w:val="72"/>
+        </w:rPr>
+        <w:t>ky</w:t>
+      </w:r>
+      <w:proofErr w:type="spellEnd"/>
+      <w:r>
+        <w:rPr>
+          <w:color w:val="000000" w:themeColor="text1"/>
+          <w:sz w:val="72"/>
+          <w:szCs w:val="72"/>
+        </w:rPr>
+        <w:t xml:space="preserve"> </w:t>
+      </w:r>
+      <w:proofErr w:type="spellStart"/>
+      <w:r>
+        <w:rPr>
+          <w:color w:val="000000" w:themeColor="text1"/>
+          <w:sz w:val="72"/>
+          <w:szCs w:val="72"/>
+        </w:rPr>
+        <w:t>bhair</w:t>
+      </w:r>
+      <w:proofErr w:type="spellEnd"/>
+      <w:r>
+        <w:rPr>
+          <w:color w:val="000000" w:themeColor="text1"/>
+          <w:sz w:val="72"/>
+          <w:szCs w:val="72"/>
+        </w:rPr>
+        <w:t xml:space="preserve"> </w:t>
+      </w:r>
+      <w:proofErr w:type="spellStart"/>
+      <w:r>
+        <w:rPr>
+          <w:color w:val="000000" w:themeColor="text1"/>
+          <w:sz w:val="72"/>
+          <w:szCs w:val="72"/>
+        </w:rPr>
+        <w:t>rhkny</w:t>
+      </w:r>
+      <w:proofErr w:type="spellEnd"/>
+      <w:r>
+        <w:rPr>
+          <w:color w:val="000000" w:themeColor="text1"/>
+          <w:sz w:val="72"/>
+          <w:szCs w:val="72"/>
+        </w:rPr>
+        <w:t xml:space="preserve"> ko global scoped </w:t>
+      </w:r>
+      <w:proofErr w:type="spellStart"/>
+      <w:r>
+        <w:rPr>
+          <w:color w:val="000000" w:themeColor="text1"/>
+          <w:sz w:val="72"/>
+          <w:szCs w:val="72"/>
+        </w:rPr>
+        <w:t>khty</w:t>
+      </w:r>
+      <w:proofErr w:type="spellEnd"/>
+      <w:r>
+        <w:rPr>
+          <w:color w:val="000000" w:themeColor="text1"/>
+          <w:sz w:val="72"/>
+          <w:szCs w:val="72"/>
+        </w:rPr>
+        <w:t xml:space="preserve"> </w:t>
+      </w:r>
+      <w:proofErr w:type="spellStart"/>
+      <w:r>
+        <w:rPr>
+          <w:color w:val="000000" w:themeColor="text1"/>
+          <w:sz w:val="72"/>
+          <w:szCs w:val="72"/>
+        </w:rPr>
+        <w:t>hai</w:t>
+      </w:r>
+      <w:proofErr w:type="spellEnd"/>
+      <w:r>
+        <w:rPr>
+          <w:color w:val="000000" w:themeColor="text1"/>
+          <w:sz w:val="72"/>
+          <w:szCs w:val="72"/>
+        </w:rPr>
+        <w:t xml:space="preserve"> </w:t>
+      </w:r>
+    </w:p>
+    <w:p>
+      <w:pPr>
+        <w:rPr>
+          <w:color w:val="EE0000"/>
+          <w:sz w:val="72"/>
+          <w:szCs w:val="72"/>
+        </w:rPr>
+      </w:pPr>
+      <w:r>
+        <w:rPr>
+          <w:color w:val="EE0000"/>
+          <w:sz w:val="72"/>
+          <w:szCs w:val="72"/>
+        </w:rPr>
+        <w:t>Example:</w:t>
+      </w:r>
+    </w:p>
+    <w:p>
+      <w:pPr>
+        <w:rPr>
+          <w:color w:val="000000" w:themeColor="text1"/>
+          <w:sz w:val="72"/>
+          <w:szCs w:val="72"/>
+        </w:rPr>
+      </w:pPr>
+      <w:r>
+        <w:rPr>
+          <w:color w:val="000000" w:themeColor="text1"/>
+          <w:sz w:val="72"/>
+          <w:szCs w:val="72"/>
+        </w:rPr>
+        <w:lastRenderedPageBreak/>
+        <w:drawing>
+          <wp:inline distT="0" distB="0" distL="0" distR="0" wp14:anchorId="56E9C9D0" wp14:editId="61F00C59">
+            <wp:extent cx="5153744" cy="1648055"/>
+            <wp:effectExtent l="0" t="0" r="8890" b="9525"/>
+            <wp:docPr id="398754945" name="Picture 1"/>
+            <wp:cNvGraphicFramePr>
+              <a:graphicFrameLocks xmlns:a="http://schemas.openxmlformats.org/drawingml/2006/main" noChangeAspect="1"/>
+            </wp:cNvGraphicFramePr>
+            <a:graphic xmlns:a="http://schemas.openxmlformats.org/drawingml/2006/main">
+              <a:graphicData uri="http://schemas.openxmlformats.org/drawingml/2006/picture">
+                <pic:pic xmlns:pic="http://schemas.openxmlformats.org/drawingml/2006/picture">
+                  <pic:nvPicPr>
+                    <pic:cNvPr id="398754945" name=""/>
+                    <pic:cNvPicPr/>
+                  </pic:nvPicPr>
+                  <pic:blipFill>
+                    <a:blip r:embed="rId14"/>
+                    <a:stretch>
+                      <a:fillRect/>
+                    </a:stretch>
+                  </pic:blipFill>
+                  <pic:spPr>
+                    <a:xfrm>
+                      <a:off x="0" y="0"/>
+                      <a:ext cx="5153744" cy="1648055"/>
+                    </a:xfrm>
+                    <a:prstGeom prst="rect">
+                      <a:avLst/>
+                    </a:prstGeom>
+                  </pic:spPr>
+                </pic:pic>
+              </a:graphicData>
+            </a:graphic>
+          </wp:inline>
+        </w:drawing>
+      </w:r>
+    </w:p>
+    <w:p>
+      <w:pPr>
+        <w:rPr>
+          <w:color w:val="000000" w:themeColor="text1"/>
+          <w:sz w:val="72"/>
+          <w:szCs w:val="72"/>
+        </w:rPr>
+      </w:pPr>
+    </w:p>
+    <w:p>
+      <w:pPr>
+        <w:rPr>
+          <w:color w:val="EE0000"/>
+          <w:sz w:val="72"/>
+          <w:szCs w:val="72"/>
+        </w:rPr>
+      </w:pPr>
+      <w:r>
+        <w:rPr>
+          <w:color w:val="EE0000"/>
+          <w:sz w:val="72"/>
+          <w:szCs w:val="72"/>
+        </w:rPr>
+        <w:t>Block scoped:</w:t>
+      </w:r>
+    </w:p>
+    <w:p>
+      <w:pPr>
+        <w:pStyle w:val="ListParagraph"/>
+        <w:numPr>
+          <w:ilvl w:val="0"/>
+          <w:numId w:val="6"/>
+        </w:numPr>
+        <w:rPr>
+          <w:color w:val="000000" w:themeColor="text1"/>
+          <w:sz w:val="72"/>
+          <w:szCs w:val="72"/>
+        </w:rPr>
+      </w:pPr>
+      <w:r>
+        <w:rPr>
+          <w:color w:val="000000" w:themeColor="text1"/>
+          <w:sz w:val="72"/>
+          <w:szCs w:val="72"/>
+        </w:rPr>
+        <w:t xml:space="preserve">CURLEY bracket </w:t>
+      </w:r>
+      <w:proofErr w:type="spellStart"/>
+      <w:r>
+        <w:rPr>
+          <w:color w:val="000000" w:themeColor="text1"/>
+          <w:sz w:val="72"/>
+          <w:szCs w:val="72"/>
+        </w:rPr>
+        <w:t>ky</w:t>
+      </w:r>
+      <w:proofErr w:type="spellEnd"/>
+      <w:r>
+        <w:rPr>
+          <w:color w:val="000000" w:themeColor="text1"/>
+          <w:sz w:val="72"/>
+          <w:szCs w:val="72"/>
+        </w:rPr>
+        <w:t xml:space="preserve"> </w:t>
+      </w:r>
+      <w:proofErr w:type="spellStart"/>
+      <w:r>
+        <w:rPr>
+          <w:color w:val="000000" w:themeColor="text1"/>
+          <w:sz w:val="72"/>
+          <w:szCs w:val="72"/>
+        </w:rPr>
+        <w:t>ander</w:t>
+      </w:r>
+      <w:proofErr w:type="spellEnd"/>
+      <w:r>
+        <w:rPr>
+          <w:color w:val="000000" w:themeColor="text1"/>
+          <w:sz w:val="72"/>
+          <w:szCs w:val="72"/>
+        </w:rPr>
+        <w:t xml:space="preserve"> jo bi </w:t>
+      </w:r>
+      <w:proofErr w:type="spellStart"/>
+      <w:r>
+        <w:rPr>
+          <w:color w:val="000000" w:themeColor="text1"/>
+          <w:sz w:val="72"/>
+          <w:szCs w:val="72"/>
+        </w:rPr>
+        <w:t>cheeze</w:t>
+      </w:r>
+      <w:proofErr w:type="spellEnd"/>
+      <w:r>
+        <w:rPr>
+          <w:color w:val="000000" w:themeColor="text1"/>
+          <w:sz w:val="72"/>
+          <w:szCs w:val="72"/>
+        </w:rPr>
+        <w:t xml:space="preserve"> ho </w:t>
+      </w:r>
+      <w:proofErr w:type="spellStart"/>
+      <w:r>
+        <w:rPr>
+          <w:color w:val="000000" w:themeColor="text1"/>
+          <w:sz w:val="72"/>
+          <w:szCs w:val="72"/>
+        </w:rPr>
+        <w:t>gi</w:t>
+      </w:r>
+      <w:proofErr w:type="spellEnd"/>
+      <w:r>
+        <w:rPr>
+          <w:color w:val="000000" w:themeColor="text1"/>
+          <w:sz w:val="72"/>
+          <w:szCs w:val="72"/>
+        </w:rPr>
+        <w:t xml:space="preserve"> </w:t>
+      </w:r>
+      <w:proofErr w:type="spellStart"/>
+      <w:r>
+        <w:rPr>
+          <w:color w:val="000000" w:themeColor="text1"/>
+          <w:sz w:val="72"/>
+          <w:szCs w:val="72"/>
+        </w:rPr>
+        <w:t>usy</w:t>
+      </w:r>
+      <w:proofErr w:type="spellEnd"/>
+      <w:r>
+        <w:rPr>
+          <w:color w:val="000000" w:themeColor="text1"/>
+          <w:sz w:val="72"/>
+          <w:szCs w:val="72"/>
+        </w:rPr>
+        <w:t xml:space="preserve"> block scoped </w:t>
+      </w:r>
+      <w:proofErr w:type="spellStart"/>
+      <w:r>
+        <w:rPr>
+          <w:color w:val="000000" w:themeColor="text1"/>
+          <w:sz w:val="72"/>
+          <w:szCs w:val="72"/>
+        </w:rPr>
+        <w:t>khy</w:t>
+      </w:r>
+      <w:proofErr w:type="spellEnd"/>
+      <w:r>
+        <w:rPr>
+          <w:color w:val="000000" w:themeColor="text1"/>
+          <w:sz w:val="72"/>
+          <w:szCs w:val="72"/>
+        </w:rPr>
+        <w:t xml:space="preserve"> </w:t>
+      </w:r>
+      <w:proofErr w:type="spellStart"/>
+      <w:r>
+        <w:rPr>
+          <w:color w:val="000000" w:themeColor="text1"/>
+          <w:sz w:val="72"/>
+          <w:szCs w:val="72"/>
+        </w:rPr>
+        <w:t>gy</w:t>
+      </w:r>
+      <w:proofErr w:type="spellEnd"/>
+      <w:r>
+        <w:rPr>
+          <w:color w:val="000000" w:themeColor="text1"/>
+          <w:sz w:val="72"/>
+          <w:szCs w:val="72"/>
+        </w:rPr>
+        <w:t xml:space="preserve"> </w:t>
+      </w:r>
+      <w:proofErr w:type="spellStart"/>
+      <w:r>
+        <w:rPr>
+          <w:color w:val="000000" w:themeColor="text1"/>
+          <w:sz w:val="72"/>
+          <w:szCs w:val="72"/>
+        </w:rPr>
+        <w:t>jasy</w:t>
+      </w:r>
+      <w:proofErr w:type="spellEnd"/>
+      <w:r>
+        <w:rPr>
+          <w:color w:val="000000" w:themeColor="text1"/>
+          <w:sz w:val="72"/>
+          <w:szCs w:val="72"/>
+        </w:rPr>
+        <w:t xml:space="preserve"> </w:t>
+      </w:r>
+      <w:proofErr w:type="spellStart"/>
+      <w:r>
+        <w:rPr>
+          <w:color w:val="000000" w:themeColor="text1"/>
+          <w:sz w:val="72"/>
+          <w:szCs w:val="72"/>
+        </w:rPr>
+        <w:t>ky</w:t>
+      </w:r>
+      <w:proofErr w:type="spellEnd"/>
+      <w:r>
+        <w:rPr>
+          <w:color w:val="000000" w:themeColor="text1"/>
+          <w:sz w:val="72"/>
+          <w:szCs w:val="72"/>
+        </w:rPr>
+        <w:t xml:space="preserve"> example main </w:t>
+      </w:r>
+      <w:proofErr w:type="spellStart"/>
+      <w:r>
+        <w:rPr>
+          <w:color w:val="000000" w:themeColor="text1"/>
+          <w:sz w:val="72"/>
+          <w:szCs w:val="72"/>
+        </w:rPr>
+        <w:t>dekhy</w:t>
+      </w:r>
+      <w:proofErr w:type="spellEnd"/>
+      <w:r>
+        <w:rPr>
+          <w:color w:val="000000" w:themeColor="text1"/>
+          <w:sz w:val="72"/>
+          <w:szCs w:val="72"/>
+        </w:rPr>
+        <w:t xml:space="preserve"> </w:t>
+      </w:r>
+    </w:p>
+    <w:p>
+      <w:pPr>
+        <w:rPr>
+          <w:color w:val="EE0000"/>
+          <w:sz w:val="72"/>
+          <w:szCs w:val="72"/>
+        </w:rPr>
+      </w:pPr>
+      <w:r>
+        <w:rPr>
+          <w:color w:val="EE0000"/>
+          <w:sz w:val="72"/>
+          <w:szCs w:val="72"/>
+        </w:rPr>
+        <w:t>Example:</w:t>
+      </w:r>
+    </w:p>
+    <w:p>
+      <w:pPr>
+        <w:rPr>
+          <w:color w:val="EE0000"/>
+          <w:sz w:val="72"/>
+          <w:szCs w:val="72"/>
+        </w:rPr>
+      </w:pPr>
+      <w:r>
+        <w:rPr>
+          <w:color w:val="EE0000"/>
+          <w:sz w:val="72"/>
+          <w:szCs w:val="72"/>
+        </w:rPr>
+        <w:lastRenderedPageBreak/>
+        <w:drawing>
+          <wp:inline distT="0" distB="0" distL="0" distR="0" wp14:anchorId="570E070B" wp14:editId="55D02127">
+            <wp:extent cx="6400800" cy="2343150"/>
+            <wp:effectExtent l="0" t="0" r="0" b="0"/>
+            <wp:docPr id="2022171069" name="Picture 1"/>
+            <wp:cNvGraphicFramePr>
+              <a:graphicFrameLocks xmlns:a="http://schemas.openxmlformats.org/drawingml/2006/main" noChangeAspect="1"/>
+            </wp:cNvGraphicFramePr>
+            <a:graphic xmlns:a="http://schemas.openxmlformats.org/drawingml/2006/main">
+              <a:graphicData uri="http://schemas.openxmlformats.org/drawingml/2006/picture">
+                <pic:pic xmlns:pic="http://schemas.openxmlformats.org/drawingml/2006/picture">
+                  <pic:nvPicPr>
+                    <pic:cNvPr id="2022171069" name=""/>
+                    <pic:cNvPicPr/>
+                  </pic:nvPicPr>
+                  <pic:blipFill>
+                    <a:blip r:embed="rId15"/>
+                    <a:stretch>
+                      <a:fillRect/>
+                    </a:stretch>
+                  </pic:blipFill>
+                  <pic:spPr>
+                    <a:xfrm>
+                      <a:off x="0" y="0"/>
+                      <a:ext cx="6400800" cy="2343150"/>
+                    </a:xfrm>
+                    <a:prstGeom prst="rect">
+                      <a:avLst/>
+                    </a:prstGeom>
+                  </pic:spPr>
+                </pic:pic>
+              </a:graphicData>
+            </a:graphic>
+          </wp:inline>
+        </w:drawing>
+      </w:r>
+    </w:p>
+    <w:p>
+      <w:pPr>
+        <w:rPr>
+          <w:color w:val="EE0000"/>
+          <w:sz w:val="72"/>
+          <w:szCs w:val="72"/>
+        </w:rPr>
+      </w:pPr>
+      <w:r>
+        <w:rPr>
+          <w:color w:val="EE0000"/>
+          <w:sz w:val="72"/>
+          <w:szCs w:val="72"/>
+        </w:rPr>
+        <w:t>Reassignment, redeclaration:</w:t>
+      </w:r>
+    </w:p>
+    <w:p>
+      <w:pPr>
+        <w:pStyle w:val="ListParagraph"/>
+        <w:numPr>
+          <w:ilvl w:val="0"/>
+          <w:numId w:val="6"/>
+        </w:numPr>
+        <w:rPr>
+          <w:color w:val="000000" w:themeColor="text1"/>
+          <w:sz w:val="72"/>
+          <w:szCs w:val="72"/>
+        </w:rPr>
+      </w:pPr>
+      <w:r>
+        <w:rPr>
+          <w:color w:val="000000" w:themeColor="text1"/>
+          <w:sz w:val="72"/>
+          <w:szCs w:val="72"/>
+        </w:rPr>
+        <w:t xml:space="preserve">Variable ko declare </w:t>
+      </w:r>
+      <w:proofErr w:type="spellStart"/>
+      <w:r>
+        <w:rPr>
+          <w:color w:val="000000" w:themeColor="text1"/>
+          <w:sz w:val="72"/>
+          <w:szCs w:val="72"/>
+        </w:rPr>
+        <w:t>karna</w:t>
+      </w:r>
+      <w:proofErr w:type="spellEnd"/>
+      <w:r>
+        <w:rPr>
+          <w:color w:val="000000" w:themeColor="text1"/>
+          <w:sz w:val="72"/>
+          <w:szCs w:val="72"/>
+        </w:rPr>
+        <w:t xml:space="preserve"> or </w:t>
+      </w:r>
+      <w:proofErr w:type="spellStart"/>
+      <w:r>
+        <w:rPr>
+          <w:color w:val="000000" w:themeColor="text1"/>
+          <w:sz w:val="72"/>
+          <w:szCs w:val="72"/>
+        </w:rPr>
+        <w:t>wapis</w:t>
+      </w:r>
+      <w:proofErr w:type="spellEnd"/>
+      <w:r>
+        <w:rPr>
+          <w:color w:val="000000" w:themeColor="text1"/>
+          <w:sz w:val="72"/>
+          <w:szCs w:val="72"/>
+        </w:rPr>
+        <w:t xml:space="preserve"> </w:t>
+      </w:r>
+      <w:proofErr w:type="spellStart"/>
+      <w:r>
+        <w:rPr>
+          <w:color w:val="000000" w:themeColor="text1"/>
+          <w:sz w:val="72"/>
+          <w:szCs w:val="72"/>
+        </w:rPr>
+        <w:t>sy</w:t>
+      </w:r>
+      <w:proofErr w:type="spellEnd"/>
+      <w:r>
+        <w:rPr>
+          <w:color w:val="000000" w:themeColor="text1"/>
+          <w:sz w:val="72"/>
+          <w:szCs w:val="72"/>
+        </w:rPr>
+        <w:t xml:space="preserve"> same value assign </w:t>
+      </w:r>
+      <w:proofErr w:type="spellStart"/>
+      <w:r>
+        <w:rPr>
+          <w:color w:val="000000" w:themeColor="text1"/>
+          <w:sz w:val="72"/>
+          <w:szCs w:val="72"/>
+        </w:rPr>
+        <w:t>karna</w:t>
+      </w:r>
+      <w:proofErr w:type="spellEnd"/>
+      <w:r>
+        <w:rPr>
+          <w:color w:val="000000" w:themeColor="text1"/>
+          <w:sz w:val="72"/>
+          <w:szCs w:val="72"/>
+        </w:rPr>
+        <w:t xml:space="preserve"> </w:t>
+      </w:r>
+      <w:proofErr w:type="spellStart"/>
+      <w:r>
+        <w:rPr>
+          <w:color w:val="000000" w:themeColor="text1"/>
+          <w:sz w:val="72"/>
+          <w:szCs w:val="72"/>
+        </w:rPr>
+        <w:t>hai</w:t>
+      </w:r>
+      <w:proofErr w:type="spellEnd"/>
+      <w:r>
+        <w:rPr>
+          <w:color w:val="000000" w:themeColor="text1"/>
+          <w:sz w:val="72"/>
+          <w:szCs w:val="72"/>
+        </w:rPr>
+        <w:t xml:space="preserve"> var main </w:t>
+      </w:r>
+      <w:proofErr w:type="spellStart"/>
+      <w:r>
+        <w:rPr>
+          <w:color w:val="000000" w:themeColor="text1"/>
+          <w:sz w:val="72"/>
+          <w:szCs w:val="72"/>
+        </w:rPr>
+        <w:t>laikin</w:t>
+      </w:r>
+      <w:proofErr w:type="spellEnd"/>
+      <w:r>
+        <w:rPr>
+          <w:color w:val="000000" w:themeColor="text1"/>
+          <w:sz w:val="72"/>
+          <w:szCs w:val="72"/>
+        </w:rPr>
+        <w:t xml:space="preserve"> let main same value assign </w:t>
+      </w:r>
+      <w:proofErr w:type="spellStart"/>
+      <w:r>
+        <w:rPr>
+          <w:color w:val="000000" w:themeColor="text1"/>
+          <w:sz w:val="72"/>
+          <w:szCs w:val="72"/>
+        </w:rPr>
+        <w:t>nahi</w:t>
+      </w:r>
+      <w:proofErr w:type="spellEnd"/>
+      <w:r>
+        <w:rPr>
+          <w:color w:val="000000" w:themeColor="text1"/>
+          <w:sz w:val="72"/>
+          <w:szCs w:val="72"/>
+        </w:rPr>
+        <w:t xml:space="preserve"> </w:t>
+      </w:r>
+      <w:proofErr w:type="spellStart"/>
+      <w:r>
+        <w:rPr>
+          <w:color w:val="000000" w:themeColor="text1"/>
+          <w:sz w:val="72"/>
+          <w:szCs w:val="72"/>
+        </w:rPr>
+        <w:t>karty</w:t>
+      </w:r>
+      <w:proofErr w:type="spellEnd"/>
+      <w:r>
+        <w:rPr>
+          <w:color w:val="000000" w:themeColor="text1"/>
+          <w:sz w:val="72"/>
+          <w:szCs w:val="72"/>
+        </w:rPr>
+        <w:t>.</w:t>
+      </w:r>
+    </w:p>
+    <w:p>
+      <w:pPr>
+        <w:rPr>
+          <w:color w:val="EE0000"/>
+          <w:sz w:val="72"/>
+          <w:szCs w:val="72"/>
+        </w:rPr>
+      </w:pPr>
+      <w:r>
+        <w:rPr>
+          <w:color w:val="EE0000"/>
+          <w:sz w:val="72"/>
+          <w:szCs w:val="72"/>
+        </w:rPr>
+        <w:t>Example:</w:t>
+      </w:r>
+    </w:p>
+    <w:p>
+      <w:pPr>
+        <w:rPr>
+          <w:color w:val="EE0000"/>
+          <w:sz w:val="72"/>
+          <w:szCs w:val="72"/>
+        </w:rPr>
+      </w:pPr>
+      <w:r>
+        <w:rPr>
+          <w:color w:val="EE0000"/>
+          <w:sz w:val="72"/>
+          <w:szCs w:val="72"/>
+        </w:rPr>
+        <w:lastRenderedPageBreak/>
+        <w:drawing>
+          <wp:inline distT="0" distB="0" distL="0" distR="0" wp14:anchorId="30C44C61" wp14:editId="5D26311B">
+            <wp:extent cx="6400800" cy="2983865"/>
+            <wp:effectExtent l="0" t="0" r="0" b="6985"/>
+            <wp:docPr id="1503381459" name="Picture 1"/>
+            <wp:cNvGraphicFramePr>
+              <a:graphicFrameLocks xmlns:a="http://schemas.openxmlformats.org/drawingml/2006/main" noChangeAspect="1"/>
+            </wp:cNvGraphicFramePr>
+            <a:graphic xmlns:a="http://schemas.openxmlformats.org/drawingml/2006/main">
+              <a:graphicData uri="http://schemas.openxmlformats.org/drawingml/2006/picture">
+                <pic:pic xmlns:pic="http://schemas.openxmlformats.org/drawingml/2006/picture">
+                  <pic:nvPicPr>
+                    <pic:cNvPr id="1503381459" name=""/>
+                    <pic:cNvPicPr/>
+                  </pic:nvPicPr>
+                  <pic:blipFill>
+                    <a:blip r:embed="rId16"/>
+                    <a:stretch>
+                      <a:fillRect/>
+                    </a:stretch>
+                  </pic:blipFill>
+                  <pic:spPr>
+                    <a:xfrm>
+                      <a:off x="0" y="0"/>
+                      <a:ext cx="6400800" cy="2983865"/>
+                    </a:xfrm>
+                    <a:prstGeom prst="rect">
+                      <a:avLst/>
+                    </a:prstGeom>
+                  </pic:spPr>
+                </pic:pic>
+              </a:graphicData>
+            </a:graphic>
+          </wp:inline>
+        </w:drawing>
+      </w:r>
+    </w:p>
+    <w:p>
+      <w:pPr>
+        <w:rPr>
+          <w:color w:val="EE0000"/>
+          <w:sz w:val="72"/>
+          <w:szCs w:val="72"/>
+        </w:rPr>
+      </w:pPr>
+      <w:r>
+        <w:rPr>
+          <w:color w:val="EE0000"/>
+          <w:sz w:val="72"/>
+          <w:szCs w:val="72"/>
+        </w:rPr>
+        <w:t xml:space="preserve"> Temporal Dead Zone:</w:t>
+      </w:r>
+    </w:p>
+    <w:p>
+      <w:pPr>
+        <w:pStyle w:val="ListParagraph"/>
+        <w:numPr>
+          <w:ilvl w:val="0"/>
+          <w:numId w:val="6"/>
+        </w:numPr>
+        <w:rPr>
+          <w:color w:val="000000" w:themeColor="text1"/>
+          <w:sz w:val="72"/>
+          <w:szCs w:val="72"/>
+        </w:rPr>
+      </w:pPr>
+      <w:proofErr w:type="spellStart"/>
+      <w:r>
+        <w:rPr>
+          <w:color w:val="000000" w:themeColor="text1"/>
+          <w:sz w:val="72"/>
+          <w:szCs w:val="72"/>
+        </w:rPr>
+        <w:t>Utna</w:t>
+      </w:r>
+      <w:proofErr w:type="spellEnd"/>
+      <w:r>
+        <w:rPr>
+          <w:color w:val="000000" w:themeColor="text1"/>
+          <w:sz w:val="72"/>
+          <w:szCs w:val="72"/>
+        </w:rPr>
+        <w:t xml:space="preserve"> area </w:t>
+      </w:r>
+      <w:proofErr w:type="spellStart"/>
+      <w:r>
+        <w:rPr>
+          <w:color w:val="000000" w:themeColor="text1"/>
+          <w:sz w:val="72"/>
+          <w:szCs w:val="72"/>
+        </w:rPr>
+        <w:t>jiss</w:t>
+      </w:r>
+      <w:proofErr w:type="spellEnd"/>
+      <w:r>
+        <w:rPr>
+          <w:color w:val="000000" w:themeColor="text1"/>
+          <w:sz w:val="72"/>
+          <w:szCs w:val="72"/>
+        </w:rPr>
+        <w:t xml:space="preserve"> main </w:t>
+      </w:r>
+      <w:proofErr w:type="spellStart"/>
+      <w:r>
+        <w:rPr>
+          <w:color w:val="000000" w:themeColor="text1"/>
+          <w:sz w:val="72"/>
+          <w:szCs w:val="72"/>
+        </w:rPr>
+        <w:t>js</w:t>
+      </w:r>
+      <w:proofErr w:type="spellEnd"/>
+      <w:r>
+        <w:rPr>
+          <w:color w:val="000000" w:themeColor="text1"/>
+          <w:sz w:val="72"/>
+          <w:szCs w:val="72"/>
+        </w:rPr>
+        <w:t xml:space="preserve"> ko </w:t>
+      </w:r>
+      <w:proofErr w:type="spellStart"/>
+      <w:r>
+        <w:rPr>
+          <w:color w:val="000000" w:themeColor="text1"/>
+          <w:sz w:val="72"/>
+          <w:szCs w:val="72"/>
+        </w:rPr>
+        <w:t>pata</w:t>
+      </w:r>
+      <w:proofErr w:type="spellEnd"/>
+      <w:r>
+        <w:rPr>
+          <w:color w:val="000000" w:themeColor="text1"/>
+          <w:sz w:val="72"/>
+          <w:szCs w:val="72"/>
+        </w:rPr>
+        <w:t xml:space="preserve"> to </w:t>
+      </w:r>
+      <w:proofErr w:type="spellStart"/>
+      <w:r>
+        <w:rPr>
+          <w:color w:val="000000" w:themeColor="text1"/>
+          <w:sz w:val="72"/>
+          <w:szCs w:val="72"/>
+        </w:rPr>
+        <w:t>hai</w:t>
+      </w:r>
+      <w:proofErr w:type="spellEnd"/>
+      <w:r>
+        <w:rPr>
+          <w:color w:val="000000" w:themeColor="text1"/>
+          <w:sz w:val="72"/>
+          <w:szCs w:val="72"/>
+        </w:rPr>
+        <w:t xml:space="preserve"> variable </w:t>
+      </w:r>
+      <w:proofErr w:type="spellStart"/>
+      <w:r>
+        <w:rPr>
+          <w:color w:val="000000" w:themeColor="text1"/>
+          <w:sz w:val="72"/>
+          <w:szCs w:val="72"/>
+        </w:rPr>
+        <w:t>exisist</w:t>
+      </w:r>
+      <w:proofErr w:type="spellEnd"/>
+      <w:r>
+        <w:rPr>
+          <w:color w:val="000000" w:themeColor="text1"/>
+          <w:sz w:val="72"/>
+          <w:szCs w:val="72"/>
+        </w:rPr>
+        <w:t xml:space="preserve"> </w:t>
+      </w:r>
+      <w:proofErr w:type="spellStart"/>
+      <w:r>
+        <w:rPr>
+          <w:color w:val="000000" w:themeColor="text1"/>
+          <w:sz w:val="72"/>
+          <w:szCs w:val="72"/>
+        </w:rPr>
+        <w:t>karta</w:t>
+      </w:r>
+      <w:proofErr w:type="spellEnd"/>
+      <w:r>
+        <w:rPr>
+          <w:color w:val="000000" w:themeColor="text1"/>
+          <w:sz w:val="72"/>
+          <w:szCs w:val="72"/>
+        </w:rPr>
+        <w:t xml:space="preserve"> </w:t>
+      </w:r>
+      <w:proofErr w:type="spellStart"/>
+      <w:proofErr w:type="gramStart"/>
+      <w:r>
+        <w:rPr>
+          <w:color w:val="000000" w:themeColor="text1"/>
+          <w:sz w:val="72"/>
+          <w:szCs w:val="72"/>
+        </w:rPr>
+        <w:t>hai</w:t>
+      </w:r>
+      <w:proofErr w:type="spellEnd"/>
+      <w:r>
+        <w:rPr>
+          <w:color w:val="000000" w:themeColor="text1"/>
+          <w:sz w:val="72"/>
+          <w:szCs w:val="72"/>
+        </w:rPr>
+        <w:t xml:space="preserve">  </w:t>
+      </w:r>
+      <w:proofErr w:type="spellStart"/>
+      <w:r>
+        <w:rPr>
+          <w:color w:val="000000" w:themeColor="text1"/>
+          <w:sz w:val="72"/>
+          <w:szCs w:val="72"/>
+        </w:rPr>
+        <w:t>laikin</w:t>
+      </w:r>
+      <w:proofErr w:type="spellEnd"/>
+      <w:proofErr w:type="gramEnd"/>
+      <w:r>
+        <w:rPr>
+          <w:color w:val="000000" w:themeColor="text1"/>
+          <w:sz w:val="72"/>
+          <w:szCs w:val="72"/>
+        </w:rPr>
+        <w:t xml:space="preserve"> wo </w:t>
+      </w:r>
+      <w:proofErr w:type="spellStart"/>
+      <w:r>
+        <w:rPr>
+          <w:color w:val="000000" w:themeColor="text1"/>
+          <w:sz w:val="72"/>
+          <w:szCs w:val="72"/>
+        </w:rPr>
+        <w:t>iss</w:t>
+      </w:r>
+      <w:proofErr w:type="spellEnd"/>
+      <w:r>
+        <w:rPr>
+          <w:color w:val="000000" w:themeColor="text1"/>
+          <w:sz w:val="72"/>
+          <w:szCs w:val="72"/>
+        </w:rPr>
+        <w:t xml:space="preserve"> ko </w:t>
+      </w:r>
+      <w:proofErr w:type="spellStart"/>
+      <w:r>
+        <w:rPr>
+          <w:color w:val="000000" w:themeColor="text1"/>
+          <w:sz w:val="72"/>
+          <w:szCs w:val="72"/>
+        </w:rPr>
+        <w:t>acess</w:t>
+      </w:r>
+      <w:proofErr w:type="spellEnd"/>
+      <w:r>
+        <w:rPr>
+          <w:color w:val="000000" w:themeColor="text1"/>
+          <w:sz w:val="72"/>
+          <w:szCs w:val="72"/>
+        </w:rPr>
+        <w:t xml:space="preserve"> </w:t>
+      </w:r>
+      <w:proofErr w:type="spellStart"/>
+      <w:r>
+        <w:rPr>
+          <w:color w:val="000000" w:themeColor="text1"/>
+          <w:sz w:val="72"/>
+          <w:szCs w:val="72"/>
+        </w:rPr>
+        <w:t>nahi</w:t>
+      </w:r>
+      <w:proofErr w:type="spellEnd"/>
+      <w:r>
+        <w:rPr>
+          <w:color w:val="000000" w:themeColor="text1"/>
+          <w:sz w:val="72"/>
+          <w:szCs w:val="72"/>
+        </w:rPr>
+        <w:t xml:space="preserve"> </w:t>
+      </w:r>
+      <w:proofErr w:type="spellStart"/>
+      <w:r>
+        <w:rPr>
+          <w:color w:val="000000" w:themeColor="text1"/>
+          <w:sz w:val="72"/>
+          <w:szCs w:val="72"/>
+        </w:rPr>
+        <w:t>kar</w:t>
+      </w:r>
+      <w:proofErr w:type="spellEnd"/>
+      <w:r>
+        <w:rPr>
+          <w:color w:val="000000" w:themeColor="text1"/>
+          <w:sz w:val="72"/>
+          <w:szCs w:val="72"/>
+        </w:rPr>
+        <w:t xml:space="preserve"> </w:t>
+      </w:r>
+      <w:proofErr w:type="spellStart"/>
+      <w:r>
+        <w:rPr>
+          <w:color w:val="000000" w:themeColor="text1"/>
+          <w:sz w:val="72"/>
+          <w:szCs w:val="72"/>
+        </w:rPr>
+        <w:t>sakhta</w:t>
+      </w:r>
+      <w:proofErr w:type="spellEnd"/>
+      <w:r>
+        <w:rPr>
+          <w:color w:val="000000" w:themeColor="text1"/>
+          <w:sz w:val="72"/>
+          <w:szCs w:val="72"/>
+        </w:rPr>
+        <w:t xml:space="preserve"> </w:t>
+      </w:r>
+      <w:proofErr w:type="spellStart"/>
+      <w:r>
+        <w:rPr>
+          <w:color w:val="000000" w:themeColor="text1"/>
+          <w:sz w:val="72"/>
+          <w:szCs w:val="72"/>
+        </w:rPr>
+        <w:t>usy</w:t>
+      </w:r>
+      <w:proofErr w:type="spellEnd"/>
+      <w:r>
+        <w:rPr>
+          <w:color w:val="000000" w:themeColor="text1"/>
+          <w:sz w:val="72"/>
+          <w:szCs w:val="72"/>
+        </w:rPr>
+        <w:t xml:space="preserve"> temporal dead zone </w:t>
+      </w:r>
+      <w:proofErr w:type="spellStart"/>
+      <w:r>
+        <w:rPr>
+          <w:color w:val="000000" w:themeColor="text1"/>
+          <w:sz w:val="72"/>
+          <w:szCs w:val="72"/>
+        </w:rPr>
+        <w:t>khty</w:t>
+      </w:r>
+      <w:proofErr w:type="spellEnd"/>
+      <w:r>
+        <w:rPr>
+          <w:color w:val="000000" w:themeColor="text1"/>
+          <w:sz w:val="72"/>
+          <w:szCs w:val="72"/>
+        </w:rPr>
+        <w:t xml:space="preserve"> </w:t>
+      </w:r>
+      <w:proofErr w:type="spellStart"/>
+      <w:r>
+        <w:rPr>
+          <w:color w:val="000000" w:themeColor="text1"/>
+          <w:sz w:val="72"/>
+          <w:szCs w:val="72"/>
+        </w:rPr>
+        <w:t>hai</w:t>
+      </w:r>
+      <w:proofErr w:type="spellEnd"/>
+      <w:r>
+        <w:rPr>
+          <w:color w:val="000000" w:themeColor="text1"/>
+          <w:sz w:val="72"/>
+          <w:szCs w:val="72"/>
+        </w:rPr>
+        <w:t xml:space="preserve"> </w:t>
+      </w:r>
+    </w:p>
+    <w:p>
+      <w:pPr>
+        <w:rPr>
+          <w:color w:val="EE0000"/>
+          <w:sz w:val="72"/>
+          <w:szCs w:val="72"/>
+        </w:rPr>
+      </w:pPr>
+      <w:r>
+        <w:rPr>
+          <w:color w:val="EE0000"/>
+          <w:sz w:val="72"/>
+          <w:szCs w:val="72"/>
+        </w:rPr>
+        <w:t>Example</w:t>
+      </w:r>
+    </w:p>
+    <w:p>
+      <w:pPr>
+        <w:rPr>
+          <w:color w:val="000000" w:themeColor="text1"/>
+          <w:sz w:val="72"/>
+          <w:szCs w:val="72"/>
+        </w:rPr>
+      </w:pPr>
+      <w:r>
+        <w:rPr>
+          <w:color w:val="000000" w:themeColor="text1"/>
+          <w:sz w:val="72"/>
+          <w:szCs w:val="72"/>
+        </w:rPr>
+        <w:lastRenderedPageBreak/>
+        <w:drawing>
+          <wp:inline distT="0" distB="0" distL="0" distR="0" wp14:anchorId="7F2900D8" wp14:editId="6312699C">
+            <wp:extent cx="5077534" cy="1390844"/>
+            <wp:effectExtent l="0" t="0" r="8890" b="0"/>
+            <wp:docPr id="1640346431" name="Picture 1"/>
+            <wp:cNvGraphicFramePr>
+              <a:graphicFrameLocks xmlns:a="http://schemas.openxmlformats.org/drawingml/2006/main" noChangeAspect="1"/>
+            </wp:cNvGraphicFramePr>
+            <a:graphic xmlns:a="http://schemas.openxmlformats.org/drawingml/2006/main">
+              <a:graphicData uri="http://schemas.openxmlformats.org/drawingml/2006/picture">
+                <pic:pic xmlns:pic="http://schemas.openxmlformats.org/drawingml/2006/picture">
+                  <pic:nvPicPr>
+                    <pic:cNvPr id="1640346431" name=""/>
+                    <pic:cNvPicPr/>
+                  </pic:nvPicPr>
+                  <pic:blipFill>
+                    <a:blip r:embed="rId17"/>
+                    <a:stretch>
+                      <a:fillRect/>
+                    </a:stretch>
+                  </pic:blipFill>
+                  <pic:spPr>
+                    <a:xfrm>
+                      <a:off x="0" y="0"/>
+                      <a:ext cx="5077534" cy="1390844"/>
+                    </a:xfrm>
+                    <a:prstGeom prst="rect">
+                      <a:avLst/>
+                    </a:prstGeom>
+                  </pic:spPr>
+                </pic:pic>
+              </a:graphicData>
+            </a:graphic>
+          </wp:inline>
+        </w:drawing>
+      </w:r>
+    </w:p>
+    <w:p>
+      <w:pPr>
+        <w:rPr>
+          <w:color w:val="000000" w:themeColor="text1"/>
+          <w:sz w:val="72"/>
+          <w:szCs w:val="72"/>
+        </w:rPr>
+      </w:pPr>
+    </w:p>
+    <w:p>
+      <w:pPr>
+        <w:rPr>
+          <w:color w:val="000000" w:themeColor="text1"/>
           <w:sz w:val="72"/>
           <w:szCs w:val="72"/>
         </w:rPr>
@@ -1467,7 +3537,7 @@
   <w:abstractNum w:abstractNumId="1" w15:restartNumberingAfterBreak="0">
     <w:nsid w:val="14B33EFE"/>
     <w:multiLevelType w:val="hybridMultilevel"/>
-    <w:tmpl w:val="ED2426C0"/>
+    <w:tmpl w:val="786C2A7C"/>
     <w:lvl w:ilvl="0" w:tplc="04090001">
       <w:start w:val="1"/>
       <w:numFmt w:val="bullet"/>
@@ -1836,6 +3906,119 @@
       <w:pPr>
         <w:ind w:left="7200" w:hanging="180"/>
       </w:pPr>
+    </w:lvl>
+  </w:abstractNum>
+  <w:abstractNum w:abstractNumId="5" w15:restartNumberingAfterBreak="0">
+    <w:nsid w:val="72533032"/>
+    <w:multiLevelType w:val="hybridMultilevel"/>
+    <w:tmpl w:val="51A472E2"/>
+    <w:lvl w:ilvl="0" w:tplc="04090001">
+      <w:start w:val="1"/>
+      <w:numFmt w:val="bullet"/>
+      <w:lvlText w:val=""/>
+      <w:lvlJc w:val="left"/>
+      <w:pPr>
+        <w:ind w:left="1080" w:hanging="360"/>
+      </w:pPr>
+      <w:rPr>
+        <w:rFonts w:ascii="Symbol" w:hAnsi="Symbol" w:hint="default"/>
+      </w:rPr>
+    </w:lvl>
+    <w:lvl w:ilvl="1" w:tplc="04090003" w:tentative="1">
+      <w:start w:val="1"/>
+      <w:numFmt w:val="bullet"/>
+      <w:lvlText w:val="o"/>
+      <w:lvlJc w:val="left"/>
+      <w:pPr>
+        <w:ind w:left="1800" w:hanging="360"/>
+      </w:pPr>
+      <w:rPr>
+        <w:rFonts w:ascii="Courier New" w:hAnsi="Courier New" w:cs="Courier New" w:hint="default"/>
+      </w:rPr>
+    </w:lvl>
+    <w:lvl w:ilvl="2" w:tplc="04090005" w:tentative="1">
+      <w:start w:val="1"/>
+      <w:numFmt w:val="bullet"/>
+      <w:lvlText w:val=""/>
+      <w:lvlJc w:val="left"/>
+      <w:pPr>
+        <w:ind w:left="2520" w:hanging="360"/>
+      </w:pPr>
+      <w:rPr>
+        <w:rFonts w:ascii="Wingdings" w:hAnsi="Wingdings" w:hint="default"/>
+      </w:rPr>
+    </w:lvl>
+    <w:lvl w:ilvl="3" w:tplc="04090001" w:tentative="1">
+      <w:start w:val="1"/>
+      <w:numFmt w:val="bullet"/>
+      <w:lvlText w:val=""/>
+      <w:lvlJc w:val="left"/>
+      <w:pPr>
+        <w:ind w:left="3240" w:hanging="360"/>
+      </w:pPr>
+      <w:rPr>
+        <w:rFonts w:ascii="Symbol" w:hAnsi="Symbol" w:hint="default"/>
+      </w:rPr>
+    </w:lvl>
+    <w:lvl w:ilvl="4" w:tplc="04090003" w:tentative="1">
+      <w:start w:val="1"/>
+      <w:numFmt w:val="bullet"/>
+      <w:lvlText w:val="o"/>
+      <w:lvlJc w:val="left"/>
+      <w:pPr>
+        <w:ind w:left="3960" w:hanging="360"/>
+      </w:pPr>
+      <w:rPr>
+        <w:rFonts w:ascii="Courier New" w:hAnsi="Courier New" w:cs="Courier New" w:hint="default"/>
+      </w:rPr>
+    </w:lvl>
+    <w:lvl w:ilvl="5" w:tplc="04090005" w:tentative="1">
+      <w:start w:val="1"/>
+      <w:numFmt w:val="bullet"/>
+      <w:lvlText w:val=""/>
+      <w:lvlJc w:val="left"/>
+      <w:pPr>
+        <w:ind w:left="4680" w:hanging="360"/>
+      </w:pPr>
+      <w:rPr>
+        <w:rFonts w:ascii="Wingdings" w:hAnsi="Wingdings" w:hint="default"/>
+      </w:rPr>
+    </w:lvl>
+    <w:lvl w:ilvl="6" w:tplc="04090001" w:tentative="1">
+      <w:start w:val="1"/>
+      <w:numFmt w:val="bullet"/>
+      <w:lvlText w:val=""/>
+      <w:lvlJc w:val="left"/>
+      <w:pPr>
+        <w:ind w:left="5400" w:hanging="360"/>
+      </w:pPr>
+      <w:rPr>
+        <w:rFonts w:ascii="Symbol" w:hAnsi="Symbol" w:hint="default"/>
+      </w:rPr>
+    </w:lvl>
+    <w:lvl w:ilvl="7" w:tplc="04090003" w:tentative="1">
+      <w:start w:val="1"/>
+      <w:numFmt w:val="bullet"/>
+      <w:lvlText w:val="o"/>
+      <w:lvlJc w:val="left"/>
+      <w:pPr>
+        <w:ind w:left="6120" w:hanging="360"/>
+      </w:pPr>
+      <w:rPr>
+        <w:rFonts w:ascii="Courier New" w:hAnsi="Courier New" w:cs="Courier New" w:hint="default"/>
+      </w:rPr>
+    </w:lvl>
+    <w:lvl w:ilvl="8" w:tplc="04090005" w:tentative="1">
+      <w:start w:val="1"/>
+      <w:numFmt w:val="bullet"/>
+      <w:lvlText w:val=""/>
+      <w:lvlJc w:val="left"/>
+      <w:pPr>
+        <w:ind w:left="6840" w:hanging="360"/>
+      </w:pPr>
+      <w:rPr>
+        <w:rFonts w:ascii="Wingdings" w:hAnsi="Wingdings" w:hint="default"/>
+      </w:rPr>
     </w:lvl>
   </w:abstractNum>
   <w:num w:numId="1" w16cid:durableId="608901598">
@@ -1852,6 +4035,9 @@
   </w:num>
   <w:num w:numId="5" w16cid:durableId="685446663">
     <w:abstractNumId w:val="4"/>
+  </w:num>
+  <w:num w:numId="6" w16cid:durableId="610631647">
+    <w:abstractNumId w:val="5"/>
   </w:num>
 </w:numbering>
 </file>

</xml_diff>

<commit_message>
?? Chapter 2: Data Types + Type System. will be completed sucessfully
</commit_message>
<xml_diff>
--- a/notesjavascript/JavascriptNotesInUrdu.docx
+++ b/notesjavascript/JavascriptNotesInUrdu.docx
@@ -238,7 +238,6 @@
         <w:t xml:space="preserve"> </w:t>
       </w:r>
       <w:proofErr w:type="spellStart"/>
-      <w:proofErr w:type="gramStart"/>
       <w:r>
         <w:rPr>
           <w:color w:val="000000" w:themeColor="text1"/>
@@ -256,7 +255,6 @@
         </w:rPr>
         <w:t xml:space="preserve"> .</w:t>
       </w:r>
-      <w:proofErr w:type="gramEnd"/>
     </w:p>
     <w:p>
       <w:pPr>
@@ -690,7 +688,7 @@
     <w:p>
       <w:pPr>
         <w:rPr>
-          <w:color w:val="EE0000"/>
+          <w:color w:val="00B0F0"/>
           <w:sz w:val="72"/>
           <w:szCs w:val="72"/>
         </w:rPr>
@@ -698,7 +696,7 @@
       <w:r>
         <w:rPr>
           <w:rFonts w:ascii="Segoe UI Emoji" w:hAnsi="Segoe UI Emoji" w:cs="Segoe UI Emoji"/>
-          <w:color w:val="EE0000"/>
+          <w:color w:val="00B0F0"/>
           <w:sz w:val="72"/>
           <w:szCs w:val="72"/>
         </w:rPr>
@@ -706,7 +704,7 @@
       </w:r>
       <w:r>
         <w:rPr>
-          <w:color w:val="EE0000"/>
+          <w:color w:val="00B0F0"/>
           <w:sz w:val="72"/>
           <w:szCs w:val="72"/>
         </w:rPr>
@@ -767,47 +765,7 @@
           <w:szCs w:val="72"/>
         </w:rPr>
         <w:lastRenderedPageBreak/>
-        <w:t xml:space="preserve">Variables are containers that hold data. They help us store, reuse, and update information in JavaScript — from simple values like numbers to complex data like arrays and objects. Think of a variable as a box with a name on it. You can put something inside it (a value), and later check or change what's inside. In JavaScript, you create these boxes using keywords: </w:t>
-      </w:r>
-      <w:proofErr w:type="gramStart"/>
-      <w:r>
-        <w:rPr>
-          <w:rFonts w:cstheme="minorHAnsi"/>
-          <w:color w:val="000000" w:themeColor="text1"/>
-          <w:sz w:val="72"/>
-          <w:szCs w:val="72"/>
-        </w:rPr>
-        <w:t>var ,</w:t>
-      </w:r>
-      <w:proofErr w:type="gramEnd"/>
-      <w:r>
-        <w:rPr>
-          <w:rFonts w:cstheme="minorHAnsi"/>
-          <w:color w:val="000000" w:themeColor="text1"/>
-          <w:sz w:val="72"/>
-          <w:szCs w:val="72"/>
-        </w:rPr>
-        <w:t xml:space="preserve"> </w:t>
-      </w:r>
-      <w:proofErr w:type="gramStart"/>
-      <w:r>
-        <w:rPr>
-          <w:rFonts w:cstheme="minorHAnsi"/>
-          <w:color w:val="000000" w:themeColor="text1"/>
-          <w:sz w:val="72"/>
-          <w:szCs w:val="72"/>
-        </w:rPr>
-        <w:t>let ,</w:t>
-      </w:r>
-      <w:proofErr w:type="gramEnd"/>
-      <w:r>
-        <w:rPr>
-          <w:rFonts w:cstheme="minorHAnsi"/>
-          <w:color w:val="000000" w:themeColor="text1"/>
-          <w:sz w:val="72"/>
-          <w:szCs w:val="72"/>
-        </w:rPr>
-        <w:t xml:space="preserve"> or const</w:t>
+        <w:t>Variables are containers that hold data. They help us store, reuse, and update information in JavaScript — from simple values like numbers to complex data like arrays and objects. Think of a variable as a box with a name on it. You can put something inside it (a value), and later check or change what's inside. In JavaScript, you create these boxes using keywords: var , let , or const</w:t>
       </w:r>
     </w:p>
     <w:p>
@@ -871,25 +829,7 @@
           <w:sz w:val="72"/>
           <w:szCs w:val="72"/>
         </w:rPr>
-        <w:t xml:space="preserve">How we can </w:t>
-      </w:r>
-      <w:proofErr w:type="gramStart"/>
-      <w:r>
-        <w:rPr>
-          <w:color w:val="EE0000"/>
-          <w:sz w:val="72"/>
-          <w:szCs w:val="72"/>
-        </w:rPr>
-        <w:t>created</w:t>
-      </w:r>
-      <w:proofErr w:type="gramEnd"/>
-      <w:r>
-        <w:rPr>
-          <w:color w:val="EE0000"/>
-          <w:sz w:val="72"/>
-          <w:szCs w:val="72"/>
-        </w:rPr>
-        <w:t xml:space="preserve"> the variable:</w:t>
+        <w:t>How we can created the variable:</w:t>
       </w:r>
     </w:p>
     <w:p>
@@ -1282,25 +1222,7 @@
           <w:sz w:val="72"/>
           <w:szCs w:val="72"/>
         </w:rPr>
-        <w:t xml:space="preserve">Window main </w:t>
-      </w:r>
-      <w:proofErr w:type="gramStart"/>
-      <w:r>
-        <w:rPr>
-          <w:color w:val="000000" w:themeColor="text1"/>
-          <w:sz w:val="72"/>
-          <w:szCs w:val="72"/>
-        </w:rPr>
-        <w:t>add</w:t>
-      </w:r>
-      <w:proofErr w:type="gramEnd"/>
-      <w:r>
-        <w:rPr>
-          <w:color w:val="000000" w:themeColor="text1"/>
-          <w:sz w:val="72"/>
-          <w:szCs w:val="72"/>
-        </w:rPr>
-        <w:t xml:space="preserve"> </w:t>
+        <w:t xml:space="preserve">Window main add </w:t>
       </w:r>
       <w:proofErr w:type="spellStart"/>
       <w:r>
@@ -1858,25 +1780,7 @@
           <w:sz w:val="72"/>
           <w:szCs w:val="72"/>
         </w:rPr>
-        <w:t xml:space="preserve"> Scope (</w:t>
-      </w:r>
-      <w:proofErr w:type="gramStart"/>
-      <w:r>
-        <w:rPr>
-          <w:color w:val="EE0000"/>
-          <w:sz w:val="72"/>
-          <w:szCs w:val="72"/>
-        </w:rPr>
-        <w:t>global ,</w:t>
-      </w:r>
-      <w:proofErr w:type="gramEnd"/>
-      <w:r>
-        <w:rPr>
-          <w:color w:val="EE0000"/>
-          <w:sz w:val="72"/>
-          <w:szCs w:val="72"/>
-        </w:rPr>
-        <w:t xml:space="preserve"> block, Functional</w:t>
+        <w:t xml:space="preserve"> Scope (global , block, Functional</w:t>
       </w:r>
       <w:r>
         <w:rPr>
@@ -3060,7 +2964,6 @@
         <w:t xml:space="preserve"> </w:t>
       </w:r>
       <w:proofErr w:type="spellStart"/>
-      <w:proofErr w:type="gramStart"/>
       <w:r>
         <w:rPr>
           <w:color w:val="000000" w:themeColor="text1"/>
@@ -3088,7 +2991,6 @@
         <w:t>laikin</w:t>
       </w:r>
       <w:proofErr w:type="spellEnd"/>
-      <w:proofErr w:type="gramEnd"/>
       <w:r>
         <w:rPr>
           <w:color w:val="000000" w:themeColor="text1"/>
@@ -3323,6 +3225,902 @@
     <w:p>
       <w:pPr>
         <w:rPr>
+          <w:color w:val="EE0000"/>
+          <w:sz w:val="72"/>
+          <w:szCs w:val="72"/>
+        </w:rPr>
+      </w:pPr>
+      <w:r>
+        <w:rPr>
+          <w:color w:val="EE0000"/>
+          <w:sz w:val="72"/>
+          <w:szCs w:val="72"/>
+        </w:rPr>
+        <w:t>Hoisting impact per type</w:t>
+      </w:r>
+      <w:r>
+        <w:rPr>
+          <w:color w:val="EE0000"/>
+          <w:sz w:val="72"/>
+          <w:szCs w:val="72"/>
+        </w:rPr>
+        <w:t>:</w:t>
+      </w:r>
+    </w:p>
+    <w:p>
+      <w:pPr>
+        <w:rPr>
+          <w:color w:val="EE0000"/>
+          <w:sz w:val="72"/>
+          <w:szCs w:val="72"/>
+        </w:rPr>
+      </w:pPr>
+      <w:r>
+        <w:rPr>
+          <w:color w:val="EE0000"/>
+          <w:sz w:val="72"/>
+          <w:szCs w:val="72"/>
+        </w:rPr>
+        <w:t>Hoisting:</w:t>
+      </w:r>
+    </w:p>
+    <w:p>
+      <w:pPr>
+        <w:rPr>
+          <w:color w:val="EE0000"/>
+          <w:sz w:val="72"/>
+          <w:szCs w:val="72"/>
+        </w:rPr>
+      </w:pPr>
+      <w:r>
+        <w:rPr>
+          <w:color w:val="EE0000"/>
+          <w:sz w:val="72"/>
+          <w:szCs w:val="72"/>
+        </w:rPr>
+        <w:t xml:space="preserve">Hoisting ek variable ko jab </w:t>
+      </w:r>
+      <w:proofErr w:type="spellStart"/>
+      <w:r>
+        <w:rPr>
+          <w:color w:val="EE0000"/>
+          <w:sz w:val="72"/>
+          <w:szCs w:val="72"/>
+        </w:rPr>
+        <w:t>js</w:t>
+      </w:r>
+      <w:proofErr w:type="spellEnd"/>
+      <w:r>
+        <w:rPr>
+          <w:color w:val="EE0000"/>
+          <w:sz w:val="72"/>
+          <w:szCs w:val="72"/>
+        </w:rPr>
+        <w:t xml:space="preserve"> main </w:t>
+      </w:r>
+      <w:proofErr w:type="spellStart"/>
+      <w:r>
+        <w:rPr>
+          <w:color w:val="EE0000"/>
+          <w:sz w:val="72"/>
+          <w:szCs w:val="72"/>
+        </w:rPr>
+        <w:t>banaty</w:t>
+      </w:r>
+      <w:proofErr w:type="spellEnd"/>
+      <w:r>
+        <w:rPr>
+          <w:color w:val="EE0000"/>
+          <w:sz w:val="72"/>
+          <w:szCs w:val="72"/>
+        </w:rPr>
+        <w:t xml:space="preserve"> </w:t>
+      </w:r>
+      <w:proofErr w:type="spellStart"/>
+      <w:r>
+        <w:rPr>
+          <w:color w:val="EE0000"/>
+          <w:sz w:val="72"/>
+          <w:szCs w:val="72"/>
+        </w:rPr>
+        <w:t>hai</w:t>
+      </w:r>
+      <w:proofErr w:type="spellEnd"/>
+      <w:r>
+        <w:rPr>
+          <w:color w:val="EE0000"/>
+          <w:sz w:val="72"/>
+          <w:szCs w:val="72"/>
+        </w:rPr>
+        <w:t xml:space="preserve"> wo do </w:t>
+      </w:r>
+      <w:proofErr w:type="spellStart"/>
+      <w:r>
+        <w:rPr>
+          <w:color w:val="EE0000"/>
+          <w:sz w:val="72"/>
+          <w:szCs w:val="72"/>
+        </w:rPr>
+        <w:t>hisso</w:t>
+      </w:r>
+      <w:proofErr w:type="spellEnd"/>
+      <w:r>
+        <w:rPr>
+          <w:color w:val="EE0000"/>
+          <w:sz w:val="72"/>
+          <w:szCs w:val="72"/>
+        </w:rPr>
+        <w:t xml:space="preserve"> main </w:t>
+      </w:r>
+      <w:proofErr w:type="spellStart"/>
+      <w:r>
+        <w:rPr>
+          <w:color w:val="EE0000"/>
+          <w:sz w:val="72"/>
+          <w:szCs w:val="72"/>
+        </w:rPr>
+        <w:t>tootha</w:t>
+      </w:r>
+      <w:proofErr w:type="spellEnd"/>
+      <w:r>
+        <w:rPr>
+          <w:color w:val="EE0000"/>
+          <w:sz w:val="72"/>
+          <w:szCs w:val="72"/>
+        </w:rPr>
+        <w:t xml:space="preserve"> </w:t>
+      </w:r>
+      <w:proofErr w:type="spellStart"/>
+      <w:r>
+        <w:rPr>
+          <w:color w:val="EE0000"/>
+          <w:sz w:val="72"/>
+          <w:szCs w:val="72"/>
+        </w:rPr>
+        <w:t>hai</w:t>
+      </w:r>
+      <w:proofErr w:type="spellEnd"/>
+      <w:r>
+        <w:rPr>
+          <w:color w:val="EE0000"/>
+          <w:sz w:val="72"/>
+          <w:szCs w:val="72"/>
+        </w:rPr>
+        <w:t xml:space="preserve"> or us ka declare part upper </w:t>
+      </w:r>
+      <w:proofErr w:type="spellStart"/>
+      <w:r>
+        <w:rPr>
+          <w:color w:val="EE0000"/>
+          <w:sz w:val="72"/>
+          <w:szCs w:val="72"/>
+        </w:rPr>
+        <w:t>chala</w:t>
+      </w:r>
+      <w:proofErr w:type="spellEnd"/>
+      <w:r>
+        <w:rPr>
+          <w:color w:val="EE0000"/>
+          <w:sz w:val="72"/>
+          <w:szCs w:val="72"/>
+        </w:rPr>
+        <w:t xml:space="preserve"> </w:t>
+      </w:r>
+      <w:proofErr w:type="spellStart"/>
+      <w:r>
+        <w:rPr>
+          <w:color w:val="EE0000"/>
+          <w:sz w:val="72"/>
+          <w:szCs w:val="72"/>
+        </w:rPr>
+        <w:t>jata</w:t>
+      </w:r>
+      <w:proofErr w:type="spellEnd"/>
+      <w:r>
+        <w:rPr>
+          <w:color w:val="EE0000"/>
+          <w:sz w:val="72"/>
+          <w:szCs w:val="72"/>
+        </w:rPr>
+        <w:t xml:space="preserve"> </w:t>
+      </w:r>
+      <w:proofErr w:type="spellStart"/>
+      <w:r>
+        <w:rPr>
+          <w:color w:val="EE0000"/>
+          <w:sz w:val="72"/>
+          <w:szCs w:val="72"/>
+        </w:rPr>
+        <w:t>hai</w:t>
+      </w:r>
+      <w:proofErr w:type="spellEnd"/>
+      <w:r>
+        <w:rPr>
+          <w:color w:val="EE0000"/>
+          <w:sz w:val="72"/>
+          <w:szCs w:val="72"/>
+        </w:rPr>
+        <w:t xml:space="preserve"> or </w:t>
+      </w:r>
+      <w:proofErr w:type="spellStart"/>
+      <w:r>
+        <w:rPr>
+          <w:color w:val="EE0000"/>
+          <w:sz w:val="72"/>
+          <w:szCs w:val="72"/>
+        </w:rPr>
+        <w:t>initiliazation</w:t>
+      </w:r>
+      <w:proofErr w:type="spellEnd"/>
+      <w:r>
+        <w:rPr>
+          <w:color w:val="EE0000"/>
+          <w:sz w:val="72"/>
+          <w:szCs w:val="72"/>
+        </w:rPr>
+        <w:t xml:space="preserve"> part </w:t>
+      </w:r>
+      <w:proofErr w:type="spellStart"/>
+      <w:r>
+        <w:rPr>
+          <w:color w:val="EE0000"/>
+          <w:sz w:val="72"/>
+          <w:szCs w:val="72"/>
+        </w:rPr>
+        <w:t>neeche</w:t>
+      </w:r>
+      <w:proofErr w:type="spellEnd"/>
+      <w:r>
+        <w:rPr>
+          <w:color w:val="EE0000"/>
+          <w:sz w:val="72"/>
+          <w:szCs w:val="72"/>
+        </w:rPr>
+        <w:t xml:space="preserve"> rh </w:t>
+      </w:r>
+      <w:proofErr w:type="spellStart"/>
+      <w:r>
+        <w:rPr>
+          <w:color w:val="EE0000"/>
+          <w:sz w:val="72"/>
+          <w:szCs w:val="72"/>
+        </w:rPr>
+        <w:t>jata</w:t>
+      </w:r>
+      <w:proofErr w:type="spellEnd"/>
+      <w:r>
+        <w:rPr>
+          <w:color w:val="EE0000"/>
+          <w:sz w:val="72"/>
+          <w:szCs w:val="72"/>
+        </w:rPr>
+        <w:t xml:space="preserve"> </w:t>
+      </w:r>
+      <w:proofErr w:type="spellStart"/>
+      <w:r>
+        <w:rPr>
+          <w:color w:val="EE0000"/>
+          <w:sz w:val="72"/>
+          <w:szCs w:val="72"/>
+        </w:rPr>
+        <w:t>hai</w:t>
+      </w:r>
+      <w:proofErr w:type="spellEnd"/>
+      <w:r>
+        <w:rPr>
+          <w:color w:val="EE0000"/>
+          <w:sz w:val="72"/>
+          <w:szCs w:val="72"/>
+        </w:rPr>
+        <w:t>.</w:t>
+      </w:r>
+    </w:p>
+    <w:p>
+      <w:pPr>
+        <w:rPr>
+          <w:color w:val="EE0000"/>
+          <w:sz w:val="72"/>
+          <w:szCs w:val="72"/>
+        </w:rPr>
+      </w:pPr>
+    </w:p>
+    <w:p>
+      <w:pPr>
+        <w:rPr>
+          <w:color w:val="EE0000"/>
+          <w:sz w:val="72"/>
+          <w:szCs w:val="72"/>
+        </w:rPr>
+      </w:pPr>
+      <w:r>
+        <w:rPr>
+          <w:color w:val="EE0000"/>
+          <w:sz w:val="72"/>
+          <w:szCs w:val="72"/>
+        </w:rPr>
+        <w:lastRenderedPageBreak/>
+        <w:t>Example:</w:t>
+      </w:r>
+    </w:p>
+    <w:p>
+      <w:pPr>
+        <w:rPr>
+          <w:color w:val="EE0000"/>
+          <w:sz w:val="72"/>
+          <w:szCs w:val="72"/>
+        </w:rPr>
+      </w:pPr>
+      <w:r>
+        <w:rPr>
+          <w:color w:val="EE0000"/>
+          <w:sz w:val="72"/>
+          <w:szCs w:val="72"/>
+        </w:rPr>
+        <w:drawing>
+          <wp:inline distT="0" distB="0" distL="0" distR="0" wp14:anchorId="0C70772B" wp14:editId="519858D4">
+            <wp:extent cx="5744377" cy="2314898"/>
+            <wp:effectExtent l="0" t="0" r="8890" b="9525"/>
+            <wp:docPr id="276846266" name="Picture 1"/>
+            <wp:cNvGraphicFramePr>
+              <a:graphicFrameLocks xmlns:a="http://schemas.openxmlformats.org/drawingml/2006/main" noChangeAspect="1"/>
+            </wp:cNvGraphicFramePr>
+            <a:graphic xmlns:a="http://schemas.openxmlformats.org/drawingml/2006/main">
+              <a:graphicData uri="http://schemas.openxmlformats.org/drawingml/2006/picture">
+                <pic:pic xmlns:pic="http://schemas.openxmlformats.org/drawingml/2006/picture">
+                  <pic:nvPicPr>
+                    <pic:cNvPr id="276846266" name=""/>
+                    <pic:cNvPicPr/>
+                  </pic:nvPicPr>
+                  <pic:blipFill>
+                    <a:blip r:embed="rId18"/>
+                    <a:stretch>
+                      <a:fillRect/>
+                    </a:stretch>
+                  </pic:blipFill>
+                  <pic:spPr>
+                    <a:xfrm>
+                      <a:off x="0" y="0"/>
+                      <a:ext cx="5744377" cy="2314898"/>
+                    </a:xfrm>
+                    <a:prstGeom prst="rect">
+                      <a:avLst/>
+                    </a:prstGeom>
+                  </pic:spPr>
+                </pic:pic>
+              </a:graphicData>
+            </a:graphic>
+          </wp:inline>
+        </w:drawing>
+      </w:r>
+    </w:p>
+    <w:p>
+      <w:pPr>
+        <w:rPr>
+          <w:color w:val="EE0000"/>
+          <w:sz w:val="72"/>
+          <w:szCs w:val="72"/>
+        </w:rPr>
+      </w:pPr>
+      <w:r>
+        <w:rPr>
+          <w:color w:val="EE0000"/>
+          <w:sz w:val="72"/>
+          <w:szCs w:val="72"/>
+        </w:rPr>
+        <w:t>Practice chapter:</w:t>
+      </w:r>
+    </w:p>
+    <w:p>
+      <w:pPr>
+        <w:rPr>
+          <w:color w:val="EE0000"/>
+          <w:sz w:val="72"/>
+          <w:szCs w:val="72"/>
+        </w:rPr>
+      </w:pPr>
+      <w:r>
+        <w:rPr>
+          <w:color w:val="EE0000"/>
+          <w:sz w:val="72"/>
+          <w:szCs w:val="72"/>
+        </w:rPr>
+        <w:lastRenderedPageBreak/>
+        <w:drawing>
+          <wp:inline distT="0" distB="0" distL="0" distR="0" wp14:anchorId="6CB99E87" wp14:editId="00A87FAD">
+            <wp:extent cx="6400800" cy="6108700"/>
+            <wp:effectExtent l="0" t="0" r="0" b="6350"/>
+            <wp:docPr id="994069762" name="Picture 1"/>
+            <wp:cNvGraphicFramePr>
+              <a:graphicFrameLocks xmlns:a="http://schemas.openxmlformats.org/drawingml/2006/main" noChangeAspect="1"/>
+            </wp:cNvGraphicFramePr>
+            <a:graphic xmlns:a="http://schemas.openxmlformats.org/drawingml/2006/main">
+              <a:graphicData uri="http://schemas.openxmlformats.org/drawingml/2006/picture">
+                <pic:pic xmlns:pic="http://schemas.openxmlformats.org/drawingml/2006/picture">
+                  <pic:nvPicPr>
+                    <pic:cNvPr id="994069762" name=""/>
+                    <pic:cNvPicPr/>
+                  </pic:nvPicPr>
+                  <pic:blipFill>
+                    <a:blip r:embed="rId19"/>
+                    <a:stretch>
+                      <a:fillRect/>
+                    </a:stretch>
+                  </pic:blipFill>
+                  <pic:spPr>
+                    <a:xfrm>
+                      <a:off x="0" y="0"/>
+                      <a:ext cx="6400800" cy="6108700"/>
+                    </a:xfrm>
+                    <a:prstGeom prst="rect">
+                      <a:avLst/>
+                    </a:prstGeom>
+                  </pic:spPr>
+                </pic:pic>
+              </a:graphicData>
+            </a:graphic>
+          </wp:inline>
+        </w:drawing>
+      </w:r>
+    </w:p>
+    <w:p>
+      <w:pPr>
+        <w:rPr>
+          <w:color w:val="EE0000"/>
+          <w:sz w:val="72"/>
+          <w:szCs w:val="72"/>
+        </w:rPr>
+      </w:pPr>
+    </w:p>
+    <w:p>
+      <w:pPr>
+        <w:rPr>
+          <w:color w:val="EE0000"/>
+          <w:sz w:val="72"/>
+          <w:szCs w:val="72"/>
+        </w:rPr>
+      </w:pPr>
+    </w:p>
+    <w:p>
+      <w:pPr>
+        <w:rPr>
+          <w:color w:val="00B0F0"/>
+          <w:sz w:val="72"/>
+          <w:szCs w:val="72"/>
+        </w:rPr>
+      </w:pPr>
+      <w:r>
+        <w:rPr>
+          <w:rFonts w:ascii="Segoe UI Emoji" w:hAnsi="Segoe UI Emoji" w:cs="Segoe UI Emoji"/>
+          <w:color w:val="00B0F0"/>
+          <w:sz w:val="72"/>
+          <w:szCs w:val="72"/>
+        </w:rPr>
+        <w:lastRenderedPageBreak/>
+        <w:t>🧠</w:t>
+      </w:r>
+      <w:r>
+        <w:rPr>
+          <w:color w:val="00B0F0"/>
+          <w:sz w:val="72"/>
+          <w:szCs w:val="72"/>
+        </w:rPr>
+        <w:t xml:space="preserve"> Chapter 2: Data Types + Type System</w:t>
+      </w:r>
+      <w:r>
+        <w:rPr>
+          <w:color w:val="00B0F0"/>
+          <w:sz w:val="72"/>
+          <w:szCs w:val="72"/>
+        </w:rPr>
+        <w:t>.</w:t>
+      </w:r>
+    </w:p>
+    <w:p>
+      <w:pPr>
+        <w:rPr>
+          <w:color w:val="EE0000"/>
+          <w:sz w:val="72"/>
+          <w:szCs w:val="72"/>
+        </w:rPr>
+      </w:pPr>
+      <w:r>
+        <w:rPr>
+          <w:color w:val="EE0000"/>
+          <w:sz w:val="72"/>
+          <w:szCs w:val="72"/>
+        </w:rPr>
+        <w:t>Data Types</w:t>
+      </w:r>
+      <w:r>
+        <w:rPr>
+          <w:color w:val="EE0000"/>
+          <w:sz w:val="72"/>
+          <w:szCs w:val="72"/>
+        </w:rPr>
+        <w:t>:</w:t>
+      </w:r>
+    </w:p>
+    <w:p>
+      <w:pPr>
+        <w:pStyle w:val="ListParagraph"/>
+        <w:numPr>
+          <w:ilvl w:val="0"/>
+          <w:numId w:val="6"/>
+        </w:numPr>
+        <w:rPr>
+          <w:color w:val="000000" w:themeColor="text1"/>
+          <w:sz w:val="72"/>
+          <w:szCs w:val="72"/>
+        </w:rPr>
+      </w:pPr>
+      <w:r>
+        <w:rPr>
+          <w:color w:val="000000" w:themeColor="text1"/>
+          <w:sz w:val="72"/>
+          <w:szCs w:val="72"/>
+        </w:rPr>
+        <w:t>Data ka Type</w:t>
+      </w:r>
+    </w:p>
+    <w:p>
+      <w:pPr>
+        <w:rPr>
+          <w:color w:val="EE0000"/>
+          <w:sz w:val="72"/>
+          <w:szCs w:val="72"/>
+        </w:rPr>
+      </w:pPr>
+      <w:r>
+        <w:rPr>
+          <w:color w:val="EE0000"/>
+          <w:sz w:val="72"/>
+          <w:szCs w:val="72"/>
+        </w:rPr>
+        <w:t>Primitive:</w:t>
+      </w:r>
+    </w:p>
+    <w:p>
+      <w:pPr>
+        <w:pStyle w:val="ListParagraph"/>
+        <w:numPr>
+          <w:ilvl w:val="0"/>
+          <w:numId w:val="6"/>
+        </w:numPr>
+        <w:rPr>
+          <w:color w:val="000000" w:themeColor="text1"/>
+          <w:sz w:val="72"/>
+          <w:szCs w:val="72"/>
+        </w:rPr>
+      </w:pPr>
+      <w:r>
+        <w:rPr>
+          <w:color w:val="000000" w:themeColor="text1"/>
+          <w:sz w:val="72"/>
+          <w:szCs w:val="72"/>
+        </w:rPr>
+        <w:t xml:space="preserve">Assi sari value </w:t>
+      </w:r>
+      <w:proofErr w:type="spellStart"/>
+      <w:r>
+        <w:rPr>
+          <w:color w:val="000000" w:themeColor="text1"/>
+          <w:sz w:val="72"/>
+          <w:szCs w:val="72"/>
+        </w:rPr>
+        <w:t>jin</w:t>
+      </w:r>
+      <w:proofErr w:type="spellEnd"/>
+      <w:r>
+        <w:rPr>
+          <w:color w:val="000000" w:themeColor="text1"/>
+          <w:sz w:val="72"/>
+          <w:szCs w:val="72"/>
+        </w:rPr>
+        <w:t xml:space="preserve"> ko copy </w:t>
+      </w:r>
+      <w:proofErr w:type="spellStart"/>
+      <w:r>
+        <w:rPr>
+          <w:color w:val="000000" w:themeColor="text1"/>
+          <w:sz w:val="72"/>
+          <w:szCs w:val="72"/>
+        </w:rPr>
+        <w:t>karny</w:t>
+      </w:r>
+      <w:proofErr w:type="spellEnd"/>
+      <w:r>
+        <w:rPr>
+          <w:color w:val="000000" w:themeColor="text1"/>
+          <w:sz w:val="72"/>
+          <w:szCs w:val="72"/>
+        </w:rPr>
+        <w:t xml:space="preserve"> par </w:t>
+      </w:r>
+      <w:proofErr w:type="spellStart"/>
+      <w:r>
+        <w:rPr>
+          <w:color w:val="000000" w:themeColor="text1"/>
+          <w:sz w:val="72"/>
+          <w:szCs w:val="72"/>
+        </w:rPr>
+        <w:t>tumhy</w:t>
+      </w:r>
+      <w:proofErr w:type="spellEnd"/>
+      <w:r>
+        <w:rPr>
+          <w:color w:val="000000" w:themeColor="text1"/>
+          <w:sz w:val="72"/>
+          <w:szCs w:val="72"/>
+        </w:rPr>
+        <w:t xml:space="preserve"> </w:t>
+      </w:r>
+      <w:proofErr w:type="spellStart"/>
+      <w:r>
+        <w:rPr>
+          <w:color w:val="000000" w:themeColor="text1"/>
+          <w:sz w:val="72"/>
+          <w:szCs w:val="72"/>
+        </w:rPr>
+        <w:t>aik</w:t>
+      </w:r>
+      <w:proofErr w:type="spellEnd"/>
+      <w:r>
+        <w:rPr>
+          <w:color w:val="000000" w:themeColor="text1"/>
+          <w:sz w:val="72"/>
+          <w:szCs w:val="72"/>
+        </w:rPr>
+        <w:t xml:space="preserve"> real copy mil jay </w:t>
+      </w:r>
+    </w:p>
+    <w:p>
+      <w:pPr>
+        <w:rPr>
+          <w:color w:val="EE0000"/>
+          <w:sz w:val="72"/>
+          <w:szCs w:val="72"/>
+        </w:rPr>
+      </w:pPr>
+      <w:r>
+        <w:rPr>
+          <w:color w:val="EE0000"/>
+          <w:sz w:val="72"/>
+          <w:szCs w:val="72"/>
+        </w:rPr>
+        <w:t>Example</w:t>
+      </w:r>
+    </w:p>
+    <w:p>
+      <w:pPr>
+        <w:pStyle w:val="ListParagraph"/>
+        <w:numPr>
+          <w:ilvl w:val="0"/>
+          <w:numId w:val="6"/>
+        </w:numPr>
+        <w:rPr>
+          <w:color w:val="000000" w:themeColor="text1"/>
+          <w:sz w:val="72"/>
+          <w:szCs w:val="72"/>
+        </w:rPr>
+      </w:pPr>
+      <w:r>
+        <w:rPr>
+          <w:color w:val="000000" w:themeColor="text1"/>
+          <w:sz w:val="72"/>
+          <w:szCs w:val="72"/>
+        </w:rPr>
+        <w:t xml:space="preserve">String, number, Boolean, null, undefined, symbol, </w:t>
+      </w:r>
+      <w:proofErr w:type="spellStart"/>
+      <w:r>
+        <w:rPr>
+          <w:color w:val="000000" w:themeColor="text1"/>
+          <w:sz w:val="72"/>
+          <w:szCs w:val="72"/>
+        </w:rPr>
+        <w:t>bigint</w:t>
+      </w:r>
+      <w:proofErr w:type="spellEnd"/>
+    </w:p>
+    <w:p>
+      <w:pPr>
+        <w:rPr>
+          <w:color w:val="000000" w:themeColor="text1"/>
+          <w:sz w:val="72"/>
+          <w:szCs w:val="72"/>
+        </w:rPr>
+      </w:pPr>
+    </w:p>
+    <w:p>
+      <w:pPr>
+        <w:rPr>
+          <w:color w:val="EE0000"/>
+          <w:sz w:val="72"/>
+          <w:szCs w:val="72"/>
+        </w:rPr>
+      </w:pPr>
+      <w:r>
+        <w:rPr>
+          <w:color w:val="EE0000"/>
+          <w:sz w:val="72"/>
+          <w:szCs w:val="72"/>
+        </w:rPr>
+        <w:lastRenderedPageBreak/>
+        <w:t>Reference:</w:t>
+      </w:r>
+    </w:p>
+    <w:p>
+      <w:pPr>
+        <w:pStyle w:val="ListParagraph"/>
+        <w:numPr>
+          <w:ilvl w:val="0"/>
+          <w:numId w:val="6"/>
+        </w:numPr>
+        <w:rPr>
+          <w:color w:val="000000" w:themeColor="text1"/>
+          <w:sz w:val="72"/>
+          <w:szCs w:val="72"/>
+        </w:rPr>
+      </w:pPr>
+      <w:r>
+        <w:rPr>
+          <w:color w:val="000000" w:themeColor="text1"/>
+          <w:sz w:val="72"/>
+          <w:szCs w:val="72"/>
+        </w:rPr>
+        <w:t xml:space="preserve">Inko copy </w:t>
+      </w:r>
+      <w:proofErr w:type="spellStart"/>
+      <w:r>
+        <w:rPr>
+          <w:color w:val="000000" w:themeColor="text1"/>
+          <w:sz w:val="72"/>
+          <w:szCs w:val="72"/>
+        </w:rPr>
+        <w:t>karny</w:t>
+      </w:r>
+      <w:proofErr w:type="spellEnd"/>
+      <w:r>
+        <w:rPr>
+          <w:color w:val="000000" w:themeColor="text1"/>
+          <w:sz w:val="72"/>
+          <w:szCs w:val="72"/>
+        </w:rPr>
+        <w:t xml:space="preserve"> par real copy </w:t>
+      </w:r>
+      <w:proofErr w:type="spellStart"/>
+      <w:r>
+        <w:rPr>
+          <w:color w:val="000000" w:themeColor="text1"/>
+          <w:sz w:val="72"/>
+          <w:szCs w:val="72"/>
+        </w:rPr>
+        <w:t>nahi</w:t>
+      </w:r>
+      <w:proofErr w:type="spellEnd"/>
+      <w:r>
+        <w:rPr>
+          <w:color w:val="000000" w:themeColor="text1"/>
+          <w:sz w:val="72"/>
+          <w:szCs w:val="72"/>
+        </w:rPr>
+        <w:t xml:space="preserve"> </w:t>
+      </w:r>
+      <w:proofErr w:type="spellStart"/>
+      <w:r>
+        <w:rPr>
+          <w:color w:val="000000" w:themeColor="text1"/>
+          <w:sz w:val="72"/>
+          <w:szCs w:val="72"/>
+        </w:rPr>
+        <w:t>milay</w:t>
+      </w:r>
+      <w:proofErr w:type="spellEnd"/>
+      <w:r>
+        <w:rPr>
+          <w:color w:val="000000" w:themeColor="text1"/>
+          <w:sz w:val="72"/>
+          <w:szCs w:val="72"/>
+        </w:rPr>
+        <w:t xml:space="preserve"> </w:t>
+      </w:r>
+      <w:proofErr w:type="spellStart"/>
+      <w:r>
+        <w:rPr>
+          <w:color w:val="000000" w:themeColor="text1"/>
+          <w:sz w:val="72"/>
+          <w:szCs w:val="72"/>
+        </w:rPr>
+        <w:t>gi</w:t>
+      </w:r>
+      <w:proofErr w:type="spellEnd"/>
+      <w:r>
+        <w:rPr>
+          <w:color w:val="000000" w:themeColor="text1"/>
+          <w:sz w:val="72"/>
+          <w:szCs w:val="72"/>
+        </w:rPr>
+        <w:t xml:space="preserve"> reference </w:t>
+      </w:r>
+      <w:proofErr w:type="spellStart"/>
+      <w:r>
+        <w:rPr>
+          <w:color w:val="000000" w:themeColor="text1"/>
+          <w:sz w:val="72"/>
+          <w:szCs w:val="72"/>
+        </w:rPr>
+        <w:t>milay</w:t>
+      </w:r>
+      <w:proofErr w:type="spellEnd"/>
+      <w:r>
+        <w:rPr>
+          <w:color w:val="000000" w:themeColor="text1"/>
+          <w:sz w:val="72"/>
+          <w:szCs w:val="72"/>
+        </w:rPr>
+        <w:t xml:space="preserve"> ga parent ka.</w:t>
+      </w:r>
+    </w:p>
+    <w:p>
+      <w:pPr>
+        <w:rPr>
+          <w:color w:val="EE0000"/>
+          <w:sz w:val="72"/>
+          <w:szCs w:val="72"/>
+        </w:rPr>
+      </w:pPr>
+      <w:r>
+        <w:rPr>
+          <w:color w:val="EE0000"/>
+          <w:sz w:val="72"/>
+          <w:szCs w:val="72"/>
+        </w:rPr>
+        <w:t>Example:</w:t>
+      </w:r>
+    </w:p>
+    <w:p>
+      <w:pPr>
+        <w:pStyle w:val="ListParagraph"/>
+        <w:numPr>
+          <w:ilvl w:val="0"/>
+          <w:numId w:val="6"/>
+        </w:numPr>
+        <w:rPr>
+          <w:color w:val="000000" w:themeColor="text1"/>
+          <w:sz w:val="72"/>
+          <w:szCs w:val="72"/>
+        </w:rPr>
+      </w:pPr>
+      <w:r>
+        <w:rPr>
+          <w:color w:val="000000" w:themeColor="text1"/>
+          <w:sz w:val="72"/>
+          <w:szCs w:val="72"/>
+        </w:rPr>
+        <w:t xml:space="preserve"> Arrays, object, function.</w:t>
+      </w:r>
+    </w:p>
+    <w:p>
+      <w:pPr>
+        <w:rPr>
+          <w:color w:val="000000" w:themeColor="text1"/>
+          <w:sz w:val="72"/>
+          <w:szCs w:val="72"/>
+        </w:rPr>
+      </w:pPr>
+    </w:p>
+    <w:p>
+      <w:pPr>
+        <w:rPr>
+          <w:color w:val="000000" w:themeColor="text1"/>
+          <w:sz w:val="72"/>
+          <w:szCs w:val="72"/>
+        </w:rPr>
+      </w:pPr>
+    </w:p>
+    <w:p>
+      <w:pPr>
+        <w:rPr>
           <w:color w:val="000000" w:themeColor="text1"/>
           <w:sz w:val="72"/>
           <w:szCs w:val="72"/>
@@ -3911,7 +4709,7 @@
   <w:abstractNum w:abstractNumId="5" w15:restartNumberingAfterBreak="0">
     <w:nsid w:val="72533032"/>
     <w:multiLevelType w:val="hybridMultilevel"/>
-    <w:tmpl w:val="51A472E2"/>
+    <w:tmpl w:val="5096E4E8"/>
     <w:lvl w:ilvl="0" w:tplc="04090001">
       <w:start w:val="1"/>
       <w:numFmt w:val="bullet"/>

</xml_diff>

<commit_message>
chapter🔄 Chapter 3: Operators will be completed sucesfully
</commit_message>
<xml_diff>
--- a/notesjavascript/JavascriptNotesInUrdu.docx
+++ b/notesjavascript/JavascriptNotesInUrdu.docx
@@ -238,6 +238,7 @@
         <w:t xml:space="preserve"> </w:t>
       </w:r>
       <w:proofErr w:type="spellStart"/>
+      <w:proofErr w:type="gramStart"/>
       <w:r>
         <w:rPr>
           <w:color w:val="000000" w:themeColor="text1"/>
@@ -255,6 +256,7 @@
         </w:rPr>
         <w:t xml:space="preserve"> .</w:t>
       </w:r>
+      <w:proofErr w:type="gramEnd"/>
     </w:p>
     <w:p>
       <w:pPr>
@@ -765,7 +767,47 @@
           <w:szCs w:val="72"/>
         </w:rPr>
         <w:lastRenderedPageBreak/>
-        <w:t>Variables are containers that hold data. They help us store, reuse, and update information in JavaScript — from simple values like numbers to complex data like arrays and objects. Think of a variable as a box with a name on it. You can put something inside it (a value), and later check or change what's inside. In JavaScript, you create these boxes using keywords: var , let , or const</w:t>
+        <w:t xml:space="preserve">Variables are containers that hold data. They help us store, reuse, and update information in JavaScript — from simple values like numbers to complex data like arrays and objects. Think of a variable as a box with a name on it. You can put something inside it (a value), and later check or change what's inside. In JavaScript, you create these boxes using keywords: </w:t>
+      </w:r>
+      <w:proofErr w:type="gramStart"/>
+      <w:r>
+        <w:rPr>
+          <w:rFonts w:cstheme="minorHAnsi"/>
+          <w:color w:val="000000" w:themeColor="text1"/>
+          <w:sz w:val="72"/>
+          <w:szCs w:val="72"/>
+        </w:rPr>
+        <w:t>var ,</w:t>
+      </w:r>
+      <w:proofErr w:type="gramEnd"/>
+      <w:r>
+        <w:rPr>
+          <w:rFonts w:cstheme="minorHAnsi"/>
+          <w:color w:val="000000" w:themeColor="text1"/>
+          <w:sz w:val="72"/>
+          <w:szCs w:val="72"/>
+        </w:rPr>
+        <w:t xml:space="preserve"> </w:t>
+      </w:r>
+      <w:proofErr w:type="gramStart"/>
+      <w:r>
+        <w:rPr>
+          <w:rFonts w:cstheme="minorHAnsi"/>
+          <w:color w:val="000000" w:themeColor="text1"/>
+          <w:sz w:val="72"/>
+          <w:szCs w:val="72"/>
+        </w:rPr>
+        <w:t>let ,</w:t>
+      </w:r>
+      <w:proofErr w:type="gramEnd"/>
+      <w:r>
+        <w:rPr>
+          <w:rFonts w:cstheme="minorHAnsi"/>
+          <w:color w:val="000000" w:themeColor="text1"/>
+          <w:sz w:val="72"/>
+          <w:szCs w:val="72"/>
+        </w:rPr>
+        <w:t xml:space="preserve"> or const</w:t>
       </w:r>
     </w:p>
     <w:p>
@@ -829,7 +871,25 @@
           <w:sz w:val="72"/>
           <w:szCs w:val="72"/>
         </w:rPr>
-        <w:t>How we can created the variable:</w:t>
+        <w:t xml:space="preserve">How we can </w:t>
+      </w:r>
+      <w:proofErr w:type="gramStart"/>
+      <w:r>
+        <w:rPr>
+          <w:color w:val="EE0000"/>
+          <w:sz w:val="72"/>
+          <w:szCs w:val="72"/>
+        </w:rPr>
+        <w:t>created</w:t>
+      </w:r>
+      <w:proofErr w:type="gramEnd"/>
+      <w:r>
+        <w:rPr>
+          <w:color w:val="EE0000"/>
+          <w:sz w:val="72"/>
+          <w:szCs w:val="72"/>
+        </w:rPr>
+        <w:t xml:space="preserve"> the variable:</w:t>
       </w:r>
     </w:p>
     <w:p>
@@ -1222,7 +1282,25 @@
           <w:sz w:val="72"/>
           <w:szCs w:val="72"/>
         </w:rPr>
-        <w:t xml:space="preserve">Window main add </w:t>
+        <w:t xml:space="preserve">Window main </w:t>
+      </w:r>
+      <w:proofErr w:type="gramStart"/>
+      <w:r>
+        <w:rPr>
+          <w:color w:val="000000" w:themeColor="text1"/>
+          <w:sz w:val="72"/>
+          <w:szCs w:val="72"/>
+        </w:rPr>
+        <w:t>add</w:t>
+      </w:r>
+      <w:proofErr w:type="gramEnd"/>
+      <w:r>
+        <w:rPr>
+          <w:color w:val="000000" w:themeColor="text1"/>
+          <w:sz w:val="72"/>
+          <w:szCs w:val="72"/>
+        </w:rPr>
+        <w:t xml:space="preserve"> </w:t>
       </w:r>
       <w:proofErr w:type="spellStart"/>
       <w:r>
@@ -1511,6 +1589,7 @@
       </w:r>
       <w:r>
         <w:rPr>
+          <w:noProof/>
           <w:color w:val="000000" w:themeColor="text1"/>
           <w:sz w:val="72"/>
           <w:szCs w:val="72"/>
@@ -1725,6 +1804,7 @@
       </w:pPr>
       <w:r>
         <w:rPr>
+          <w:noProof/>
           <w:color w:val="EE0000"/>
           <w:sz w:val="72"/>
           <w:szCs w:val="72"/>
@@ -1780,7 +1860,25 @@
           <w:sz w:val="72"/>
           <w:szCs w:val="72"/>
         </w:rPr>
-        <w:t xml:space="preserve"> Scope (global , block, Functional</w:t>
+        <w:t xml:space="preserve"> Scope (</w:t>
+      </w:r>
+      <w:proofErr w:type="gramStart"/>
+      <w:r>
+        <w:rPr>
+          <w:color w:val="EE0000"/>
+          <w:sz w:val="72"/>
+          <w:szCs w:val="72"/>
+        </w:rPr>
+        <w:t>global ,</w:t>
+      </w:r>
+      <w:proofErr w:type="gramEnd"/>
+      <w:r>
+        <w:rPr>
+          <w:color w:val="EE0000"/>
+          <w:sz w:val="72"/>
+          <w:szCs w:val="72"/>
+        </w:rPr>
+        <w:t xml:space="preserve"> block, Functional</w:t>
       </w:r>
       <w:r>
         <w:rPr>
@@ -1992,6 +2090,7 @@
       </w:pPr>
       <w:r>
         <w:rPr>
+          <w:noProof/>
           <w:color w:val="EE0000"/>
           <w:sz w:val="72"/>
           <w:szCs w:val="72"/>
@@ -2216,6 +2315,7 @@
       </w:pPr>
       <w:r>
         <w:rPr>
+          <w:noProof/>
           <w:color w:val="000000" w:themeColor="text1"/>
           <w:sz w:val="72"/>
           <w:szCs w:val="72"/>
@@ -2513,6 +2613,7 @@
       </w:pPr>
       <w:r>
         <w:rPr>
+          <w:noProof/>
           <w:color w:val="EE0000"/>
           <w:sz w:val="72"/>
           <w:szCs w:val="72"/>
@@ -2765,6 +2866,7 @@
       </w:pPr>
       <w:r>
         <w:rPr>
+          <w:noProof/>
           <w:color w:val="EE0000"/>
           <w:sz w:val="72"/>
           <w:szCs w:val="72"/>
@@ -2964,6 +3066,7 @@
         <w:t xml:space="preserve"> </w:t>
       </w:r>
       <w:proofErr w:type="spellStart"/>
+      <w:proofErr w:type="gramStart"/>
       <w:r>
         <w:rPr>
           <w:color w:val="000000" w:themeColor="text1"/>
@@ -2991,6 +3094,7 @@
         <w:t>laikin</w:t>
       </w:r>
       <w:proofErr w:type="spellEnd"/>
+      <w:proofErr w:type="gramEnd"/>
       <w:r>
         <w:rPr>
           <w:color w:val="000000" w:themeColor="text1"/>
@@ -3171,6 +3275,7 @@
       </w:pPr>
       <w:r>
         <w:rPr>
+          <w:noProof/>
           <w:color w:val="000000" w:themeColor="text1"/>
           <w:sz w:val="72"/>
           <w:szCs w:val="72"/>
@@ -3552,6 +3657,7 @@
       </w:pPr>
       <w:r>
         <w:rPr>
+          <w:noProof/>
           <w:color w:val="EE0000"/>
           <w:sz w:val="72"/>
           <w:szCs w:val="72"/>
@@ -3620,6 +3726,7 @@
       </w:pPr>
       <w:r>
         <w:rPr>
+          <w:noProof/>
           <w:color w:val="EE0000"/>
           <w:sz w:val="72"/>
           <w:szCs w:val="72"/>
@@ -3870,7 +3977,15 @@
           <w:sz w:val="72"/>
           <w:szCs w:val="72"/>
         </w:rPr>
-        <w:t xml:space="preserve"> real copy mil jay </w:t>
+        <w:t xml:space="preserve"> real copy mil jay</w:t>
+      </w:r>
+      <w:r>
+        <w:rPr>
+          <w:color w:val="000000" w:themeColor="text1"/>
+          <w:sz w:val="72"/>
+          <w:szCs w:val="72"/>
+        </w:rPr>
+        <w:t>.</w:t>
       </w:r>
     </w:p>
     <w:p>
@@ -3921,6 +4036,14 @@
         <w:t>bigint</w:t>
       </w:r>
       <w:proofErr w:type="spellEnd"/>
+      <w:r>
+        <w:rPr>
+          <w:color w:val="000000" w:themeColor="text1"/>
+          <w:sz w:val="72"/>
+          <w:szCs w:val="72"/>
+        </w:rPr>
+        <w:t>.</w:t>
+      </w:r>
     </w:p>
     <w:p>
       <w:pPr>
@@ -3946,7 +4069,7 @@
           <w:szCs w:val="72"/>
         </w:rPr>
         <w:lastRenderedPageBreak/>
-        <w:t>Reference:</w:t>
+        <w:t>Symbol:</w:t>
       </w:r>
     </w:p>
     <w:p>
@@ -3968,97 +4091,7 @@
           <w:sz w:val="72"/>
           <w:szCs w:val="72"/>
         </w:rPr>
-        <w:t xml:space="preserve">Inko copy </w:t>
-      </w:r>
-      <w:proofErr w:type="spellStart"/>
-      <w:r>
-        <w:rPr>
-          <w:color w:val="000000" w:themeColor="text1"/>
-          <w:sz w:val="72"/>
-          <w:szCs w:val="72"/>
-        </w:rPr>
-        <w:t>karny</w:t>
-      </w:r>
-      <w:proofErr w:type="spellEnd"/>
-      <w:r>
-        <w:rPr>
-          <w:color w:val="000000" w:themeColor="text1"/>
-          <w:sz w:val="72"/>
-          <w:szCs w:val="72"/>
-        </w:rPr>
-        <w:t xml:space="preserve"> par real copy </w:t>
-      </w:r>
-      <w:proofErr w:type="spellStart"/>
-      <w:r>
-        <w:rPr>
-          <w:color w:val="000000" w:themeColor="text1"/>
-          <w:sz w:val="72"/>
-          <w:szCs w:val="72"/>
-        </w:rPr>
-        <w:t>nahi</w:t>
-      </w:r>
-      <w:proofErr w:type="spellEnd"/>
-      <w:r>
-        <w:rPr>
-          <w:color w:val="000000" w:themeColor="text1"/>
-          <w:sz w:val="72"/>
-          <w:szCs w:val="72"/>
-        </w:rPr>
-        <w:t xml:space="preserve"> </w:t>
-      </w:r>
-      <w:proofErr w:type="spellStart"/>
-      <w:r>
-        <w:rPr>
-          <w:color w:val="000000" w:themeColor="text1"/>
-          <w:sz w:val="72"/>
-          <w:szCs w:val="72"/>
-        </w:rPr>
-        <w:t>milay</w:t>
-      </w:r>
-      <w:proofErr w:type="spellEnd"/>
-      <w:r>
-        <w:rPr>
-          <w:color w:val="000000" w:themeColor="text1"/>
-          <w:sz w:val="72"/>
-          <w:szCs w:val="72"/>
-        </w:rPr>
-        <w:t xml:space="preserve"> </w:t>
-      </w:r>
-      <w:proofErr w:type="spellStart"/>
-      <w:r>
-        <w:rPr>
-          <w:color w:val="000000" w:themeColor="text1"/>
-          <w:sz w:val="72"/>
-          <w:szCs w:val="72"/>
-        </w:rPr>
-        <w:t>gi</w:t>
-      </w:r>
-      <w:proofErr w:type="spellEnd"/>
-      <w:r>
-        <w:rPr>
-          <w:color w:val="000000" w:themeColor="text1"/>
-          <w:sz w:val="72"/>
-          <w:szCs w:val="72"/>
-        </w:rPr>
-        <w:t xml:space="preserve"> reference </w:t>
-      </w:r>
-      <w:proofErr w:type="spellStart"/>
-      <w:r>
-        <w:rPr>
-          <w:color w:val="000000" w:themeColor="text1"/>
-          <w:sz w:val="72"/>
-          <w:szCs w:val="72"/>
-        </w:rPr>
-        <w:t>milay</w:t>
-      </w:r>
-      <w:proofErr w:type="spellEnd"/>
-      <w:r>
-        <w:rPr>
-          <w:color w:val="000000" w:themeColor="text1"/>
-          <w:sz w:val="72"/>
-          <w:szCs w:val="72"/>
-        </w:rPr>
-        <w:t xml:space="preserve"> ga parent ka.</w:t>
+        <w:t xml:space="preserve">Unique immutable value </w:t>
       </w:r>
     </w:p>
     <w:p>
@@ -4076,6 +4109,93 @@
           <w:szCs w:val="72"/>
         </w:rPr>
         <w:t>Example:</w:t>
+      </w:r>
+    </w:p>
+    <w:p>
+      <w:pPr>
+        <w:rPr>
+          <w:color w:val="EE0000"/>
+          <w:sz w:val="72"/>
+          <w:szCs w:val="72"/>
+        </w:rPr>
+      </w:pPr>
+      <w:r>
+        <w:rPr>
+          <w:color w:val="EE0000"/>
+          <w:sz w:val="72"/>
+          <w:szCs w:val="72"/>
+        </w:rPr>
+        <w:drawing>
+          <wp:inline distT="0" distB="0" distL="0" distR="0" wp14:anchorId="47498977" wp14:editId="6B2B7C3C">
+            <wp:extent cx="4153480" cy="2953162"/>
+            <wp:effectExtent l="0" t="0" r="0" b="0"/>
+            <wp:docPr id="208806512" name="Picture 1"/>
+            <wp:cNvGraphicFramePr>
+              <a:graphicFrameLocks xmlns:a="http://schemas.openxmlformats.org/drawingml/2006/main" noChangeAspect="1"/>
+            </wp:cNvGraphicFramePr>
+            <a:graphic xmlns:a="http://schemas.openxmlformats.org/drawingml/2006/main">
+              <a:graphicData uri="http://schemas.openxmlformats.org/drawingml/2006/picture">
+                <pic:pic xmlns:pic="http://schemas.openxmlformats.org/drawingml/2006/picture">
+                  <pic:nvPicPr>
+                    <pic:cNvPr id="208806512" name=""/>
+                    <pic:cNvPicPr/>
+                  </pic:nvPicPr>
+                  <pic:blipFill>
+                    <a:blip r:embed="rId20"/>
+                    <a:stretch>
+                      <a:fillRect/>
+                    </a:stretch>
+                  </pic:blipFill>
+                  <pic:spPr>
+                    <a:xfrm>
+                      <a:off x="0" y="0"/>
+                      <a:ext cx="4153480" cy="2953162"/>
+                    </a:xfrm>
+                    <a:prstGeom prst="rect">
+                      <a:avLst/>
+                    </a:prstGeom>
+                  </pic:spPr>
+                </pic:pic>
+              </a:graphicData>
+            </a:graphic>
+          </wp:inline>
+        </w:drawing>
+      </w:r>
+    </w:p>
+    <w:p>
+      <w:pPr>
+        <w:rPr>
+          <w:color w:val="EE0000"/>
+          <w:sz w:val="72"/>
+          <w:szCs w:val="72"/>
+        </w:rPr>
+      </w:pPr>
+    </w:p>
+    <w:p>
+      <w:pPr>
+        <w:rPr>
+          <w:color w:val="EE0000"/>
+          <w:sz w:val="72"/>
+          <w:szCs w:val="72"/>
+        </w:rPr>
+      </w:pPr>
+      <w:proofErr w:type="spellStart"/>
+      <w:r>
+        <w:rPr>
+          <w:color w:val="EE0000"/>
+          <w:sz w:val="72"/>
+          <w:szCs w:val="72"/>
+        </w:rPr>
+        <w:t>Bigint</w:t>
+      </w:r>
+      <w:proofErr w:type="spellEnd"/>
+      <w:r>
+        <w:rPr>
+          <w:color w:val="EE0000"/>
+          <w:sz w:val="72"/>
+          <w:szCs w:val="72"/>
+        </w:rPr>
+        <w:t>:</w:t>
       </w:r>
     </w:p>
     <w:p>
@@ -4097,8 +4217,2772 @@
           <w:sz w:val="72"/>
           <w:szCs w:val="72"/>
         </w:rPr>
+        <w:t xml:space="preserve">Means ye </w:t>
+      </w:r>
+      <w:proofErr w:type="spellStart"/>
+      <w:r>
+        <w:rPr>
+          <w:color w:val="000000" w:themeColor="text1"/>
+          <w:sz w:val="72"/>
+          <w:szCs w:val="72"/>
+        </w:rPr>
+        <w:t>ky</w:t>
+      </w:r>
+      <w:proofErr w:type="spellEnd"/>
+      <w:r>
+        <w:rPr>
+          <w:color w:val="000000" w:themeColor="text1"/>
+          <w:sz w:val="72"/>
+          <w:szCs w:val="72"/>
+        </w:rPr>
+        <w:t xml:space="preserve"> jab main windows main sab </w:t>
+      </w:r>
+      <w:proofErr w:type="spellStart"/>
+      <w:r>
+        <w:rPr>
+          <w:color w:val="000000" w:themeColor="text1"/>
+          <w:sz w:val="72"/>
+          <w:szCs w:val="72"/>
+        </w:rPr>
+        <w:t>sy</w:t>
+      </w:r>
+      <w:proofErr w:type="spellEnd"/>
+      <w:r>
+        <w:rPr>
+          <w:color w:val="000000" w:themeColor="text1"/>
+          <w:sz w:val="72"/>
+          <w:szCs w:val="72"/>
+        </w:rPr>
+        <w:t xml:space="preserve"> bara </w:t>
+      </w:r>
+      <w:r>
+        <w:rPr>
+          <w:color w:val="000000" w:themeColor="text1"/>
+          <w:sz w:val="72"/>
+          <w:szCs w:val="72"/>
+        </w:rPr>
+        <w:lastRenderedPageBreak/>
+        <w:t xml:space="preserve">number </w:t>
+      </w:r>
+      <w:proofErr w:type="spellStart"/>
+      <w:r>
+        <w:rPr>
+          <w:color w:val="000000" w:themeColor="text1"/>
+          <w:sz w:val="72"/>
+          <w:szCs w:val="72"/>
+        </w:rPr>
+        <w:t>likhoon</w:t>
+      </w:r>
+      <w:proofErr w:type="spellEnd"/>
+      <w:r>
+        <w:rPr>
+          <w:color w:val="000000" w:themeColor="text1"/>
+          <w:sz w:val="72"/>
+          <w:szCs w:val="72"/>
+        </w:rPr>
+        <w:t xml:space="preserve"> us </w:t>
+      </w:r>
+      <w:proofErr w:type="spellStart"/>
+      <w:r>
+        <w:rPr>
+          <w:color w:val="000000" w:themeColor="text1"/>
+          <w:sz w:val="72"/>
+          <w:szCs w:val="72"/>
+        </w:rPr>
+        <w:t>ky</w:t>
+      </w:r>
+      <w:proofErr w:type="spellEnd"/>
+      <w:r>
+        <w:rPr>
+          <w:color w:val="000000" w:themeColor="text1"/>
+          <w:sz w:val="72"/>
+          <w:szCs w:val="72"/>
+        </w:rPr>
+        <w:t xml:space="preserve"> </w:t>
+      </w:r>
+      <w:proofErr w:type="spellStart"/>
+      <w:r>
+        <w:rPr>
+          <w:color w:val="000000" w:themeColor="text1"/>
+          <w:sz w:val="72"/>
+          <w:szCs w:val="72"/>
+        </w:rPr>
+        <w:t>sath</w:t>
+      </w:r>
+      <w:proofErr w:type="spellEnd"/>
+      <w:r>
+        <w:rPr>
+          <w:color w:val="000000" w:themeColor="text1"/>
+          <w:sz w:val="72"/>
+          <w:szCs w:val="72"/>
+        </w:rPr>
+        <w:t xml:space="preserve"> add </w:t>
+      </w:r>
+      <w:proofErr w:type="spellStart"/>
+      <w:r>
+        <w:rPr>
+          <w:color w:val="000000" w:themeColor="text1"/>
+          <w:sz w:val="72"/>
+          <w:szCs w:val="72"/>
+        </w:rPr>
+        <w:t>karny</w:t>
+      </w:r>
+      <w:proofErr w:type="spellEnd"/>
+      <w:r>
+        <w:rPr>
+          <w:color w:val="000000" w:themeColor="text1"/>
+          <w:sz w:val="72"/>
+          <w:szCs w:val="72"/>
+        </w:rPr>
+        <w:t xml:space="preserve"> per add per end or number per n </w:t>
+      </w:r>
+      <w:proofErr w:type="spellStart"/>
+      <w:r>
+        <w:rPr>
+          <w:color w:val="000000" w:themeColor="text1"/>
+          <w:sz w:val="72"/>
+          <w:szCs w:val="72"/>
+        </w:rPr>
+        <w:t>laga</w:t>
+      </w:r>
+      <w:proofErr w:type="spellEnd"/>
+      <w:r>
+        <w:rPr>
+          <w:color w:val="000000" w:themeColor="text1"/>
+          <w:sz w:val="72"/>
+          <w:szCs w:val="72"/>
+        </w:rPr>
+        <w:t xml:space="preserve"> don to </w:t>
+      </w:r>
+      <w:proofErr w:type="spellStart"/>
+      <w:r>
+        <w:rPr>
+          <w:color w:val="000000" w:themeColor="text1"/>
+          <w:sz w:val="72"/>
+          <w:szCs w:val="72"/>
+        </w:rPr>
+        <w:t>bgint</w:t>
+      </w:r>
+      <w:proofErr w:type="spellEnd"/>
+      <w:r>
+        <w:rPr>
+          <w:color w:val="000000" w:themeColor="text1"/>
+          <w:sz w:val="72"/>
+          <w:szCs w:val="72"/>
+        </w:rPr>
+        <w:t xml:space="preserve"> ban jay ga </w:t>
+      </w:r>
+    </w:p>
+    <w:p>
+      <w:pPr>
+        <w:rPr>
+          <w:color w:val="EE0000"/>
+          <w:sz w:val="72"/>
+          <w:szCs w:val="72"/>
+        </w:rPr>
+      </w:pPr>
+      <w:r>
+        <w:rPr>
+          <w:color w:val="EE0000"/>
+          <w:sz w:val="72"/>
+          <w:szCs w:val="72"/>
+        </w:rPr>
+        <w:t>Example:</w:t>
+      </w:r>
+    </w:p>
+    <w:p>
+      <w:pPr>
+        <w:rPr>
+          <w:color w:val="EE0000"/>
+          <w:sz w:val="72"/>
+          <w:szCs w:val="72"/>
+        </w:rPr>
+      </w:pPr>
+      <w:r>
+        <w:rPr>
+          <w:color w:val="EE0000"/>
+          <w:sz w:val="72"/>
+          <w:szCs w:val="72"/>
+        </w:rPr>
+        <w:drawing>
+          <wp:inline distT="0" distB="0" distL="0" distR="0" wp14:anchorId="617AEEE1" wp14:editId="442B0DA6">
+            <wp:extent cx="3458058" cy="1171739"/>
+            <wp:effectExtent l="0" t="0" r="0" b="9525"/>
+            <wp:docPr id="1772658455" name="Picture 1"/>
+            <wp:cNvGraphicFramePr>
+              <a:graphicFrameLocks xmlns:a="http://schemas.openxmlformats.org/drawingml/2006/main" noChangeAspect="1"/>
+            </wp:cNvGraphicFramePr>
+            <a:graphic xmlns:a="http://schemas.openxmlformats.org/drawingml/2006/main">
+              <a:graphicData uri="http://schemas.openxmlformats.org/drawingml/2006/picture">
+                <pic:pic xmlns:pic="http://schemas.openxmlformats.org/drawingml/2006/picture">
+                  <pic:nvPicPr>
+                    <pic:cNvPr id="1772658455" name=""/>
+                    <pic:cNvPicPr/>
+                  </pic:nvPicPr>
+                  <pic:blipFill>
+                    <a:blip r:embed="rId21"/>
+                    <a:stretch>
+                      <a:fillRect/>
+                    </a:stretch>
+                  </pic:blipFill>
+                  <pic:spPr>
+                    <a:xfrm>
+                      <a:off x="0" y="0"/>
+                      <a:ext cx="3458058" cy="1171739"/>
+                    </a:xfrm>
+                    <a:prstGeom prst="rect">
+                      <a:avLst/>
+                    </a:prstGeom>
+                  </pic:spPr>
+                </pic:pic>
+              </a:graphicData>
+            </a:graphic>
+          </wp:inline>
+        </w:drawing>
+      </w:r>
+    </w:p>
+    <w:p>
+      <w:pPr>
+        <w:rPr>
+          <w:color w:val="EE0000"/>
+          <w:sz w:val="72"/>
+          <w:szCs w:val="72"/>
+        </w:rPr>
+      </w:pPr>
+      <w:r>
+        <w:rPr>
+          <w:color w:val="EE0000"/>
+          <w:sz w:val="72"/>
+          <w:szCs w:val="72"/>
+        </w:rPr>
+        <w:t>Reference:</w:t>
+      </w:r>
+    </w:p>
+    <w:p>
+      <w:pPr>
+        <w:pStyle w:val="ListParagraph"/>
+        <w:numPr>
+          <w:ilvl w:val="0"/>
+          <w:numId w:val="6"/>
+        </w:numPr>
+        <w:rPr>
+          <w:color w:val="000000" w:themeColor="text1"/>
+          <w:sz w:val="72"/>
+          <w:szCs w:val="72"/>
+        </w:rPr>
+      </w:pPr>
+      <w:r>
+        <w:rPr>
+          <w:color w:val="000000" w:themeColor="text1"/>
+          <w:sz w:val="72"/>
+          <w:szCs w:val="72"/>
+        </w:rPr>
+        <w:t xml:space="preserve">Inko copy </w:t>
+      </w:r>
+      <w:proofErr w:type="spellStart"/>
+      <w:r>
+        <w:rPr>
+          <w:color w:val="000000" w:themeColor="text1"/>
+          <w:sz w:val="72"/>
+          <w:szCs w:val="72"/>
+        </w:rPr>
+        <w:t>karny</w:t>
+      </w:r>
+      <w:proofErr w:type="spellEnd"/>
+      <w:r>
+        <w:rPr>
+          <w:color w:val="000000" w:themeColor="text1"/>
+          <w:sz w:val="72"/>
+          <w:szCs w:val="72"/>
+        </w:rPr>
+        <w:t xml:space="preserve"> par real copy </w:t>
+      </w:r>
+      <w:proofErr w:type="spellStart"/>
+      <w:r>
+        <w:rPr>
+          <w:color w:val="000000" w:themeColor="text1"/>
+          <w:sz w:val="72"/>
+          <w:szCs w:val="72"/>
+        </w:rPr>
+        <w:t>nahi</w:t>
+      </w:r>
+      <w:proofErr w:type="spellEnd"/>
+      <w:r>
+        <w:rPr>
+          <w:color w:val="000000" w:themeColor="text1"/>
+          <w:sz w:val="72"/>
+          <w:szCs w:val="72"/>
+        </w:rPr>
+        <w:t xml:space="preserve"> </w:t>
+      </w:r>
+      <w:proofErr w:type="spellStart"/>
+      <w:r>
+        <w:rPr>
+          <w:color w:val="000000" w:themeColor="text1"/>
+          <w:sz w:val="72"/>
+          <w:szCs w:val="72"/>
+        </w:rPr>
+        <w:t>milay</w:t>
+      </w:r>
+      <w:proofErr w:type="spellEnd"/>
+      <w:r>
+        <w:rPr>
+          <w:color w:val="000000" w:themeColor="text1"/>
+          <w:sz w:val="72"/>
+          <w:szCs w:val="72"/>
+        </w:rPr>
+        <w:t xml:space="preserve"> </w:t>
+      </w:r>
+      <w:proofErr w:type="spellStart"/>
+      <w:r>
+        <w:rPr>
+          <w:color w:val="000000" w:themeColor="text1"/>
+          <w:sz w:val="72"/>
+          <w:szCs w:val="72"/>
+        </w:rPr>
+        <w:t>gi</w:t>
+      </w:r>
+      <w:proofErr w:type="spellEnd"/>
+      <w:r>
+        <w:rPr>
+          <w:color w:val="000000" w:themeColor="text1"/>
+          <w:sz w:val="72"/>
+          <w:szCs w:val="72"/>
+        </w:rPr>
+        <w:t xml:space="preserve"> reference </w:t>
+      </w:r>
+      <w:proofErr w:type="spellStart"/>
+      <w:r>
+        <w:rPr>
+          <w:color w:val="000000" w:themeColor="text1"/>
+          <w:sz w:val="72"/>
+          <w:szCs w:val="72"/>
+        </w:rPr>
+        <w:t>milay</w:t>
+      </w:r>
+      <w:proofErr w:type="spellEnd"/>
+      <w:r>
+        <w:rPr>
+          <w:color w:val="000000" w:themeColor="text1"/>
+          <w:sz w:val="72"/>
+          <w:szCs w:val="72"/>
+        </w:rPr>
+        <w:t xml:space="preserve"> ga parent ka.</w:t>
+      </w:r>
+    </w:p>
+    <w:p>
+      <w:pPr>
+        <w:rPr>
+          <w:color w:val="EE0000"/>
+          <w:sz w:val="72"/>
+          <w:szCs w:val="72"/>
+        </w:rPr>
+      </w:pPr>
+      <w:r>
+        <w:rPr>
+          <w:color w:val="EE0000"/>
+          <w:sz w:val="72"/>
+          <w:szCs w:val="72"/>
+        </w:rPr>
+        <w:t>Example:</w:t>
+      </w:r>
+    </w:p>
+    <w:p>
+      <w:pPr>
+        <w:pStyle w:val="ListParagraph"/>
+        <w:numPr>
+          <w:ilvl w:val="0"/>
+          <w:numId w:val="6"/>
+        </w:numPr>
+        <w:rPr>
+          <w:color w:val="000000" w:themeColor="text1"/>
+          <w:sz w:val="72"/>
+          <w:szCs w:val="72"/>
+        </w:rPr>
+      </w:pPr>
+      <w:r>
+        <w:rPr>
+          <w:color w:val="000000" w:themeColor="text1"/>
+          <w:sz w:val="72"/>
+          <w:szCs w:val="72"/>
+        </w:rPr>
+        <w:lastRenderedPageBreak/>
         <w:t xml:space="preserve"> Arrays, object, function.</w:t>
       </w:r>
+    </w:p>
+    <w:p>
+      <w:pPr>
+        <w:pStyle w:val="ListParagraph"/>
+        <w:numPr>
+          <w:ilvl w:val="0"/>
+          <w:numId w:val="6"/>
+        </w:numPr>
+        <w:rPr>
+          <w:color w:val="000000" w:themeColor="text1"/>
+          <w:sz w:val="72"/>
+          <w:szCs w:val="72"/>
+        </w:rPr>
+      </w:pPr>
+      <w:r>
+        <w:rPr>
+          <w:color w:val="000000" w:themeColor="text1"/>
+          <w:sz w:val="72"/>
+          <w:szCs w:val="72"/>
+        </w:rPr>
+        <w:t>[], {},().</w:t>
+      </w:r>
+    </w:p>
+    <w:p>
+      <w:pPr>
+        <w:rPr>
+          <w:color w:val="000000" w:themeColor="text1"/>
+          <w:sz w:val="72"/>
+          <w:szCs w:val="72"/>
+        </w:rPr>
+      </w:pPr>
+      <w:r>
+        <w:rPr>
+          <w:color w:val="EE0000"/>
+          <w:sz w:val="72"/>
+          <w:szCs w:val="72"/>
+        </w:rPr>
+        <w:t>Array</w:t>
+      </w:r>
+      <w:r>
+        <w:rPr>
+          <w:color w:val="000000" w:themeColor="text1"/>
+          <w:sz w:val="72"/>
+          <w:szCs w:val="72"/>
+        </w:rPr>
+        <w:t>:</w:t>
+      </w:r>
+    </w:p>
+    <w:p>
+      <w:pPr>
+        <w:pStyle w:val="ListParagraph"/>
+        <w:numPr>
+          <w:ilvl w:val="0"/>
+          <w:numId w:val="7"/>
+        </w:numPr>
+        <w:rPr>
+          <w:color w:val="000000" w:themeColor="text1"/>
+          <w:sz w:val="72"/>
+          <w:szCs w:val="72"/>
+        </w:rPr>
+      </w:pPr>
+      <w:r>
+        <w:rPr>
+          <w:color w:val="000000" w:themeColor="text1"/>
+          <w:sz w:val="72"/>
+          <w:szCs w:val="72"/>
+        </w:rPr>
+        <w:t xml:space="preserve"> Ham </w:t>
+      </w:r>
+      <w:proofErr w:type="spellStart"/>
+      <w:r>
+        <w:rPr>
+          <w:color w:val="000000" w:themeColor="text1"/>
+          <w:sz w:val="72"/>
+          <w:szCs w:val="72"/>
+        </w:rPr>
+        <w:t>aik</w:t>
+      </w:r>
+      <w:proofErr w:type="spellEnd"/>
+      <w:r>
+        <w:rPr>
+          <w:color w:val="000000" w:themeColor="text1"/>
+          <w:sz w:val="72"/>
+          <w:szCs w:val="72"/>
+        </w:rPr>
+        <w:t xml:space="preserve"> array ki value ko copy kar ky </w:t>
+      </w:r>
+      <w:proofErr w:type="spellStart"/>
+      <w:r>
+        <w:rPr>
+          <w:color w:val="000000" w:themeColor="text1"/>
+          <w:sz w:val="72"/>
+          <w:szCs w:val="72"/>
+        </w:rPr>
+        <w:t>laikin</w:t>
+      </w:r>
+      <w:proofErr w:type="spellEnd"/>
+      <w:r>
+        <w:rPr>
+          <w:color w:val="000000" w:themeColor="text1"/>
+          <w:sz w:val="72"/>
+          <w:szCs w:val="72"/>
+        </w:rPr>
+        <w:t xml:space="preserve"> us ka reference </w:t>
+      </w:r>
+      <w:proofErr w:type="spellStart"/>
+      <w:r>
+        <w:rPr>
+          <w:color w:val="000000" w:themeColor="text1"/>
+          <w:sz w:val="72"/>
+          <w:szCs w:val="72"/>
+        </w:rPr>
+        <w:t>millay</w:t>
+      </w:r>
+      <w:proofErr w:type="spellEnd"/>
+      <w:r>
+        <w:rPr>
+          <w:color w:val="000000" w:themeColor="text1"/>
+          <w:sz w:val="72"/>
+          <w:szCs w:val="72"/>
+        </w:rPr>
+        <w:t xml:space="preserve"> ga </w:t>
+      </w:r>
+      <w:proofErr w:type="spellStart"/>
+      <w:r>
+        <w:rPr>
+          <w:color w:val="000000" w:themeColor="text1"/>
+          <w:sz w:val="72"/>
+          <w:szCs w:val="72"/>
+        </w:rPr>
+        <w:t>jasay</w:t>
+      </w:r>
+      <w:proofErr w:type="spellEnd"/>
+      <w:r>
+        <w:rPr>
+          <w:color w:val="000000" w:themeColor="text1"/>
+          <w:sz w:val="72"/>
+          <w:szCs w:val="72"/>
+        </w:rPr>
+        <w:t>.</w:t>
+      </w:r>
+    </w:p>
+    <w:p>
+      <w:pPr>
+        <w:rPr>
+          <w:color w:val="EE0000"/>
+          <w:sz w:val="72"/>
+          <w:szCs w:val="72"/>
+        </w:rPr>
+      </w:pPr>
+      <w:r>
+        <w:rPr>
+          <w:color w:val="EE0000"/>
+          <w:sz w:val="72"/>
+          <w:szCs w:val="72"/>
+        </w:rPr>
+        <w:t>Example:</w:t>
+      </w:r>
+    </w:p>
+    <w:p>
+      <w:pPr>
+        <w:rPr>
+          <w:color w:val="000000" w:themeColor="text1"/>
+          <w:sz w:val="72"/>
+          <w:szCs w:val="72"/>
+        </w:rPr>
+      </w:pPr>
+      <w:r>
+        <w:rPr>
+          <w:color w:val="000000" w:themeColor="text1"/>
+          <w:sz w:val="72"/>
+          <w:szCs w:val="72"/>
+        </w:rPr>
+        <w:drawing>
+          <wp:inline distT="0" distB="0" distL="0" distR="0" wp14:anchorId="56091077" wp14:editId="34C98344">
+            <wp:extent cx="5734850" cy="2467319"/>
+            <wp:effectExtent l="0" t="0" r="0" b="9525"/>
+            <wp:docPr id="2074974654" name="Picture 1"/>
+            <wp:cNvGraphicFramePr>
+              <a:graphicFrameLocks xmlns:a="http://schemas.openxmlformats.org/drawingml/2006/main" noChangeAspect="1"/>
+            </wp:cNvGraphicFramePr>
+            <a:graphic xmlns:a="http://schemas.openxmlformats.org/drawingml/2006/main">
+              <a:graphicData uri="http://schemas.openxmlformats.org/drawingml/2006/picture">
+                <pic:pic xmlns:pic="http://schemas.openxmlformats.org/drawingml/2006/picture">
+                  <pic:nvPicPr>
+                    <pic:cNvPr id="2074974654" name=""/>
+                    <pic:cNvPicPr/>
+                  </pic:nvPicPr>
+                  <pic:blipFill>
+                    <a:blip r:embed="rId22"/>
+                    <a:stretch>
+                      <a:fillRect/>
+                    </a:stretch>
+                  </pic:blipFill>
+                  <pic:spPr>
+                    <a:xfrm>
+                      <a:off x="0" y="0"/>
+                      <a:ext cx="5734850" cy="2467319"/>
+                    </a:xfrm>
+                    <a:prstGeom prst="rect">
+                      <a:avLst/>
+                    </a:prstGeom>
+                  </pic:spPr>
+                </pic:pic>
+              </a:graphicData>
+            </a:graphic>
+          </wp:inline>
+        </w:drawing>
+      </w:r>
+    </w:p>
+    <w:p>
+      <w:pPr>
+        <w:rPr>
+          <w:color w:val="000000" w:themeColor="text1"/>
+          <w:sz w:val="72"/>
+          <w:szCs w:val="72"/>
+        </w:rPr>
+      </w:pPr>
+    </w:p>
+    <w:p>
+      <w:pPr>
+        <w:rPr>
+          <w:color w:val="EE0000"/>
+          <w:sz w:val="72"/>
+          <w:szCs w:val="72"/>
+        </w:rPr>
+      </w:pPr>
+      <w:r>
+        <w:rPr>
+          <w:color w:val="EE0000"/>
+          <w:sz w:val="72"/>
+          <w:szCs w:val="72"/>
+        </w:rPr>
+        <w:lastRenderedPageBreak/>
+        <w:t>Object:</w:t>
+      </w:r>
+    </w:p>
+    <w:p>
+      <w:pPr>
+        <w:pStyle w:val="ListParagraph"/>
+        <w:numPr>
+          <w:ilvl w:val="0"/>
+          <w:numId w:val="7"/>
+        </w:numPr>
+        <w:rPr>
+          <w:color w:val="000000" w:themeColor="text1"/>
+          <w:sz w:val="72"/>
+          <w:szCs w:val="72"/>
+        </w:rPr>
+      </w:pPr>
+      <w:proofErr w:type="spellStart"/>
+      <w:r>
+        <w:rPr>
+          <w:color w:val="000000" w:themeColor="text1"/>
+          <w:sz w:val="72"/>
+          <w:szCs w:val="72"/>
+        </w:rPr>
+        <w:t>Jasay</w:t>
+      </w:r>
+      <w:proofErr w:type="spellEnd"/>
+      <w:r>
+        <w:rPr>
+          <w:color w:val="000000" w:themeColor="text1"/>
+          <w:sz w:val="72"/>
+          <w:szCs w:val="72"/>
+        </w:rPr>
+        <w:t xml:space="preserve"> hi ham </w:t>
+      </w:r>
+      <w:proofErr w:type="spellStart"/>
+      <w:r>
+        <w:rPr>
+          <w:color w:val="000000" w:themeColor="text1"/>
+          <w:sz w:val="72"/>
+          <w:szCs w:val="72"/>
+        </w:rPr>
+        <w:t>aik</w:t>
+      </w:r>
+      <w:proofErr w:type="spellEnd"/>
+      <w:r>
+        <w:rPr>
+          <w:color w:val="000000" w:themeColor="text1"/>
+          <w:sz w:val="72"/>
+          <w:szCs w:val="72"/>
+        </w:rPr>
+        <w:t xml:space="preserve"> object main changes </w:t>
+      </w:r>
+      <w:proofErr w:type="spellStart"/>
+      <w:r>
+        <w:rPr>
+          <w:color w:val="000000" w:themeColor="text1"/>
+          <w:sz w:val="72"/>
+          <w:szCs w:val="72"/>
+        </w:rPr>
+        <w:t>karty</w:t>
+      </w:r>
+      <w:proofErr w:type="spellEnd"/>
+      <w:r>
+        <w:rPr>
+          <w:color w:val="000000" w:themeColor="text1"/>
+          <w:sz w:val="72"/>
+          <w:szCs w:val="72"/>
+        </w:rPr>
+        <w:t xml:space="preserve"> </w:t>
+      </w:r>
+      <w:proofErr w:type="spellStart"/>
+      <w:r>
+        <w:rPr>
+          <w:color w:val="000000" w:themeColor="text1"/>
+          <w:sz w:val="72"/>
+          <w:szCs w:val="72"/>
+        </w:rPr>
+        <w:t>hai</w:t>
+      </w:r>
+      <w:proofErr w:type="spellEnd"/>
+      <w:r>
+        <w:rPr>
+          <w:color w:val="000000" w:themeColor="text1"/>
+          <w:sz w:val="72"/>
+          <w:szCs w:val="72"/>
+        </w:rPr>
+        <w:t xml:space="preserve"> </w:t>
+      </w:r>
+      <w:proofErr w:type="spellStart"/>
+      <w:r>
+        <w:rPr>
+          <w:color w:val="000000" w:themeColor="text1"/>
+          <w:sz w:val="72"/>
+          <w:szCs w:val="72"/>
+        </w:rPr>
+        <w:t>sath</w:t>
+      </w:r>
+      <w:proofErr w:type="spellEnd"/>
+      <w:r>
+        <w:rPr>
+          <w:color w:val="000000" w:themeColor="text1"/>
+          <w:sz w:val="72"/>
+          <w:szCs w:val="72"/>
+        </w:rPr>
+        <w:t xml:space="preserve"> hi </w:t>
+      </w:r>
+      <w:proofErr w:type="spellStart"/>
+      <w:r>
+        <w:rPr>
+          <w:color w:val="000000" w:themeColor="text1"/>
+          <w:sz w:val="72"/>
+          <w:szCs w:val="72"/>
+        </w:rPr>
+        <w:t>sath</w:t>
+      </w:r>
+      <w:proofErr w:type="spellEnd"/>
+      <w:r>
+        <w:rPr>
+          <w:color w:val="000000" w:themeColor="text1"/>
+          <w:sz w:val="72"/>
+          <w:szCs w:val="72"/>
+        </w:rPr>
+        <w:t xml:space="preserve"> wo change </w:t>
+      </w:r>
+      <w:proofErr w:type="spellStart"/>
+      <w:r>
+        <w:rPr>
+          <w:color w:val="000000" w:themeColor="text1"/>
+          <w:sz w:val="72"/>
+          <w:szCs w:val="72"/>
+        </w:rPr>
+        <w:t>dono</w:t>
+      </w:r>
+      <w:proofErr w:type="spellEnd"/>
+      <w:r>
+        <w:rPr>
+          <w:color w:val="000000" w:themeColor="text1"/>
+          <w:sz w:val="72"/>
+          <w:szCs w:val="72"/>
+        </w:rPr>
+        <w:t xml:space="preserve"> main ho </w:t>
+      </w:r>
+      <w:proofErr w:type="spellStart"/>
+      <w:r>
+        <w:rPr>
+          <w:color w:val="000000" w:themeColor="text1"/>
+          <w:sz w:val="72"/>
+          <w:szCs w:val="72"/>
+        </w:rPr>
+        <w:t>jata</w:t>
+      </w:r>
+      <w:proofErr w:type="spellEnd"/>
+      <w:r>
+        <w:rPr>
+          <w:color w:val="000000" w:themeColor="text1"/>
+          <w:sz w:val="72"/>
+          <w:szCs w:val="72"/>
+        </w:rPr>
+        <w:t xml:space="preserve"> </w:t>
+      </w:r>
+      <w:proofErr w:type="spellStart"/>
+      <w:r>
+        <w:rPr>
+          <w:color w:val="000000" w:themeColor="text1"/>
+          <w:sz w:val="72"/>
+          <w:szCs w:val="72"/>
+        </w:rPr>
+        <w:t>hai</w:t>
+      </w:r>
+      <w:proofErr w:type="spellEnd"/>
+      <w:r>
+        <w:rPr>
+          <w:color w:val="000000" w:themeColor="text1"/>
+          <w:sz w:val="72"/>
+          <w:szCs w:val="72"/>
+        </w:rPr>
+        <w:t xml:space="preserve"> ye reference value </w:t>
+      </w:r>
+      <w:proofErr w:type="spellStart"/>
+      <w:r>
+        <w:rPr>
+          <w:color w:val="000000" w:themeColor="text1"/>
+          <w:sz w:val="72"/>
+          <w:szCs w:val="72"/>
+        </w:rPr>
+        <w:t>hai</w:t>
+      </w:r>
+      <w:proofErr w:type="spellEnd"/>
+      <w:r>
+        <w:rPr>
+          <w:color w:val="000000" w:themeColor="text1"/>
+          <w:sz w:val="72"/>
+          <w:szCs w:val="72"/>
+        </w:rPr>
+        <w:t>.</w:t>
+      </w:r>
+    </w:p>
+    <w:p>
+      <w:pPr>
+        <w:rPr>
+          <w:color w:val="EE0000"/>
+          <w:sz w:val="72"/>
+          <w:szCs w:val="72"/>
+        </w:rPr>
+      </w:pPr>
+      <w:r>
+        <w:rPr>
+          <w:color w:val="EE0000"/>
+          <w:sz w:val="72"/>
+          <w:szCs w:val="72"/>
+        </w:rPr>
+        <w:t>Example:</w:t>
+      </w:r>
+    </w:p>
+    <w:p>
+      <w:pPr>
+        <w:rPr>
+          <w:color w:val="EE0000"/>
+          <w:sz w:val="72"/>
+          <w:szCs w:val="72"/>
+        </w:rPr>
+      </w:pPr>
+      <w:r>
+        <w:rPr>
+          <w:color w:val="EE0000"/>
+          <w:sz w:val="72"/>
+          <w:szCs w:val="72"/>
+        </w:rPr>
+        <w:drawing>
+          <wp:inline distT="0" distB="0" distL="0" distR="0" wp14:anchorId="573B2451" wp14:editId="12ED1F48">
+            <wp:extent cx="4639322" cy="2753109"/>
+            <wp:effectExtent l="0" t="0" r="8890" b="9525"/>
+            <wp:docPr id="1412229807" name="Picture 1"/>
+            <wp:cNvGraphicFramePr>
+              <a:graphicFrameLocks xmlns:a="http://schemas.openxmlformats.org/drawingml/2006/main" noChangeAspect="1"/>
+            </wp:cNvGraphicFramePr>
+            <a:graphic xmlns:a="http://schemas.openxmlformats.org/drawingml/2006/main">
+              <a:graphicData uri="http://schemas.openxmlformats.org/drawingml/2006/picture">
+                <pic:pic xmlns:pic="http://schemas.openxmlformats.org/drawingml/2006/picture">
+                  <pic:nvPicPr>
+                    <pic:cNvPr id="1412229807" name=""/>
+                    <pic:cNvPicPr/>
+                  </pic:nvPicPr>
+                  <pic:blipFill>
+                    <a:blip r:embed="rId23"/>
+                    <a:stretch>
+                      <a:fillRect/>
+                    </a:stretch>
+                  </pic:blipFill>
+                  <pic:spPr>
+                    <a:xfrm>
+                      <a:off x="0" y="0"/>
+                      <a:ext cx="4639322" cy="2753109"/>
+                    </a:xfrm>
+                    <a:prstGeom prst="rect">
+                      <a:avLst/>
+                    </a:prstGeom>
+                  </pic:spPr>
+                </pic:pic>
+              </a:graphicData>
+            </a:graphic>
+          </wp:inline>
+        </w:drawing>
+      </w:r>
+    </w:p>
+    <w:p>
+      <w:pPr>
+        <w:rPr>
+          <w:color w:val="EE0000"/>
+          <w:sz w:val="72"/>
+          <w:szCs w:val="72"/>
+        </w:rPr>
+      </w:pPr>
+    </w:p>
+    <w:p>
+      <w:pPr>
+        <w:rPr>
+          <w:color w:val="EE0000"/>
+          <w:sz w:val="72"/>
+          <w:szCs w:val="72"/>
+        </w:rPr>
+      </w:pPr>
+      <w:r>
+        <w:rPr>
+          <w:color w:val="EE0000"/>
+          <w:sz w:val="72"/>
+          <w:szCs w:val="72"/>
+        </w:rPr>
+        <w:t>Dynamic Typing:</w:t>
+      </w:r>
+    </w:p>
+    <w:p>
+      <w:pPr>
+        <w:pStyle w:val="ListParagraph"/>
+        <w:numPr>
+          <w:ilvl w:val="0"/>
+          <w:numId w:val="7"/>
+        </w:numPr>
+        <w:rPr>
+          <w:color w:val="000000" w:themeColor="text1"/>
+          <w:sz w:val="72"/>
+          <w:szCs w:val="72"/>
+        </w:rPr>
+      </w:pPr>
+      <w:proofErr w:type="spellStart"/>
+      <w:r>
+        <w:rPr>
+          <w:color w:val="000000" w:themeColor="text1"/>
+          <w:sz w:val="72"/>
+          <w:szCs w:val="72"/>
+        </w:rPr>
+        <w:lastRenderedPageBreak/>
+        <w:t>Js</w:t>
+      </w:r>
+      <w:proofErr w:type="spellEnd"/>
+      <w:r>
+        <w:rPr>
+          <w:color w:val="000000" w:themeColor="text1"/>
+          <w:sz w:val="72"/>
+          <w:szCs w:val="72"/>
+        </w:rPr>
+        <w:t xml:space="preserve"> main static typing </w:t>
+      </w:r>
+      <w:proofErr w:type="spellStart"/>
+      <w:r>
+        <w:rPr>
+          <w:color w:val="000000" w:themeColor="text1"/>
+          <w:sz w:val="72"/>
+          <w:szCs w:val="72"/>
+        </w:rPr>
+        <w:t>nahi</w:t>
+      </w:r>
+      <w:proofErr w:type="spellEnd"/>
+      <w:r>
+        <w:rPr>
+          <w:color w:val="000000" w:themeColor="text1"/>
+          <w:sz w:val="72"/>
+          <w:szCs w:val="72"/>
+        </w:rPr>
+        <w:t xml:space="preserve"> </w:t>
+      </w:r>
+      <w:proofErr w:type="spellStart"/>
+      <w:r>
+        <w:rPr>
+          <w:color w:val="000000" w:themeColor="text1"/>
+          <w:sz w:val="72"/>
+          <w:szCs w:val="72"/>
+        </w:rPr>
+        <w:t>hai</w:t>
+      </w:r>
+      <w:proofErr w:type="spellEnd"/>
+      <w:r>
+        <w:rPr>
+          <w:color w:val="000000" w:themeColor="text1"/>
+          <w:sz w:val="72"/>
+          <w:szCs w:val="72"/>
+        </w:rPr>
+        <w:t xml:space="preserve"> and </w:t>
+      </w:r>
+      <w:proofErr w:type="spellStart"/>
+      <w:r>
+        <w:rPr>
+          <w:color w:val="000000" w:themeColor="text1"/>
+          <w:sz w:val="72"/>
+          <w:szCs w:val="72"/>
+        </w:rPr>
+        <w:t>yahan</w:t>
+      </w:r>
+      <w:proofErr w:type="spellEnd"/>
+      <w:r>
+        <w:rPr>
+          <w:color w:val="000000" w:themeColor="text1"/>
+          <w:sz w:val="72"/>
+          <w:szCs w:val="72"/>
+        </w:rPr>
+        <w:t xml:space="preserve"> per </w:t>
+      </w:r>
+      <w:proofErr w:type="spellStart"/>
+      <w:r>
+        <w:rPr>
+          <w:color w:val="000000" w:themeColor="text1"/>
+          <w:sz w:val="72"/>
+          <w:szCs w:val="72"/>
+        </w:rPr>
+        <w:t>hai</w:t>
+      </w:r>
+      <w:proofErr w:type="spellEnd"/>
+      <w:r>
+        <w:rPr>
+          <w:color w:val="000000" w:themeColor="text1"/>
+          <w:sz w:val="72"/>
+          <w:szCs w:val="72"/>
+        </w:rPr>
+        <w:t xml:space="preserve"> dynamic typing </w:t>
+      </w:r>
+      <w:proofErr w:type="spellStart"/>
+      <w:r>
+        <w:rPr>
+          <w:color w:val="000000" w:themeColor="text1"/>
+          <w:sz w:val="72"/>
+          <w:szCs w:val="72"/>
+        </w:rPr>
+        <w:t>jiss</w:t>
+      </w:r>
+      <w:proofErr w:type="spellEnd"/>
+      <w:r>
+        <w:rPr>
+          <w:color w:val="000000" w:themeColor="text1"/>
+          <w:sz w:val="72"/>
+          <w:szCs w:val="72"/>
+        </w:rPr>
+        <w:t xml:space="preserve"> ka </w:t>
+      </w:r>
+      <w:proofErr w:type="spellStart"/>
+      <w:r>
+        <w:rPr>
+          <w:color w:val="000000" w:themeColor="text1"/>
+          <w:sz w:val="72"/>
+          <w:szCs w:val="72"/>
+        </w:rPr>
+        <w:t>matlab</w:t>
+      </w:r>
+      <w:proofErr w:type="spellEnd"/>
+      <w:r>
+        <w:rPr>
+          <w:color w:val="000000" w:themeColor="text1"/>
+          <w:sz w:val="72"/>
+          <w:szCs w:val="72"/>
+        </w:rPr>
+        <w:t xml:space="preserve"> </w:t>
+      </w:r>
+      <w:proofErr w:type="spellStart"/>
+      <w:r>
+        <w:rPr>
+          <w:color w:val="000000" w:themeColor="text1"/>
+          <w:sz w:val="72"/>
+          <w:szCs w:val="72"/>
+        </w:rPr>
+        <w:t>hai</w:t>
+      </w:r>
+      <w:proofErr w:type="spellEnd"/>
+      <w:r>
+        <w:rPr>
+          <w:color w:val="000000" w:themeColor="text1"/>
+          <w:sz w:val="72"/>
+          <w:szCs w:val="72"/>
+        </w:rPr>
+        <w:t xml:space="preserve"> ap data ko change </w:t>
+      </w:r>
+      <w:proofErr w:type="spellStart"/>
+      <w:r>
+        <w:rPr>
+          <w:color w:val="000000" w:themeColor="text1"/>
+          <w:sz w:val="72"/>
+          <w:szCs w:val="72"/>
+        </w:rPr>
+        <w:t>kar</w:t>
+      </w:r>
+      <w:proofErr w:type="spellEnd"/>
+      <w:r>
+        <w:rPr>
+          <w:color w:val="000000" w:themeColor="text1"/>
+          <w:sz w:val="72"/>
+          <w:szCs w:val="72"/>
+        </w:rPr>
+        <w:t xml:space="preserve"> </w:t>
+      </w:r>
+      <w:proofErr w:type="spellStart"/>
+      <w:r>
+        <w:rPr>
+          <w:color w:val="000000" w:themeColor="text1"/>
+          <w:sz w:val="72"/>
+          <w:szCs w:val="72"/>
+        </w:rPr>
+        <w:t>sakhty</w:t>
+      </w:r>
+      <w:proofErr w:type="spellEnd"/>
+      <w:r>
+        <w:rPr>
+          <w:color w:val="000000" w:themeColor="text1"/>
+          <w:sz w:val="72"/>
+          <w:szCs w:val="72"/>
+        </w:rPr>
+        <w:t xml:space="preserve"> </w:t>
+      </w:r>
+      <w:proofErr w:type="spellStart"/>
+      <w:r>
+        <w:rPr>
+          <w:color w:val="000000" w:themeColor="text1"/>
+          <w:sz w:val="72"/>
+          <w:szCs w:val="72"/>
+        </w:rPr>
+        <w:t>hoo</w:t>
+      </w:r>
+      <w:proofErr w:type="spellEnd"/>
+      <w:r>
+        <w:rPr>
+          <w:color w:val="000000" w:themeColor="text1"/>
+          <w:sz w:val="72"/>
+          <w:szCs w:val="72"/>
+        </w:rPr>
+        <w:t xml:space="preserve"> q </w:t>
+      </w:r>
+      <w:proofErr w:type="spellStart"/>
+      <w:r>
+        <w:rPr>
+          <w:color w:val="000000" w:themeColor="text1"/>
+          <w:sz w:val="72"/>
+          <w:szCs w:val="72"/>
+        </w:rPr>
+        <w:t>ky</w:t>
+      </w:r>
+      <w:proofErr w:type="spellEnd"/>
+      <w:r>
+        <w:rPr>
+          <w:color w:val="000000" w:themeColor="text1"/>
+          <w:sz w:val="72"/>
+          <w:szCs w:val="72"/>
+        </w:rPr>
+        <w:t xml:space="preserve"> </w:t>
+      </w:r>
+      <w:proofErr w:type="spellStart"/>
+      <w:r>
+        <w:rPr>
+          <w:color w:val="000000" w:themeColor="text1"/>
+          <w:sz w:val="72"/>
+          <w:szCs w:val="72"/>
+        </w:rPr>
+        <w:t>yahan</w:t>
+      </w:r>
+      <w:proofErr w:type="spellEnd"/>
+      <w:r>
+        <w:rPr>
+          <w:color w:val="000000" w:themeColor="text1"/>
+          <w:sz w:val="72"/>
+          <w:szCs w:val="72"/>
+        </w:rPr>
+        <w:t xml:space="preserve"> per dynamic data type </w:t>
+      </w:r>
+      <w:proofErr w:type="spellStart"/>
+      <w:r>
+        <w:rPr>
+          <w:color w:val="000000" w:themeColor="text1"/>
+          <w:sz w:val="72"/>
+          <w:szCs w:val="72"/>
+        </w:rPr>
+        <w:t>hai</w:t>
+      </w:r>
+      <w:proofErr w:type="spellEnd"/>
+      <w:r>
+        <w:rPr>
+          <w:color w:val="000000" w:themeColor="text1"/>
+          <w:sz w:val="72"/>
+          <w:szCs w:val="72"/>
+        </w:rPr>
+        <w:t>.</w:t>
+      </w:r>
+    </w:p>
+    <w:p>
+      <w:pPr>
+        <w:rPr>
+          <w:color w:val="000000" w:themeColor="text1"/>
+          <w:sz w:val="72"/>
+          <w:szCs w:val="72"/>
+        </w:rPr>
+      </w:pPr>
+      <w:r>
+        <w:rPr>
+          <w:color w:val="EE0000"/>
+          <w:sz w:val="72"/>
+          <w:szCs w:val="72"/>
+        </w:rPr>
+        <w:t>Example</w:t>
+      </w:r>
+      <w:r>
+        <w:rPr>
+          <w:color w:val="000000" w:themeColor="text1"/>
+          <w:sz w:val="72"/>
+          <w:szCs w:val="72"/>
+        </w:rPr>
+        <w:t>:</w:t>
+      </w:r>
+    </w:p>
+    <w:p>
+      <w:pPr>
+        <w:pStyle w:val="ListParagraph"/>
+        <w:numPr>
+          <w:ilvl w:val="0"/>
+          <w:numId w:val="7"/>
+        </w:numPr>
+        <w:rPr>
+          <w:color w:val="000000" w:themeColor="text1"/>
+          <w:sz w:val="72"/>
+          <w:szCs w:val="72"/>
+        </w:rPr>
+      </w:pPr>
+      <w:r>
+        <w:rPr>
+          <w:color w:val="000000" w:themeColor="text1"/>
+          <w:sz w:val="72"/>
+          <w:szCs w:val="72"/>
+        </w:rPr>
+        <w:t xml:space="preserve">Baki language main static typing </w:t>
+      </w:r>
+      <w:proofErr w:type="spellStart"/>
+      <w:r>
+        <w:rPr>
+          <w:color w:val="000000" w:themeColor="text1"/>
+          <w:sz w:val="72"/>
+          <w:szCs w:val="72"/>
+        </w:rPr>
+        <w:t>hai</w:t>
+      </w:r>
+      <w:proofErr w:type="spellEnd"/>
+      <w:r>
+        <w:rPr>
+          <w:color w:val="000000" w:themeColor="text1"/>
+          <w:sz w:val="72"/>
+          <w:szCs w:val="72"/>
+        </w:rPr>
+        <w:t xml:space="preserve"> ap </w:t>
+      </w:r>
+      <w:proofErr w:type="spellStart"/>
+      <w:r>
+        <w:rPr>
+          <w:color w:val="000000" w:themeColor="text1"/>
+          <w:sz w:val="72"/>
+          <w:szCs w:val="72"/>
+        </w:rPr>
+        <w:t>ny</w:t>
+      </w:r>
+      <w:proofErr w:type="spellEnd"/>
+      <w:r>
+        <w:rPr>
+          <w:color w:val="000000" w:themeColor="text1"/>
+          <w:sz w:val="72"/>
+          <w:szCs w:val="72"/>
+        </w:rPr>
+        <w:t xml:space="preserve"> </w:t>
+      </w:r>
+      <w:proofErr w:type="spellStart"/>
+      <w:r>
+        <w:rPr>
+          <w:color w:val="000000" w:themeColor="text1"/>
+          <w:sz w:val="72"/>
+          <w:szCs w:val="72"/>
+        </w:rPr>
+        <w:t>aik</w:t>
+      </w:r>
+      <w:proofErr w:type="spellEnd"/>
+      <w:r>
+        <w:rPr>
+          <w:color w:val="000000" w:themeColor="text1"/>
+          <w:sz w:val="72"/>
+          <w:szCs w:val="72"/>
+        </w:rPr>
+        <w:t xml:space="preserve"> variable ko jo </w:t>
+      </w:r>
+      <w:proofErr w:type="spellStart"/>
+      <w:r>
+        <w:rPr>
+          <w:color w:val="000000" w:themeColor="text1"/>
+          <w:sz w:val="72"/>
+          <w:szCs w:val="72"/>
+        </w:rPr>
+        <w:t>hai</w:t>
+      </w:r>
+      <w:proofErr w:type="spellEnd"/>
+      <w:r>
+        <w:rPr>
+          <w:color w:val="000000" w:themeColor="text1"/>
+          <w:sz w:val="72"/>
+          <w:szCs w:val="72"/>
+        </w:rPr>
+        <w:t xml:space="preserve"> wo ap </w:t>
+      </w:r>
+      <w:proofErr w:type="spellStart"/>
+      <w:r>
+        <w:rPr>
+          <w:color w:val="000000" w:themeColor="text1"/>
+          <w:sz w:val="72"/>
+          <w:szCs w:val="72"/>
+        </w:rPr>
+        <w:t>ny</w:t>
+      </w:r>
+      <w:proofErr w:type="spellEnd"/>
+      <w:r>
+        <w:rPr>
+          <w:color w:val="000000" w:themeColor="text1"/>
+          <w:sz w:val="72"/>
+          <w:szCs w:val="72"/>
+        </w:rPr>
+        <w:t xml:space="preserve"> integer man </w:t>
+      </w:r>
+      <w:proofErr w:type="spellStart"/>
+      <w:r>
+        <w:rPr>
+          <w:color w:val="000000" w:themeColor="text1"/>
+          <w:sz w:val="72"/>
+          <w:szCs w:val="72"/>
+        </w:rPr>
+        <w:t>liya</w:t>
+      </w:r>
+      <w:proofErr w:type="spellEnd"/>
+      <w:r>
+        <w:rPr>
+          <w:color w:val="000000" w:themeColor="text1"/>
+          <w:sz w:val="72"/>
+          <w:szCs w:val="72"/>
+        </w:rPr>
+        <w:t xml:space="preserve"> </w:t>
+      </w:r>
+      <w:proofErr w:type="spellStart"/>
+      <w:r>
+        <w:rPr>
+          <w:color w:val="000000" w:themeColor="text1"/>
+          <w:sz w:val="72"/>
+          <w:szCs w:val="72"/>
+        </w:rPr>
+        <w:t>hai</w:t>
+      </w:r>
+      <w:proofErr w:type="spellEnd"/>
+      <w:r>
+        <w:rPr>
+          <w:color w:val="000000" w:themeColor="text1"/>
+          <w:sz w:val="72"/>
+          <w:szCs w:val="72"/>
+        </w:rPr>
+        <w:t xml:space="preserve"> bad main </w:t>
+      </w:r>
+      <w:proofErr w:type="spellStart"/>
+      <w:r>
+        <w:rPr>
+          <w:color w:val="000000" w:themeColor="text1"/>
+          <w:sz w:val="72"/>
+          <w:szCs w:val="72"/>
+        </w:rPr>
+        <w:t>usy</w:t>
+      </w:r>
+      <w:proofErr w:type="spellEnd"/>
+      <w:r>
+        <w:rPr>
+          <w:color w:val="000000" w:themeColor="text1"/>
+          <w:sz w:val="72"/>
+          <w:szCs w:val="72"/>
+        </w:rPr>
+        <w:t xml:space="preserve"> tum change </w:t>
+      </w:r>
+      <w:proofErr w:type="spellStart"/>
+      <w:r>
+        <w:rPr>
+          <w:color w:val="000000" w:themeColor="text1"/>
+          <w:sz w:val="72"/>
+          <w:szCs w:val="72"/>
+        </w:rPr>
+        <w:t>nahi</w:t>
+      </w:r>
+      <w:proofErr w:type="spellEnd"/>
+      <w:r>
+        <w:rPr>
+          <w:color w:val="000000" w:themeColor="text1"/>
+          <w:sz w:val="72"/>
+          <w:szCs w:val="72"/>
+        </w:rPr>
+        <w:t xml:space="preserve"> </w:t>
+      </w:r>
+      <w:proofErr w:type="spellStart"/>
+      <w:r>
+        <w:rPr>
+          <w:color w:val="000000" w:themeColor="text1"/>
+          <w:sz w:val="72"/>
+          <w:szCs w:val="72"/>
+        </w:rPr>
+        <w:t>kar</w:t>
+      </w:r>
+      <w:proofErr w:type="spellEnd"/>
+      <w:r>
+        <w:rPr>
+          <w:color w:val="000000" w:themeColor="text1"/>
+          <w:sz w:val="72"/>
+          <w:szCs w:val="72"/>
+        </w:rPr>
+        <w:t xml:space="preserve"> </w:t>
+      </w:r>
+      <w:proofErr w:type="spellStart"/>
+      <w:r>
+        <w:rPr>
+          <w:color w:val="000000" w:themeColor="text1"/>
+          <w:sz w:val="72"/>
+          <w:szCs w:val="72"/>
+        </w:rPr>
+        <w:t>sakhty</w:t>
+      </w:r>
+      <w:proofErr w:type="spellEnd"/>
+      <w:r>
+        <w:rPr>
+          <w:color w:val="000000" w:themeColor="text1"/>
+          <w:sz w:val="72"/>
+          <w:szCs w:val="72"/>
+        </w:rPr>
+        <w:t xml:space="preserve"> ho </w:t>
+      </w:r>
+      <w:proofErr w:type="spellStart"/>
+      <w:r>
+        <w:rPr>
+          <w:color w:val="000000" w:themeColor="text1"/>
+          <w:sz w:val="72"/>
+          <w:szCs w:val="72"/>
+        </w:rPr>
+        <w:t>usy</w:t>
+      </w:r>
+      <w:proofErr w:type="spellEnd"/>
+      <w:r>
+        <w:rPr>
+          <w:color w:val="000000" w:themeColor="text1"/>
+          <w:sz w:val="72"/>
+          <w:szCs w:val="72"/>
+        </w:rPr>
+        <w:t xml:space="preserve"> Boolean </w:t>
+      </w:r>
+      <w:proofErr w:type="spellStart"/>
+      <w:r>
+        <w:rPr>
+          <w:color w:val="000000" w:themeColor="text1"/>
+          <w:sz w:val="72"/>
+          <w:szCs w:val="72"/>
+        </w:rPr>
+        <w:t>nahi</w:t>
+      </w:r>
+      <w:proofErr w:type="spellEnd"/>
+      <w:r>
+        <w:rPr>
+          <w:color w:val="000000" w:themeColor="text1"/>
+          <w:sz w:val="72"/>
+          <w:szCs w:val="72"/>
+        </w:rPr>
+        <w:t xml:space="preserve"> </w:t>
+      </w:r>
+      <w:proofErr w:type="spellStart"/>
+      <w:r>
+        <w:rPr>
+          <w:color w:val="000000" w:themeColor="text1"/>
+          <w:sz w:val="72"/>
+          <w:szCs w:val="72"/>
+        </w:rPr>
+        <w:t>bana</w:t>
+      </w:r>
+      <w:proofErr w:type="spellEnd"/>
+      <w:r>
+        <w:rPr>
+          <w:color w:val="000000" w:themeColor="text1"/>
+          <w:sz w:val="72"/>
+          <w:szCs w:val="72"/>
+        </w:rPr>
+        <w:t xml:space="preserve"> </w:t>
+      </w:r>
+      <w:proofErr w:type="spellStart"/>
+      <w:r>
+        <w:rPr>
+          <w:color w:val="000000" w:themeColor="text1"/>
+          <w:sz w:val="72"/>
+          <w:szCs w:val="72"/>
+        </w:rPr>
+        <w:t>sakhty</w:t>
+      </w:r>
+      <w:proofErr w:type="spellEnd"/>
+      <w:r>
+        <w:rPr>
+          <w:color w:val="000000" w:themeColor="text1"/>
+          <w:sz w:val="72"/>
+          <w:szCs w:val="72"/>
+        </w:rPr>
+        <w:t>.</w:t>
+      </w:r>
+    </w:p>
+    <w:p>
+      <w:pPr>
+        <w:rPr>
+          <w:color w:val="000000" w:themeColor="text1"/>
+          <w:sz w:val="72"/>
+          <w:szCs w:val="72"/>
+        </w:rPr>
+      </w:pPr>
+      <w:r>
+        <w:rPr>
+          <w:color w:val="000000" w:themeColor="text1"/>
+          <w:sz w:val="72"/>
+          <w:szCs w:val="72"/>
+        </w:rPr>
+        <w:lastRenderedPageBreak/>
+        <w:t xml:space="preserve">Q </w:t>
+      </w:r>
+      <w:proofErr w:type="spellStart"/>
+      <w:r>
+        <w:rPr>
+          <w:color w:val="000000" w:themeColor="text1"/>
+          <w:sz w:val="72"/>
+          <w:szCs w:val="72"/>
+        </w:rPr>
+        <w:t>ky</w:t>
+      </w:r>
+      <w:proofErr w:type="spellEnd"/>
+      <w:r>
+        <w:rPr>
+          <w:color w:val="000000" w:themeColor="text1"/>
+          <w:sz w:val="72"/>
+          <w:szCs w:val="72"/>
+        </w:rPr>
+        <w:t xml:space="preserve"> </w:t>
+      </w:r>
+      <w:proofErr w:type="spellStart"/>
+      <w:r>
+        <w:rPr>
+          <w:color w:val="000000" w:themeColor="text1"/>
+          <w:sz w:val="72"/>
+          <w:szCs w:val="72"/>
+        </w:rPr>
+        <w:t>javascript</w:t>
+      </w:r>
+      <w:proofErr w:type="spellEnd"/>
+      <w:r>
+        <w:rPr>
+          <w:color w:val="000000" w:themeColor="text1"/>
+          <w:sz w:val="72"/>
+          <w:szCs w:val="72"/>
+        </w:rPr>
+        <w:t xml:space="preserve"> jo </w:t>
+      </w:r>
+      <w:proofErr w:type="spellStart"/>
+      <w:r>
+        <w:rPr>
+          <w:color w:val="000000" w:themeColor="text1"/>
+          <w:sz w:val="72"/>
+          <w:szCs w:val="72"/>
+        </w:rPr>
+        <w:t>hai</w:t>
+      </w:r>
+      <w:proofErr w:type="spellEnd"/>
+      <w:r>
+        <w:rPr>
+          <w:color w:val="000000" w:themeColor="text1"/>
+          <w:sz w:val="72"/>
+          <w:szCs w:val="72"/>
+        </w:rPr>
+        <w:t xml:space="preserve"> wo ap dynamic typing use </w:t>
+      </w:r>
+      <w:proofErr w:type="spellStart"/>
+      <w:r>
+        <w:rPr>
+          <w:color w:val="000000" w:themeColor="text1"/>
+          <w:sz w:val="72"/>
+          <w:szCs w:val="72"/>
+        </w:rPr>
+        <w:t>karty</w:t>
+      </w:r>
+      <w:proofErr w:type="spellEnd"/>
+      <w:r>
+        <w:rPr>
+          <w:color w:val="000000" w:themeColor="text1"/>
+          <w:sz w:val="72"/>
+          <w:szCs w:val="72"/>
+        </w:rPr>
+        <w:t xml:space="preserve"> </w:t>
+      </w:r>
+      <w:proofErr w:type="spellStart"/>
+      <w:r>
+        <w:rPr>
+          <w:color w:val="000000" w:themeColor="text1"/>
+          <w:sz w:val="72"/>
+          <w:szCs w:val="72"/>
+        </w:rPr>
+        <w:t>hoo</w:t>
+      </w:r>
+      <w:proofErr w:type="spellEnd"/>
+      <w:r>
+        <w:rPr>
+          <w:color w:val="000000" w:themeColor="text1"/>
+          <w:sz w:val="72"/>
+          <w:szCs w:val="72"/>
+        </w:rPr>
+        <w:t xml:space="preserve"> to </w:t>
+      </w:r>
+      <w:proofErr w:type="spellStart"/>
+      <w:r>
+        <w:rPr>
+          <w:color w:val="000000" w:themeColor="text1"/>
+          <w:sz w:val="72"/>
+          <w:szCs w:val="72"/>
+        </w:rPr>
+        <w:t>usy</w:t>
+      </w:r>
+      <w:proofErr w:type="spellEnd"/>
+      <w:r>
+        <w:rPr>
+          <w:color w:val="000000" w:themeColor="text1"/>
+          <w:sz w:val="72"/>
+          <w:szCs w:val="72"/>
+        </w:rPr>
+        <w:t xml:space="preserve"> change </w:t>
+      </w:r>
+      <w:proofErr w:type="spellStart"/>
+      <w:r>
+        <w:rPr>
+          <w:color w:val="000000" w:themeColor="text1"/>
+          <w:sz w:val="72"/>
+          <w:szCs w:val="72"/>
+        </w:rPr>
+        <w:t>kar</w:t>
+      </w:r>
+      <w:proofErr w:type="spellEnd"/>
+      <w:r>
+        <w:rPr>
+          <w:color w:val="000000" w:themeColor="text1"/>
+          <w:sz w:val="72"/>
+          <w:szCs w:val="72"/>
+        </w:rPr>
+        <w:t xml:space="preserve"> </w:t>
+      </w:r>
+      <w:proofErr w:type="spellStart"/>
+      <w:r>
+        <w:rPr>
+          <w:color w:val="000000" w:themeColor="text1"/>
+          <w:sz w:val="72"/>
+          <w:szCs w:val="72"/>
+        </w:rPr>
+        <w:t>sakhty</w:t>
+      </w:r>
+      <w:proofErr w:type="spellEnd"/>
+      <w:r>
+        <w:rPr>
+          <w:color w:val="000000" w:themeColor="text1"/>
+          <w:sz w:val="72"/>
+          <w:szCs w:val="72"/>
+        </w:rPr>
+        <w:t xml:space="preserve"> ho.</w:t>
+      </w:r>
+    </w:p>
+    <w:p>
+      <w:pPr>
+        <w:rPr>
+          <w:color w:val="000000" w:themeColor="text1"/>
+          <w:sz w:val="72"/>
+          <w:szCs w:val="72"/>
+        </w:rPr>
+      </w:pPr>
+    </w:p>
+    <w:p>
+      <w:pPr>
+        <w:rPr>
+          <w:color w:val="000000" w:themeColor="text1"/>
+          <w:sz w:val="72"/>
+          <w:szCs w:val="72"/>
+        </w:rPr>
+      </w:pPr>
+      <w:r>
+        <w:rPr>
+          <w:color w:val="000000" w:themeColor="text1"/>
+          <w:sz w:val="72"/>
+          <w:szCs w:val="72"/>
+        </w:rPr>
+        <w:drawing>
+          <wp:inline distT="0" distB="0" distL="0" distR="0" wp14:anchorId="67687650" wp14:editId="2D8FC05E">
+            <wp:extent cx="6163535" cy="2000529"/>
+            <wp:effectExtent l="0" t="0" r="8890" b="0"/>
+            <wp:docPr id="237778267" name="Picture 1"/>
+            <wp:cNvGraphicFramePr>
+              <a:graphicFrameLocks xmlns:a="http://schemas.openxmlformats.org/drawingml/2006/main" noChangeAspect="1"/>
+            </wp:cNvGraphicFramePr>
+            <a:graphic xmlns:a="http://schemas.openxmlformats.org/drawingml/2006/main">
+              <a:graphicData uri="http://schemas.openxmlformats.org/drawingml/2006/picture">
+                <pic:pic xmlns:pic="http://schemas.openxmlformats.org/drawingml/2006/picture">
+                  <pic:nvPicPr>
+                    <pic:cNvPr id="237778267" name=""/>
+                    <pic:cNvPicPr/>
+                  </pic:nvPicPr>
+                  <pic:blipFill>
+                    <a:blip r:embed="rId24"/>
+                    <a:stretch>
+                      <a:fillRect/>
+                    </a:stretch>
+                  </pic:blipFill>
+                  <pic:spPr>
+                    <a:xfrm>
+                      <a:off x="0" y="0"/>
+                      <a:ext cx="6163535" cy="2000529"/>
+                    </a:xfrm>
+                    <a:prstGeom prst="rect">
+                      <a:avLst/>
+                    </a:prstGeom>
+                  </pic:spPr>
+                </pic:pic>
+              </a:graphicData>
+            </a:graphic>
+          </wp:inline>
+        </w:drawing>
+      </w:r>
+    </w:p>
+    <w:p>
+      <w:pPr>
+        <w:rPr>
+          <w:color w:val="EE0000"/>
+          <w:sz w:val="72"/>
+          <w:szCs w:val="72"/>
+        </w:rPr>
+      </w:pPr>
+      <w:r>
+        <w:rPr>
+          <w:color w:val="EE0000"/>
+          <w:sz w:val="72"/>
+          <w:szCs w:val="72"/>
+        </w:rPr>
+        <w:t xml:space="preserve">Types of </w:t>
+      </w:r>
+      <w:proofErr w:type="spellStart"/>
+      <w:r>
+        <w:rPr>
+          <w:color w:val="EE0000"/>
+          <w:sz w:val="72"/>
+          <w:szCs w:val="72"/>
+        </w:rPr>
+        <w:t>Quriks</w:t>
+      </w:r>
+      <w:proofErr w:type="spellEnd"/>
+      <w:r>
+        <w:rPr>
+          <w:color w:val="EE0000"/>
+          <w:sz w:val="72"/>
+          <w:szCs w:val="72"/>
+        </w:rPr>
+        <w:t>:</w:t>
+      </w:r>
+    </w:p>
+    <w:p>
+      <w:pPr>
+        <w:rPr>
+          <w:color w:val="000000" w:themeColor="text1"/>
+          <w:sz w:val="72"/>
+          <w:szCs w:val="72"/>
+        </w:rPr>
+      </w:pPr>
+      <w:r>
+        <w:rPr>
+          <w:color w:val="000000" w:themeColor="text1"/>
+          <w:sz w:val="72"/>
+          <w:szCs w:val="72"/>
+        </w:rPr>
+        <w:lastRenderedPageBreak/>
+        <w:drawing>
+          <wp:inline distT="0" distB="0" distL="0" distR="0" wp14:anchorId="52CA5104" wp14:editId="3692E7C9">
+            <wp:extent cx="5134692" cy="5849166"/>
+            <wp:effectExtent l="0" t="0" r="8890" b="0"/>
+            <wp:docPr id="858123058" name="Picture 1"/>
+            <wp:cNvGraphicFramePr>
+              <a:graphicFrameLocks xmlns:a="http://schemas.openxmlformats.org/drawingml/2006/main" noChangeAspect="1"/>
+            </wp:cNvGraphicFramePr>
+            <a:graphic xmlns:a="http://schemas.openxmlformats.org/drawingml/2006/main">
+              <a:graphicData uri="http://schemas.openxmlformats.org/drawingml/2006/picture">
+                <pic:pic xmlns:pic="http://schemas.openxmlformats.org/drawingml/2006/picture">
+                  <pic:nvPicPr>
+                    <pic:cNvPr id="858123058" name=""/>
+                    <pic:cNvPicPr/>
+                  </pic:nvPicPr>
+                  <pic:blipFill>
+                    <a:blip r:embed="rId25"/>
+                    <a:stretch>
+                      <a:fillRect/>
+                    </a:stretch>
+                  </pic:blipFill>
+                  <pic:spPr>
+                    <a:xfrm>
+                      <a:off x="0" y="0"/>
+                      <a:ext cx="5134692" cy="5849166"/>
+                    </a:xfrm>
+                    <a:prstGeom prst="rect">
+                      <a:avLst/>
+                    </a:prstGeom>
+                  </pic:spPr>
+                </pic:pic>
+              </a:graphicData>
+            </a:graphic>
+          </wp:inline>
+        </w:drawing>
+      </w:r>
+    </w:p>
+    <w:p>
+      <w:pPr>
+        <w:rPr>
+          <w:color w:val="EE0000"/>
+          <w:sz w:val="72"/>
+          <w:szCs w:val="72"/>
+        </w:rPr>
+      </w:pPr>
+      <w:r>
+        <w:rPr>
+          <w:color w:val="EE0000"/>
+          <w:sz w:val="72"/>
+          <w:szCs w:val="72"/>
+        </w:rPr>
+        <w:t>Type Coercion (== vs ===)</w:t>
+      </w:r>
+      <w:r>
+        <w:rPr>
+          <w:color w:val="EE0000"/>
+          <w:sz w:val="72"/>
+          <w:szCs w:val="72"/>
+        </w:rPr>
+        <w:t xml:space="preserve"> </w:t>
+      </w:r>
+    </w:p>
+    <w:p>
+      <w:pPr>
+        <w:rPr>
+          <w:color w:val="EE0000"/>
+          <w:sz w:val="72"/>
+          <w:szCs w:val="72"/>
+        </w:rPr>
+      </w:pPr>
+      <w:r>
+        <w:rPr>
+          <w:color w:val="EE0000"/>
+          <w:sz w:val="72"/>
+          <w:szCs w:val="72"/>
+        </w:rPr>
+        <w:t xml:space="preserve">Truthy vs </w:t>
+      </w:r>
+      <w:proofErr w:type="spellStart"/>
+      <w:r>
+        <w:rPr>
+          <w:color w:val="EE0000"/>
+          <w:sz w:val="72"/>
+          <w:szCs w:val="72"/>
+        </w:rPr>
+        <w:t>Falsy</w:t>
+      </w:r>
+      <w:proofErr w:type="spellEnd"/>
+      <w:r>
+        <w:rPr>
+          <w:color w:val="EE0000"/>
+          <w:sz w:val="72"/>
+          <w:szCs w:val="72"/>
+        </w:rPr>
+        <w:t>:</w:t>
+      </w:r>
+    </w:p>
+    <w:p>
+      <w:pPr>
+        <w:rPr>
+          <w:color w:val="EE0000"/>
+          <w:sz w:val="72"/>
+          <w:szCs w:val="72"/>
+        </w:rPr>
+      </w:pPr>
+      <w:r>
+        <w:rPr>
+          <w:color w:val="EE0000"/>
+          <w:sz w:val="72"/>
+          <w:szCs w:val="72"/>
+        </w:rPr>
+        <w:t>Type Coercion:</w:t>
+      </w:r>
+    </w:p>
+    <w:p>
+      <w:pPr>
+        <w:pStyle w:val="ListParagraph"/>
+        <w:numPr>
+          <w:ilvl w:val="0"/>
+          <w:numId w:val="7"/>
+        </w:numPr>
+        <w:rPr>
+          <w:color w:val="000000" w:themeColor="text1"/>
+          <w:sz w:val="72"/>
+          <w:szCs w:val="72"/>
+        </w:rPr>
+      </w:pPr>
+      <w:r>
+        <w:rPr>
+          <w:color w:val="000000" w:themeColor="text1"/>
+          <w:sz w:val="72"/>
+          <w:szCs w:val="72"/>
+        </w:rPr>
+        <w:lastRenderedPageBreak/>
+        <w:t xml:space="preserve">Concept </w:t>
+      </w:r>
+      <w:proofErr w:type="spellStart"/>
+      <w:r>
+        <w:rPr>
+          <w:color w:val="000000" w:themeColor="text1"/>
+          <w:sz w:val="72"/>
+          <w:szCs w:val="72"/>
+        </w:rPr>
+        <w:t>jis</w:t>
+      </w:r>
+      <w:proofErr w:type="spellEnd"/>
+      <w:r>
+        <w:rPr>
+          <w:color w:val="000000" w:themeColor="text1"/>
+          <w:sz w:val="72"/>
+          <w:szCs w:val="72"/>
+        </w:rPr>
+        <w:t xml:space="preserve"> </w:t>
+      </w:r>
+      <w:proofErr w:type="spellStart"/>
+      <w:r>
+        <w:rPr>
+          <w:color w:val="000000" w:themeColor="text1"/>
+          <w:sz w:val="72"/>
+          <w:szCs w:val="72"/>
+        </w:rPr>
+        <w:t>mein</w:t>
+      </w:r>
+      <w:proofErr w:type="spellEnd"/>
+      <w:r>
+        <w:rPr>
+          <w:color w:val="000000" w:themeColor="text1"/>
+          <w:sz w:val="72"/>
+          <w:szCs w:val="72"/>
+        </w:rPr>
+        <w:t xml:space="preserve"> </w:t>
+      </w:r>
+      <w:proofErr w:type="spellStart"/>
+      <w:r>
+        <w:rPr>
+          <w:color w:val="000000" w:themeColor="text1"/>
+          <w:sz w:val="72"/>
+          <w:szCs w:val="72"/>
+        </w:rPr>
+        <w:t>apka</w:t>
+      </w:r>
+      <w:proofErr w:type="spellEnd"/>
+      <w:r>
+        <w:rPr>
+          <w:color w:val="000000" w:themeColor="text1"/>
+          <w:sz w:val="72"/>
+          <w:szCs w:val="72"/>
+        </w:rPr>
+        <w:t xml:space="preserve"> ek type </w:t>
+      </w:r>
+      <w:proofErr w:type="gramStart"/>
+      <w:r>
+        <w:rPr>
+          <w:color w:val="000000" w:themeColor="text1"/>
+          <w:sz w:val="72"/>
+          <w:szCs w:val="72"/>
+        </w:rPr>
+        <w:t>automatically  convert</w:t>
+      </w:r>
+      <w:proofErr w:type="gramEnd"/>
+      <w:r>
+        <w:rPr>
+          <w:color w:val="000000" w:themeColor="text1"/>
+          <w:sz w:val="72"/>
+          <w:szCs w:val="72"/>
+        </w:rPr>
+        <w:t xml:space="preserve"> ho jay ga </w:t>
+      </w:r>
+    </w:p>
+    <w:p>
+      <w:pPr>
+        <w:rPr>
+          <w:color w:val="000000" w:themeColor="text1"/>
+          <w:sz w:val="72"/>
+          <w:szCs w:val="72"/>
+        </w:rPr>
+      </w:pPr>
+      <w:r>
+        <w:rPr>
+          <w:color w:val="000000" w:themeColor="text1"/>
+          <w:sz w:val="72"/>
+          <w:szCs w:val="72"/>
+        </w:rPr>
+        <w:t>Example:</w:t>
+      </w:r>
+    </w:p>
+    <w:p>
+      <w:pPr>
+        <w:rPr>
+          <w:color w:val="000000" w:themeColor="text1"/>
+          <w:sz w:val="72"/>
+          <w:szCs w:val="72"/>
+        </w:rPr>
+      </w:pPr>
+      <w:proofErr w:type="spellStart"/>
+      <w:r>
+        <w:rPr>
+          <w:color w:val="000000" w:themeColor="text1"/>
+          <w:sz w:val="72"/>
+          <w:szCs w:val="72"/>
+        </w:rPr>
+        <w:t>Javascipt</w:t>
+      </w:r>
+      <w:proofErr w:type="spellEnd"/>
+      <w:r>
+        <w:rPr>
+          <w:color w:val="000000" w:themeColor="text1"/>
+          <w:sz w:val="72"/>
+          <w:szCs w:val="72"/>
+        </w:rPr>
+        <w:t xml:space="preserve"> main </w:t>
+      </w:r>
+      <w:proofErr w:type="spellStart"/>
+      <w:r>
+        <w:rPr>
+          <w:color w:val="000000" w:themeColor="text1"/>
+          <w:sz w:val="72"/>
+          <w:szCs w:val="72"/>
+        </w:rPr>
+        <w:t>mahmeatically</w:t>
+      </w:r>
+      <w:proofErr w:type="spellEnd"/>
+      <w:r>
+        <w:rPr>
+          <w:color w:val="000000" w:themeColor="text1"/>
+          <w:sz w:val="72"/>
+          <w:szCs w:val="72"/>
+        </w:rPr>
+        <w:t xml:space="preserve"> </w:t>
+      </w:r>
+      <w:proofErr w:type="spellStart"/>
+      <w:r>
+        <w:rPr>
+          <w:color w:val="000000" w:themeColor="text1"/>
+          <w:sz w:val="72"/>
+          <w:szCs w:val="72"/>
+        </w:rPr>
+        <w:t>isy</w:t>
+      </w:r>
+      <w:proofErr w:type="spellEnd"/>
+      <w:r>
+        <w:rPr>
+          <w:color w:val="000000" w:themeColor="text1"/>
+          <w:sz w:val="72"/>
+          <w:szCs w:val="72"/>
+        </w:rPr>
+        <w:t xml:space="preserve"> join </w:t>
+      </w:r>
+      <w:proofErr w:type="spellStart"/>
+      <w:r>
+        <w:rPr>
+          <w:color w:val="000000" w:themeColor="text1"/>
+          <w:sz w:val="72"/>
+          <w:szCs w:val="72"/>
+        </w:rPr>
+        <w:t>kar</w:t>
+      </w:r>
+      <w:proofErr w:type="spellEnd"/>
+      <w:r>
+        <w:rPr>
+          <w:color w:val="000000" w:themeColor="text1"/>
+          <w:sz w:val="72"/>
+          <w:szCs w:val="72"/>
+        </w:rPr>
+        <w:t xml:space="preserve"> </w:t>
+      </w:r>
+      <w:proofErr w:type="spellStart"/>
+      <w:r>
+        <w:rPr>
+          <w:color w:val="000000" w:themeColor="text1"/>
+          <w:sz w:val="72"/>
+          <w:szCs w:val="72"/>
+        </w:rPr>
+        <w:t>deta</w:t>
+      </w:r>
+      <w:proofErr w:type="spellEnd"/>
+      <w:r>
+        <w:rPr>
+          <w:color w:val="000000" w:themeColor="text1"/>
+          <w:sz w:val="72"/>
+          <w:szCs w:val="72"/>
+        </w:rPr>
+        <w:t xml:space="preserve"> </w:t>
+      </w:r>
+      <w:proofErr w:type="spellStart"/>
+      <w:r>
+        <w:rPr>
+          <w:color w:val="000000" w:themeColor="text1"/>
+          <w:sz w:val="72"/>
+          <w:szCs w:val="72"/>
+        </w:rPr>
+        <w:t>hai</w:t>
+      </w:r>
+      <w:proofErr w:type="spellEnd"/>
+      <w:r>
+        <w:rPr>
+          <w:color w:val="000000" w:themeColor="text1"/>
+          <w:sz w:val="72"/>
+          <w:szCs w:val="72"/>
+        </w:rPr>
+        <w:t xml:space="preserve"> concatenate.</w:t>
+      </w:r>
+    </w:p>
+    <w:p>
+      <w:pPr>
+        <w:rPr>
+          <w:color w:val="000000" w:themeColor="text1"/>
+          <w:sz w:val="72"/>
+          <w:szCs w:val="72"/>
+        </w:rPr>
+      </w:pPr>
+      <w:r>
+        <w:rPr>
+          <w:color w:val="000000" w:themeColor="text1"/>
+          <w:sz w:val="72"/>
+          <w:szCs w:val="72"/>
+        </w:rPr>
+        <w:drawing>
+          <wp:inline distT="0" distB="0" distL="0" distR="0" wp14:anchorId="3EA0D895" wp14:editId="3BA1A0E0">
+            <wp:extent cx="3143689" cy="1276528"/>
+            <wp:effectExtent l="0" t="0" r="0" b="0"/>
+            <wp:docPr id="1616795212" name="Picture 1"/>
+            <wp:cNvGraphicFramePr>
+              <a:graphicFrameLocks xmlns:a="http://schemas.openxmlformats.org/drawingml/2006/main" noChangeAspect="1"/>
+            </wp:cNvGraphicFramePr>
+            <a:graphic xmlns:a="http://schemas.openxmlformats.org/drawingml/2006/main">
+              <a:graphicData uri="http://schemas.openxmlformats.org/drawingml/2006/picture">
+                <pic:pic xmlns:pic="http://schemas.openxmlformats.org/drawingml/2006/picture">
+                  <pic:nvPicPr>
+                    <pic:cNvPr id="1616795212" name=""/>
+                    <pic:cNvPicPr/>
+                  </pic:nvPicPr>
+                  <pic:blipFill>
+                    <a:blip r:embed="rId26"/>
+                    <a:stretch>
+                      <a:fillRect/>
+                    </a:stretch>
+                  </pic:blipFill>
+                  <pic:spPr>
+                    <a:xfrm>
+                      <a:off x="0" y="0"/>
+                      <a:ext cx="3143689" cy="1276528"/>
+                    </a:xfrm>
+                    <a:prstGeom prst="rect">
+                      <a:avLst/>
+                    </a:prstGeom>
+                  </pic:spPr>
+                </pic:pic>
+              </a:graphicData>
+            </a:graphic>
+          </wp:inline>
+        </w:drawing>
+      </w:r>
+    </w:p>
+    <w:p>
+      <w:pPr>
+        <w:rPr>
+          <w:color w:val="EE0000"/>
+          <w:sz w:val="72"/>
+          <w:szCs w:val="72"/>
+        </w:rPr>
+      </w:pPr>
+      <w:r>
+        <w:rPr>
+          <w:color w:val="EE0000"/>
+          <w:sz w:val="72"/>
+          <w:szCs w:val="72"/>
+        </w:rPr>
+        <w:t xml:space="preserve">Truthy and </w:t>
+      </w:r>
+      <w:proofErr w:type="spellStart"/>
+      <w:r>
+        <w:rPr>
+          <w:color w:val="EE0000"/>
+          <w:sz w:val="72"/>
+          <w:szCs w:val="72"/>
+        </w:rPr>
+        <w:t>Falsy</w:t>
+      </w:r>
+      <w:proofErr w:type="spellEnd"/>
+      <w:r>
+        <w:rPr>
+          <w:color w:val="EE0000"/>
+          <w:sz w:val="72"/>
+          <w:szCs w:val="72"/>
+        </w:rPr>
+        <w:t>:</w:t>
+      </w:r>
+    </w:p>
+    <w:p>
+      <w:pPr>
+        <w:pStyle w:val="ListParagraph"/>
+        <w:numPr>
+          <w:ilvl w:val="0"/>
+          <w:numId w:val="7"/>
+        </w:numPr>
+        <w:rPr>
+          <w:color w:val="000000" w:themeColor="text1"/>
+          <w:sz w:val="72"/>
+          <w:szCs w:val="72"/>
+        </w:rPr>
+      </w:pPr>
+      <w:r>
+        <w:rPr>
+          <w:color w:val="000000" w:themeColor="text1"/>
+          <w:sz w:val="72"/>
+          <w:szCs w:val="72"/>
+        </w:rPr>
+        <w:t xml:space="preserve">Asi sari value </w:t>
+      </w:r>
+      <w:r>
+        <w:rPr>
+          <w:color w:val="FFFF00"/>
+          <w:sz w:val="72"/>
+          <w:szCs w:val="72"/>
+        </w:rPr>
+        <w:t xml:space="preserve">0 false “”, null, undefined, </w:t>
+      </w:r>
+      <w:proofErr w:type="spellStart"/>
+      <w:r>
+        <w:rPr>
+          <w:color w:val="FFFF00"/>
+          <w:sz w:val="72"/>
+          <w:szCs w:val="72"/>
+        </w:rPr>
+        <w:t>NaN</w:t>
+      </w:r>
+      <w:proofErr w:type="spellEnd"/>
+      <w:r>
+        <w:rPr>
+          <w:color w:val="FFFF00"/>
+          <w:sz w:val="72"/>
+          <w:szCs w:val="72"/>
+        </w:rPr>
+        <w:t xml:space="preserve">, </w:t>
+      </w:r>
+      <w:proofErr w:type="spellStart"/>
+      <w:r>
+        <w:rPr>
+          <w:color w:val="000000" w:themeColor="text1"/>
+          <w:sz w:val="72"/>
+          <w:szCs w:val="72"/>
+        </w:rPr>
+        <w:t>Document.all</w:t>
+      </w:r>
+      <w:proofErr w:type="spellEnd"/>
+      <w:r>
+        <w:rPr>
+          <w:color w:val="000000" w:themeColor="text1"/>
+          <w:sz w:val="72"/>
+          <w:szCs w:val="72"/>
+        </w:rPr>
+        <w:t xml:space="preserve"> to ye value false </w:t>
+      </w:r>
+      <w:proofErr w:type="spellStart"/>
+      <w:r>
+        <w:rPr>
+          <w:color w:val="000000" w:themeColor="text1"/>
+          <w:sz w:val="72"/>
+          <w:szCs w:val="72"/>
+        </w:rPr>
+        <w:t>hai</w:t>
+      </w:r>
+      <w:proofErr w:type="spellEnd"/>
+      <w:r>
+        <w:rPr>
+          <w:color w:val="000000" w:themeColor="text1"/>
+          <w:sz w:val="72"/>
+          <w:szCs w:val="72"/>
+        </w:rPr>
+        <w:t>.</w:t>
+      </w:r>
+    </w:p>
+    <w:p>
+      <w:pPr>
+        <w:pStyle w:val="ListParagraph"/>
+        <w:numPr>
+          <w:ilvl w:val="0"/>
+          <w:numId w:val="7"/>
+        </w:numPr>
+        <w:rPr>
+          <w:color w:val="000000" w:themeColor="text1"/>
+          <w:sz w:val="72"/>
+          <w:szCs w:val="72"/>
+        </w:rPr>
+      </w:pPr>
+      <w:r>
+        <w:rPr>
+          <w:color w:val="000000" w:themeColor="text1"/>
+          <w:sz w:val="72"/>
+          <w:szCs w:val="72"/>
+        </w:rPr>
+        <w:t xml:space="preserve">Baki sari all value true </w:t>
+      </w:r>
+    </w:p>
+    <w:p>
+      <w:pPr>
+        <w:rPr>
+          <w:color w:val="EE0000"/>
+          <w:sz w:val="72"/>
+          <w:szCs w:val="72"/>
+        </w:rPr>
+      </w:pPr>
+      <w:proofErr w:type="spellStart"/>
+      <w:r>
+        <w:rPr>
+          <w:color w:val="EE0000"/>
+          <w:sz w:val="72"/>
+          <w:szCs w:val="72"/>
+        </w:rPr>
+        <w:lastRenderedPageBreak/>
+        <w:t>Paractice</w:t>
+      </w:r>
+      <w:proofErr w:type="spellEnd"/>
+      <w:r>
+        <w:rPr>
+          <w:color w:val="EE0000"/>
+          <w:sz w:val="72"/>
+          <w:szCs w:val="72"/>
+        </w:rPr>
+        <w:t xml:space="preserve"> Question given answer:</w:t>
+      </w:r>
+    </w:p>
+    <w:p>
+      <w:pPr>
+        <w:rPr>
+          <w:color w:val="000000" w:themeColor="text1"/>
+          <w:sz w:val="72"/>
+          <w:szCs w:val="72"/>
+        </w:rPr>
+      </w:pPr>
+      <w:r>
+        <w:rPr>
+          <w:color w:val="000000" w:themeColor="text1"/>
+          <w:sz w:val="72"/>
+          <w:szCs w:val="72"/>
+        </w:rPr>
+        <w:drawing>
+          <wp:inline distT="0" distB="0" distL="0" distR="0" wp14:anchorId="09252106" wp14:editId="70708F4F">
+            <wp:extent cx="4991797" cy="3724795"/>
+            <wp:effectExtent l="0" t="0" r="0" b="9525"/>
+            <wp:docPr id="2011219232" name="Picture 1"/>
+            <wp:cNvGraphicFramePr>
+              <a:graphicFrameLocks xmlns:a="http://schemas.openxmlformats.org/drawingml/2006/main" noChangeAspect="1"/>
+            </wp:cNvGraphicFramePr>
+            <a:graphic xmlns:a="http://schemas.openxmlformats.org/drawingml/2006/main">
+              <a:graphicData uri="http://schemas.openxmlformats.org/drawingml/2006/picture">
+                <pic:pic xmlns:pic="http://schemas.openxmlformats.org/drawingml/2006/picture">
+                  <pic:nvPicPr>
+                    <pic:cNvPr id="2011219232" name=""/>
+                    <pic:cNvPicPr/>
+                  </pic:nvPicPr>
+                  <pic:blipFill>
+                    <a:blip r:embed="rId27"/>
+                    <a:stretch>
+                      <a:fillRect/>
+                    </a:stretch>
+                  </pic:blipFill>
+                  <pic:spPr>
+                    <a:xfrm>
+                      <a:off x="0" y="0"/>
+                      <a:ext cx="4991797" cy="3724795"/>
+                    </a:xfrm>
+                    <a:prstGeom prst="rect">
+                      <a:avLst/>
+                    </a:prstGeom>
+                  </pic:spPr>
+                </pic:pic>
+              </a:graphicData>
+            </a:graphic>
+          </wp:inline>
+        </w:drawing>
+      </w:r>
+    </w:p>
+    <w:p>
+      <w:pPr>
+        <w:rPr>
+          <w:color w:val="EE0000"/>
+          <w:sz w:val="72"/>
+          <w:szCs w:val="72"/>
+        </w:rPr>
+      </w:pPr>
+      <w:r>
+        <w:rPr>
+          <w:color w:val="EE0000"/>
+          <w:sz w:val="72"/>
+          <w:szCs w:val="72"/>
+        </w:rPr>
+        <w:t>Confusion:</w:t>
+      </w:r>
+    </w:p>
+    <w:p>
+      <w:pPr>
+        <w:pStyle w:val="ListParagraph"/>
+        <w:numPr>
+          <w:ilvl w:val="0"/>
+          <w:numId w:val="8"/>
+        </w:numPr>
+        <w:rPr>
+          <w:color w:val="000000" w:themeColor="text1"/>
+          <w:sz w:val="72"/>
+          <w:szCs w:val="72"/>
+        </w:rPr>
+      </w:pPr>
+      <w:proofErr w:type="spellStart"/>
+      <w:r>
+        <w:rPr>
+          <w:color w:val="000000" w:themeColor="text1"/>
+          <w:sz w:val="72"/>
+          <w:szCs w:val="72"/>
+        </w:rPr>
+        <w:t>Javascript</w:t>
+      </w:r>
+      <w:proofErr w:type="spellEnd"/>
+      <w:r>
+        <w:rPr>
+          <w:color w:val="000000" w:themeColor="text1"/>
+          <w:sz w:val="72"/>
+          <w:szCs w:val="72"/>
+        </w:rPr>
+        <w:t xml:space="preserve"> is ko treat number ki </w:t>
+      </w:r>
+      <w:proofErr w:type="spellStart"/>
+      <w:r>
+        <w:rPr>
+          <w:color w:val="000000" w:themeColor="text1"/>
+          <w:sz w:val="72"/>
+          <w:szCs w:val="72"/>
+        </w:rPr>
+        <w:t>tarhaan</w:t>
+      </w:r>
+      <w:proofErr w:type="spellEnd"/>
+      <w:r>
+        <w:rPr>
+          <w:color w:val="000000" w:themeColor="text1"/>
+          <w:sz w:val="72"/>
+          <w:szCs w:val="72"/>
+        </w:rPr>
+        <w:t xml:space="preserve"> </w:t>
+      </w:r>
+      <w:proofErr w:type="spellStart"/>
+      <w:r>
+        <w:rPr>
+          <w:color w:val="000000" w:themeColor="text1"/>
+          <w:sz w:val="72"/>
+          <w:szCs w:val="72"/>
+        </w:rPr>
+        <w:t>karta</w:t>
+      </w:r>
+      <w:proofErr w:type="spellEnd"/>
+      <w:r>
+        <w:rPr>
+          <w:color w:val="000000" w:themeColor="text1"/>
+          <w:sz w:val="72"/>
+          <w:szCs w:val="72"/>
+        </w:rPr>
+        <w:t xml:space="preserve"> </w:t>
+      </w:r>
+      <w:proofErr w:type="spellStart"/>
+      <w:r>
+        <w:rPr>
+          <w:color w:val="000000" w:themeColor="text1"/>
+          <w:sz w:val="72"/>
+          <w:szCs w:val="72"/>
+        </w:rPr>
+        <w:t>hai</w:t>
+      </w:r>
+      <w:proofErr w:type="spellEnd"/>
+      <w:r>
+        <w:rPr>
+          <w:color w:val="000000" w:themeColor="text1"/>
+          <w:sz w:val="72"/>
+          <w:szCs w:val="72"/>
+        </w:rPr>
+        <w:t>.</w:t>
+      </w:r>
+    </w:p>
+    <w:p>
+      <w:pPr>
+        <w:rPr>
+          <w:color w:val="000000" w:themeColor="text1"/>
+          <w:sz w:val="72"/>
+          <w:szCs w:val="72"/>
+        </w:rPr>
+      </w:pPr>
+      <w:r>
+        <w:rPr>
+          <w:color w:val="000000" w:themeColor="text1"/>
+          <w:sz w:val="72"/>
+          <w:szCs w:val="72"/>
+        </w:rPr>
+        <w:drawing>
+          <wp:inline distT="0" distB="0" distL="0" distR="0" wp14:anchorId="52B958B5" wp14:editId="7C2709C8">
+            <wp:extent cx="6400800" cy="1159510"/>
+            <wp:effectExtent l="0" t="0" r="0" b="2540"/>
+            <wp:docPr id="893981186" name="Picture 1"/>
+            <wp:cNvGraphicFramePr>
+              <a:graphicFrameLocks xmlns:a="http://schemas.openxmlformats.org/drawingml/2006/main" noChangeAspect="1"/>
+            </wp:cNvGraphicFramePr>
+            <a:graphic xmlns:a="http://schemas.openxmlformats.org/drawingml/2006/main">
+              <a:graphicData uri="http://schemas.openxmlformats.org/drawingml/2006/picture">
+                <pic:pic xmlns:pic="http://schemas.openxmlformats.org/drawingml/2006/picture">
+                  <pic:nvPicPr>
+                    <pic:cNvPr id="893981186" name=""/>
+                    <pic:cNvPicPr/>
+                  </pic:nvPicPr>
+                  <pic:blipFill>
+                    <a:blip r:embed="rId28"/>
+                    <a:stretch>
+                      <a:fillRect/>
+                    </a:stretch>
+                  </pic:blipFill>
+                  <pic:spPr>
+                    <a:xfrm>
+                      <a:off x="0" y="0"/>
+                      <a:ext cx="6400800" cy="1159510"/>
+                    </a:xfrm>
+                    <a:prstGeom prst="rect">
+                      <a:avLst/>
+                    </a:prstGeom>
+                  </pic:spPr>
+                </pic:pic>
+              </a:graphicData>
+            </a:graphic>
+          </wp:inline>
+        </w:drawing>
+      </w:r>
+    </w:p>
+    <w:p>
+      <w:pPr>
+        <w:rPr>
+          <w:color w:val="000000" w:themeColor="text1"/>
+          <w:sz w:val="72"/>
+          <w:szCs w:val="72"/>
+        </w:rPr>
+      </w:pPr>
+      <w:r>
+        <w:rPr>
+          <w:color w:val="000000" w:themeColor="text1"/>
+          <w:sz w:val="72"/>
+          <w:szCs w:val="72"/>
+        </w:rPr>
+        <w:lastRenderedPageBreak/>
+        <w:drawing>
+          <wp:inline distT="0" distB="0" distL="0" distR="0" wp14:anchorId="4AA7A9D9" wp14:editId="079AF4DA">
+            <wp:extent cx="6400800" cy="2235835"/>
+            <wp:effectExtent l="0" t="0" r="0" b="0"/>
+            <wp:docPr id="518639348" name="Picture 1"/>
+            <wp:cNvGraphicFramePr>
+              <a:graphicFrameLocks xmlns:a="http://schemas.openxmlformats.org/drawingml/2006/main" noChangeAspect="1"/>
+            </wp:cNvGraphicFramePr>
+            <a:graphic xmlns:a="http://schemas.openxmlformats.org/drawingml/2006/main">
+              <a:graphicData uri="http://schemas.openxmlformats.org/drawingml/2006/picture">
+                <pic:pic xmlns:pic="http://schemas.openxmlformats.org/drawingml/2006/picture">
+                  <pic:nvPicPr>
+                    <pic:cNvPr id="518639348" name=""/>
+                    <pic:cNvPicPr/>
+                  </pic:nvPicPr>
+                  <pic:blipFill>
+                    <a:blip r:embed="rId29"/>
+                    <a:stretch>
+                      <a:fillRect/>
+                    </a:stretch>
+                  </pic:blipFill>
+                  <pic:spPr>
+                    <a:xfrm>
+                      <a:off x="0" y="0"/>
+                      <a:ext cx="6400800" cy="2235835"/>
+                    </a:xfrm>
+                    <a:prstGeom prst="rect">
+                      <a:avLst/>
+                    </a:prstGeom>
+                  </pic:spPr>
+                </pic:pic>
+              </a:graphicData>
+            </a:graphic>
+          </wp:inline>
+        </w:drawing>
+      </w:r>
+    </w:p>
+    <w:p>
+      <w:pPr>
+        <w:rPr>
+          <w:color w:val="000000" w:themeColor="text1"/>
+          <w:sz w:val="72"/>
+          <w:szCs w:val="72"/>
+        </w:rPr>
+      </w:pPr>
+    </w:p>
+    <w:p>
+      <w:pPr>
+        <w:rPr>
+          <w:color w:val="000000" w:themeColor="text1"/>
+          <w:sz w:val="72"/>
+          <w:szCs w:val="72"/>
+        </w:rPr>
+      </w:pPr>
+      <w:r>
+        <w:rPr>
+          <w:color w:val="000000" w:themeColor="text1"/>
+          <w:sz w:val="72"/>
+          <w:szCs w:val="72"/>
+        </w:rPr>
+        <w:drawing>
+          <wp:inline distT="0" distB="0" distL="0" distR="0" wp14:anchorId="63AB9EF4" wp14:editId="1E05F563">
+            <wp:extent cx="6400800" cy="1959610"/>
+            <wp:effectExtent l="0" t="0" r="0" b="2540"/>
+            <wp:docPr id="345758892" name="Picture 1"/>
+            <wp:cNvGraphicFramePr>
+              <a:graphicFrameLocks xmlns:a="http://schemas.openxmlformats.org/drawingml/2006/main" noChangeAspect="1"/>
+            </wp:cNvGraphicFramePr>
+            <a:graphic xmlns:a="http://schemas.openxmlformats.org/drawingml/2006/main">
+              <a:graphicData uri="http://schemas.openxmlformats.org/drawingml/2006/picture">
+                <pic:pic xmlns:pic="http://schemas.openxmlformats.org/drawingml/2006/picture">
+                  <pic:nvPicPr>
+                    <pic:cNvPr id="345758892" name=""/>
+                    <pic:cNvPicPr/>
+                  </pic:nvPicPr>
+                  <pic:blipFill>
+                    <a:blip r:embed="rId30"/>
+                    <a:stretch>
+                      <a:fillRect/>
+                    </a:stretch>
+                  </pic:blipFill>
+                  <pic:spPr>
+                    <a:xfrm>
+                      <a:off x="0" y="0"/>
+                      <a:ext cx="6400800" cy="1959610"/>
+                    </a:xfrm>
+                    <a:prstGeom prst="rect">
+                      <a:avLst/>
+                    </a:prstGeom>
+                  </pic:spPr>
+                </pic:pic>
+              </a:graphicData>
+            </a:graphic>
+          </wp:inline>
+        </w:drawing>
+      </w:r>
+    </w:p>
+    <w:p>
+      <w:pPr>
+        <w:rPr>
+          <w:color w:val="EE0000"/>
+          <w:sz w:val="72"/>
+          <w:szCs w:val="72"/>
+        </w:rPr>
+      </w:pPr>
+      <w:r>
+        <w:rPr>
+          <w:color w:val="EE0000"/>
+          <w:sz w:val="72"/>
+          <w:szCs w:val="72"/>
+        </w:rPr>
+        <w:t>Operators:</w:t>
+      </w:r>
+    </w:p>
+    <w:p>
+      <w:pPr>
+        <w:rPr>
+          <w:color w:val="EE0000"/>
+          <w:sz w:val="72"/>
+          <w:szCs w:val="72"/>
+        </w:rPr>
+      </w:pPr>
+      <w:r>
+        <w:rPr>
+          <w:color w:val="EE0000"/>
+          <w:sz w:val="72"/>
+          <w:szCs w:val="72"/>
+        </w:rPr>
+        <w:lastRenderedPageBreak/>
+        <w:drawing>
+          <wp:inline distT="0" distB="0" distL="0" distR="0" wp14:anchorId="3A8F98DE" wp14:editId="31E849AD">
+            <wp:extent cx="5582429" cy="2791215"/>
+            <wp:effectExtent l="0" t="0" r="0" b="9525"/>
+            <wp:docPr id="1757240527" name="Picture 1"/>
+            <wp:cNvGraphicFramePr>
+              <a:graphicFrameLocks xmlns:a="http://schemas.openxmlformats.org/drawingml/2006/main" noChangeAspect="1"/>
+            </wp:cNvGraphicFramePr>
+            <a:graphic xmlns:a="http://schemas.openxmlformats.org/drawingml/2006/main">
+              <a:graphicData uri="http://schemas.openxmlformats.org/drawingml/2006/picture">
+                <pic:pic xmlns:pic="http://schemas.openxmlformats.org/drawingml/2006/picture">
+                  <pic:nvPicPr>
+                    <pic:cNvPr id="1757240527" name=""/>
+                    <pic:cNvPicPr/>
+                  </pic:nvPicPr>
+                  <pic:blipFill>
+                    <a:blip r:embed="rId31"/>
+                    <a:stretch>
+                      <a:fillRect/>
+                    </a:stretch>
+                  </pic:blipFill>
+                  <pic:spPr>
+                    <a:xfrm>
+                      <a:off x="0" y="0"/>
+                      <a:ext cx="5582429" cy="2791215"/>
+                    </a:xfrm>
+                    <a:prstGeom prst="rect">
+                      <a:avLst/>
+                    </a:prstGeom>
+                  </pic:spPr>
+                </pic:pic>
+              </a:graphicData>
+            </a:graphic>
+          </wp:inline>
+        </w:drawing>
+      </w:r>
+    </w:p>
+    <w:p>
+      <w:pPr>
+        <w:rPr>
+          <w:color w:val="000000" w:themeColor="text1"/>
+          <w:sz w:val="72"/>
+          <w:szCs w:val="72"/>
+        </w:rPr>
+      </w:pPr>
+    </w:p>
+    <w:p>
+      <w:pPr>
+        <w:rPr>
+          <w:color w:val="EE0000"/>
+          <w:sz w:val="72"/>
+          <w:szCs w:val="72"/>
+        </w:rPr>
+      </w:pPr>
+    </w:p>
+    <w:p>
+      <w:pPr>
+        <w:rPr>
+          <w:color w:val="EE0000"/>
+          <w:sz w:val="72"/>
+          <w:szCs w:val="72"/>
+        </w:rPr>
+      </w:pPr>
+    </w:p>
+    <w:p>
+      <w:pPr>
+        <w:rPr>
+          <w:color w:val="000000" w:themeColor="text1"/>
+          <w:sz w:val="72"/>
+          <w:szCs w:val="72"/>
+        </w:rPr>
+      </w:pPr>
+    </w:p>
+    <w:p>
+      <w:pPr>
+        <w:rPr>
+          <w:color w:val="000000" w:themeColor="text1"/>
+          <w:sz w:val="72"/>
+          <w:szCs w:val="72"/>
+        </w:rPr>
+      </w:pPr>
     </w:p>
     <w:p>
       <w:pPr>
@@ -4247,95 +7131,9 @@
 <file path=word/numbering.xml><?xml version="1.0" encoding="utf-8"?>
 <w:numbering xmlns:wpc="http://schemas.microsoft.com/office/word/2010/wordprocessingCanvas" xmlns:cx="http://schemas.microsoft.com/office/drawing/2014/chartex" xmlns:cx1="http://schemas.microsoft.com/office/drawing/2015/9/8/chartex" xmlns:cx2="http://schemas.microsoft.com/office/drawing/2015/10/21/chartex" xmlns:cx3="http://schemas.microsoft.com/office/drawing/2016/5/9/chartex" xmlns:cx4="http://schemas.microsoft.com/office/drawing/2016/5/10/chartex" xmlns:cx5="http://schemas.microsoft.com/office/drawing/2016/5/11/chartex" xmlns:cx6="http://schemas.microsoft.com/office/drawing/2016/5/12/chartex" xmlns:cx7="http://schemas.microsoft.com/office/drawing/2016/5/13/chartex" xmlns:cx8="http://schemas.microsoft.com/office/drawing/2016/5/14/chartex" xmlns:mc="http://schemas.openxmlformats.org/markup-compatibility/2006" xmlns:aink="http://schemas.microsoft.com/office/drawing/2016/ink" xmlns:am3d="http://schemas.microsoft.com/office/drawing/2017/model3d" xmlns:o="urn:schemas-microsoft-com:office:office" xmlns:oel="http://schemas.microsoft.com/office/2019/extlst" xmlns:r="http://schemas.openxmlformats.org/officeDocument/2006/relationships" xmlns:m="http://schemas.openxmlformats.org/officeDocument/2006/math" xmlns:v="urn:schemas-microsoft-com:vml" xmlns:wp14="http://schemas.microsoft.com/office/word/2010/wordprocessingDrawing" xmlns:wp="http://schemas.openxmlformats.org/drawingml/2006/wordprocessingDrawing" xmlns:w10="urn:schemas-microsoft-com:office:word" xmlns:w="http://schemas.openxmlformats.org/wordprocessingml/2006/main" xmlns:w14="http://schemas.microsoft.com/office/word/2010/wordml" xmlns:w15="http://schemas.microsoft.com/office/word/2012/wordml" xmlns:w16cex="http://schemas.microsoft.com/office/word/2018/wordml/cex" xmlns:w16cid="http://schemas.microsoft.com/office/word/2016/wordml/cid" xmlns:w16="http://schemas.microsoft.com/office/word/2018/wordml" xmlns:w16du="http://schemas.microsoft.com/office/word/2023/wordml/word16du" xmlns:w16sdtdh="http://schemas.microsoft.com/office/word/2020/wordml/sdtdatahash" xmlns:w16sdtfl="http://schemas.microsoft.com/office/word/2024/wordml/sdtformatlock" xmlns:w16se="http://schemas.microsoft.com/office/word/2015/wordml/symex" xmlns:wpg="http://schemas.microsoft.com/office/word/2010/wordprocessingGroup" xmlns:wpi="http://schemas.microsoft.com/office/word/2010/wordprocessingInk" xmlns:wne="http://schemas.microsoft.com/office/word/2006/wordml" xmlns:wps="http://schemas.microsoft.com/office/word/2010/wordprocessingShape" mc:Ignorable="w14 w15 w16se w16cid w16 w16cex w16sdtdh w16sdtfl w16du wp14">
   <w:abstractNum w:abstractNumId="0" w15:restartNumberingAfterBreak="0">
-    <w:nsid w:val="0A133E00"/>
+    <w:nsid w:val="011811F0"/>
     <w:multiLevelType w:val="hybridMultilevel"/>
-    <w:tmpl w:val="CB46BA90"/>
-    <w:lvl w:ilvl="0" w:tplc="0409000F">
-      <w:start w:val="1"/>
-      <w:numFmt w:val="decimal"/>
-      <w:lvlText w:val="%1."/>
-      <w:lvlJc w:val="left"/>
-      <w:pPr>
-        <w:ind w:left="1440" w:hanging="360"/>
-      </w:pPr>
-    </w:lvl>
-    <w:lvl w:ilvl="1" w:tplc="04090019" w:tentative="1">
-      <w:start w:val="1"/>
-      <w:numFmt w:val="lowerLetter"/>
-      <w:lvlText w:val="%2."/>
-      <w:lvlJc w:val="left"/>
-      <w:pPr>
-        <w:ind w:left="2160" w:hanging="360"/>
-      </w:pPr>
-    </w:lvl>
-    <w:lvl w:ilvl="2" w:tplc="0409001B" w:tentative="1">
-      <w:start w:val="1"/>
-      <w:numFmt w:val="lowerRoman"/>
-      <w:lvlText w:val="%3."/>
-      <w:lvlJc w:val="right"/>
-      <w:pPr>
-        <w:ind w:left="2880" w:hanging="180"/>
-      </w:pPr>
-    </w:lvl>
-    <w:lvl w:ilvl="3" w:tplc="0409000F" w:tentative="1">
-      <w:start w:val="1"/>
-      <w:numFmt w:val="decimal"/>
-      <w:lvlText w:val="%4."/>
-      <w:lvlJc w:val="left"/>
-      <w:pPr>
-        <w:ind w:left="3600" w:hanging="360"/>
-      </w:pPr>
-    </w:lvl>
-    <w:lvl w:ilvl="4" w:tplc="04090019" w:tentative="1">
-      <w:start w:val="1"/>
-      <w:numFmt w:val="lowerLetter"/>
-      <w:lvlText w:val="%5."/>
-      <w:lvlJc w:val="left"/>
-      <w:pPr>
-        <w:ind w:left="4320" w:hanging="360"/>
-      </w:pPr>
-    </w:lvl>
-    <w:lvl w:ilvl="5" w:tplc="0409001B" w:tentative="1">
-      <w:start w:val="1"/>
-      <w:numFmt w:val="lowerRoman"/>
-      <w:lvlText w:val="%6."/>
-      <w:lvlJc w:val="right"/>
-      <w:pPr>
-        <w:ind w:left="5040" w:hanging="180"/>
-      </w:pPr>
-    </w:lvl>
-    <w:lvl w:ilvl="6" w:tplc="0409000F" w:tentative="1">
-      <w:start w:val="1"/>
-      <w:numFmt w:val="decimal"/>
-      <w:lvlText w:val="%7."/>
-      <w:lvlJc w:val="left"/>
-      <w:pPr>
-        <w:ind w:left="5760" w:hanging="360"/>
-      </w:pPr>
-    </w:lvl>
-    <w:lvl w:ilvl="7" w:tplc="04090019" w:tentative="1">
-      <w:start w:val="1"/>
-      <w:numFmt w:val="lowerLetter"/>
-      <w:lvlText w:val="%8."/>
-      <w:lvlJc w:val="left"/>
-      <w:pPr>
-        <w:ind w:left="6480" w:hanging="360"/>
-      </w:pPr>
-    </w:lvl>
-    <w:lvl w:ilvl="8" w:tplc="0409001B" w:tentative="1">
-      <w:start w:val="1"/>
-      <w:numFmt w:val="lowerRoman"/>
-      <w:lvlText w:val="%9."/>
-      <w:lvlJc w:val="right"/>
-      <w:pPr>
-        <w:ind w:left="7200" w:hanging="180"/>
-      </w:pPr>
-    </w:lvl>
-  </w:abstractNum>
-  <w:abstractNum w:abstractNumId="1" w15:restartNumberingAfterBreak="0">
-    <w:nsid w:val="14B33EFE"/>
-    <w:multiLevelType w:val="hybridMultilevel"/>
-    <w:tmpl w:val="786C2A7C"/>
+    <w:tmpl w:val="05CCE704"/>
     <w:lvl w:ilvl="0" w:tplc="04090001">
       <w:start w:val="1"/>
       <w:numFmt w:val="bullet"/>
@@ -4445,7 +7243,206 @@
       </w:rPr>
     </w:lvl>
   </w:abstractNum>
+  <w:abstractNum w:abstractNumId="1" w15:restartNumberingAfterBreak="0">
+    <w:nsid w:val="0A133E00"/>
+    <w:multiLevelType w:val="hybridMultilevel"/>
+    <w:tmpl w:val="CB46BA90"/>
+    <w:lvl w:ilvl="0" w:tplc="0409000F">
+      <w:start w:val="1"/>
+      <w:numFmt w:val="decimal"/>
+      <w:lvlText w:val="%1."/>
+      <w:lvlJc w:val="left"/>
+      <w:pPr>
+        <w:ind w:left="1440" w:hanging="360"/>
+      </w:pPr>
+    </w:lvl>
+    <w:lvl w:ilvl="1" w:tplc="04090019" w:tentative="1">
+      <w:start w:val="1"/>
+      <w:numFmt w:val="lowerLetter"/>
+      <w:lvlText w:val="%2."/>
+      <w:lvlJc w:val="left"/>
+      <w:pPr>
+        <w:ind w:left="2160" w:hanging="360"/>
+      </w:pPr>
+    </w:lvl>
+    <w:lvl w:ilvl="2" w:tplc="0409001B" w:tentative="1">
+      <w:start w:val="1"/>
+      <w:numFmt w:val="lowerRoman"/>
+      <w:lvlText w:val="%3."/>
+      <w:lvlJc w:val="right"/>
+      <w:pPr>
+        <w:ind w:left="2880" w:hanging="180"/>
+      </w:pPr>
+    </w:lvl>
+    <w:lvl w:ilvl="3" w:tplc="0409000F" w:tentative="1">
+      <w:start w:val="1"/>
+      <w:numFmt w:val="decimal"/>
+      <w:lvlText w:val="%4."/>
+      <w:lvlJc w:val="left"/>
+      <w:pPr>
+        <w:ind w:left="3600" w:hanging="360"/>
+      </w:pPr>
+    </w:lvl>
+    <w:lvl w:ilvl="4" w:tplc="04090019" w:tentative="1">
+      <w:start w:val="1"/>
+      <w:numFmt w:val="lowerLetter"/>
+      <w:lvlText w:val="%5."/>
+      <w:lvlJc w:val="left"/>
+      <w:pPr>
+        <w:ind w:left="4320" w:hanging="360"/>
+      </w:pPr>
+    </w:lvl>
+    <w:lvl w:ilvl="5" w:tplc="0409001B" w:tentative="1">
+      <w:start w:val="1"/>
+      <w:numFmt w:val="lowerRoman"/>
+      <w:lvlText w:val="%6."/>
+      <w:lvlJc w:val="right"/>
+      <w:pPr>
+        <w:ind w:left="5040" w:hanging="180"/>
+      </w:pPr>
+    </w:lvl>
+    <w:lvl w:ilvl="6" w:tplc="0409000F" w:tentative="1">
+      <w:start w:val="1"/>
+      <w:numFmt w:val="decimal"/>
+      <w:lvlText w:val="%7."/>
+      <w:lvlJc w:val="left"/>
+      <w:pPr>
+        <w:ind w:left="5760" w:hanging="360"/>
+      </w:pPr>
+    </w:lvl>
+    <w:lvl w:ilvl="7" w:tplc="04090019" w:tentative="1">
+      <w:start w:val="1"/>
+      <w:numFmt w:val="lowerLetter"/>
+      <w:lvlText w:val="%8."/>
+      <w:lvlJc w:val="left"/>
+      <w:pPr>
+        <w:ind w:left="6480" w:hanging="360"/>
+      </w:pPr>
+    </w:lvl>
+    <w:lvl w:ilvl="8" w:tplc="0409001B" w:tentative="1">
+      <w:start w:val="1"/>
+      <w:numFmt w:val="lowerRoman"/>
+      <w:lvlText w:val="%9."/>
+      <w:lvlJc w:val="right"/>
+      <w:pPr>
+        <w:ind w:left="7200" w:hanging="180"/>
+      </w:pPr>
+    </w:lvl>
+  </w:abstractNum>
   <w:abstractNum w:abstractNumId="2" w15:restartNumberingAfterBreak="0">
+    <w:nsid w:val="14B33EFE"/>
+    <w:multiLevelType w:val="hybridMultilevel"/>
+    <w:tmpl w:val="786C2A7C"/>
+    <w:lvl w:ilvl="0" w:tplc="04090001">
+      <w:start w:val="1"/>
+      <w:numFmt w:val="bullet"/>
+      <w:lvlText w:val=""/>
+      <w:lvlJc w:val="left"/>
+      <w:pPr>
+        <w:ind w:left="720" w:hanging="360"/>
+      </w:pPr>
+      <w:rPr>
+        <w:rFonts w:ascii="Symbol" w:hAnsi="Symbol" w:hint="default"/>
+      </w:rPr>
+    </w:lvl>
+    <w:lvl w:ilvl="1" w:tplc="04090003" w:tentative="1">
+      <w:start w:val="1"/>
+      <w:numFmt w:val="bullet"/>
+      <w:lvlText w:val="o"/>
+      <w:lvlJc w:val="left"/>
+      <w:pPr>
+        <w:ind w:left="1440" w:hanging="360"/>
+      </w:pPr>
+      <w:rPr>
+        <w:rFonts w:ascii="Courier New" w:hAnsi="Courier New" w:cs="Courier New" w:hint="default"/>
+      </w:rPr>
+    </w:lvl>
+    <w:lvl w:ilvl="2" w:tplc="04090005" w:tentative="1">
+      <w:start w:val="1"/>
+      <w:numFmt w:val="bullet"/>
+      <w:lvlText w:val=""/>
+      <w:lvlJc w:val="left"/>
+      <w:pPr>
+        <w:ind w:left="2160" w:hanging="360"/>
+      </w:pPr>
+      <w:rPr>
+        <w:rFonts w:ascii="Wingdings" w:hAnsi="Wingdings" w:hint="default"/>
+      </w:rPr>
+    </w:lvl>
+    <w:lvl w:ilvl="3" w:tplc="04090001" w:tentative="1">
+      <w:start w:val="1"/>
+      <w:numFmt w:val="bullet"/>
+      <w:lvlText w:val=""/>
+      <w:lvlJc w:val="left"/>
+      <w:pPr>
+        <w:ind w:left="2880" w:hanging="360"/>
+      </w:pPr>
+      <w:rPr>
+        <w:rFonts w:ascii="Symbol" w:hAnsi="Symbol" w:hint="default"/>
+      </w:rPr>
+    </w:lvl>
+    <w:lvl w:ilvl="4" w:tplc="04090003" w:tentative="1">
+      <w:start w:val="1"/>
+      <w:numFmt w:val="bullet"/>
+      <w:lvlText w:val="o"/>
+      <w:lvlJc w:val="left"/>
+      <w:pPr>
+        <w:ind w:left="3600" w:hanging="360"/>
+      </w:pPr>
+      <w:rPr>
+        <w:rFonts w:ascii="Courier New" w:hAnsi="Courier New" w:cs="Courier New" w:hint="default"/>
+      </w:rPr>
+    </w:lvl>
+    <w:lvl w:ilvl="5" w:tplc="04090005" w:tentative="1">
+      <w:start w:val="1"/>
+      <w:numFmt w:val="bullet"/>
+      <w:lvlText w:val=""/>
+      <w:lvlJc w:val="left"/>
+      <w:pPr>
+        <w:ind w:left="4320" w:hanging="360"/>
+      </w:pPr>
+      <w:rPr>
+        <w:rFonts w:ascii="Wingdings" w:hAnsi="Wingdings" w:hint="default"/>
+      </w:rPr>
+    </w:lvl>
+    <w:lvl w:ilvl="6" w:tplc="04090001" w:tentative="1">
+      <w:start w:val="1"/>
+      <w:numFmt w:val="bullet"/>
+      <w:lvlText w:val=""/>
+      <w:lvlJc w:val="left"/>
+      <w:pPr>
+        <w:ind w:left="5040" w:hanging="360"/>
+      </w:pPr>
+      <w:rPr>
+        <w:rFonts w:ascii="Symbol" w:hAnsi="Symbol" w:hint="default"/>
+      </w:rPr>
+    </w:lvl>
+    <w:lvl w:ilvl="7" w:tplc="04090003" w:tentative="1">
+      <w:start w:val="1"/>
+      <w:numFmt w:val="bullet"/>
+      <w:lvlText w:val="o"/>
+      <w:lvlJc w:val="left"/>
+      <w:pPr>
+        <w:ind w:left="5760" w:hanging="360"/>
+      </w:pPr>
+      <w:rPr>
+        <w:rFonts w:ascii="Courier New" w:hAnsi="Courier New" w:cs="Courier New" w:hint="default"/>
+      </w:rPr>
+    </w:lvl>
+    <w:lvl w:ilvl="8" w:tplc="04090005" w:tentative="1">
+      <w:start w:val="1"/>
+      <w:numFmt w:val="bullet"/>
+      <w:lvlText w:val=""/>
+      <w:lvlJc w:val="left"/>
+      <w:pPr>
+        <w:ind w:left="6480" w:hanging="360"/>
+      </w:pPr>
+      <w:rPr>
+        <w:rFonts w:ascii="Wingdings" w:hAnsi="Wingdings" w:hint="default"/>
+      </w:rPr>
+    </w:lvl>
+  </w:abstractNum>
+  <w:abstractNum w:abstractNumId="3" w15:restartNumberingAfterBreak="0">
     <w:nsid w:val="1E5557C1"/>
     <w:multiLevelType w:val="hybridMultilevel"/>
     <w:tmpl w:val="7C5EA432"/>
@@ -4534,189 +7531,17 @@
       </w:pPr>
     </w:lvl>
   </w:abstractNum>
-  <w:abstractNum w:abstractNumId="3" w15:restartNumberingAfterBreak="0">
-    <w:nsid w:val="2D2515E8"/>
+  <w:abstractNum w:abstractNumId="4" w15:restartNumberingAfterBreak="0">
+    <w:nsid w:val="28186859"/>
     <w:multiLevelType w:val="hybridMultilevel"/>
-    <w:tmpl w:val="4BA4321C"/>
-    <w:lvl w:ilvl="0" w:tplc="0409000F">
-      <w:start w:val="1"/>
-      <w:numFmt w:val="decimal"/>
-      <w:lvlText w:val="%1."/>
-      <w:lvlJc w:val="left"/>
-      <w:pPr>
-        <w:ind w:left="720" w:hanging="360"/>
-      </w:pPr>
-    </w:lvl>
-    <w:lvl w:ilvl="1" w:tplc="04090019" w:tentative="1">
-      <w:start w:val="1"/>
-      <w:numFmt w:val="lowerLetter"/>
-      <w:lvlText w:val="%2."/>
-      <w:lvlJc w:val="left"/>
-      <w:pPr>
-        <w:ind w:left="1440" w:hanging="360"/>
-      </w:pPr>
-    </w:lvl>
-    <w:lvl w:ilvl="2" w:tplc="0409001B" w:tentative="1">
-      <w:start w:val="1"/>
-      <w:numFmt w:val="lowerRoman"/>
-      <w:lvlText w:val="%3."/>
-      <w:lvlJc w:val="right"/>
-      <w:pPr>
-        <w:ind w:left="2160" w:hanging="180"/>
-      </w:pPr>
-    </w:lvl>
-    <w:lvl w:ilvl="3" w:tplc="0409000F" w:tentative="1">
-      <w:start w:val="1"/>
-      <w:numFmt w:val="decimal"/>
-      <w:lvlText w:val="%4."/>
-      <w:lvlJc w:val="left"/>
-      <w:pPr>
-        <w:ind w:left="2880" w:hanging="360"/>
-      </w:pPr>
-    </w:lvl>
-    <w:lvl w:ilvl="4" w:tplc="04090019" w:tentative="1">
-      <w:start w:val="1"/>
-      <w:numFmt w:val="lowerLetter"/>
-      <w:lvlText w:val="%5."/>
-      <w:lvlJc w:val="left"/>
-      <w:pPr>
-        <w:ind w:left="3600" w:hanging="360"/>
-      </w:pPr>
-    </w:lvl>
-    <w:lvl w:ilvl="5" w:tplc="0409001B" w:tentative="1">
-      <w:start w:val="1"/>
-      <w:numFmt w:val="lowerRoman"/>
-      <w:lvlText w:val="%6."/>
-      <w:lvlJc w:val="right"/>
-      <w:pPr>
-        <w:ind w:left="4320" w:hanging="180"/>
-      </w:pPr>
-    </w:lvl>
-    <w:lvl w:ilvl="6" w:tplc="0409000F" w:tentative="1">
-      <w:start w:val="1"/>
-      <w:numFmt w:val="decimal"/>
-      <w:lvlText w:val="%7."/>
-      <w:lvlJc w:val="left"/>
-      <w:pPr>
-        <w:ind w:left="5040" w:hanging="360"/>
-      </w:pPr>
-    </w:lvl>
-    <w:lvl w:ilvl="7" w:tplc="04090019" w:tentative="1">
-      <w:start w:val="1"/>
-      <w:numFmt w:val="lowerLetter"/>
-      <w:lvlText w:val="%8."/>
-      <w:lvlJc w:val="left"/>
-      <w:pPr>
-        <w:ind w:left="5760" w:hanging="360"/>
-      </w:pPr>
-    </w:lvl>
-    <w:lvl w:ilvl="8" w:tplc="0409001B" w:tentative="1">
-      <w:start w:val="1"/>
-      <w:numFmt w:val="lowerRoman"/>
-      <w:lvlText w:val="%9."/>
-      <w:lvlJc w:val="right"/>
-      <w:pPr>
-        <w:ind w:left="6480" w:hanging="180"/>
-      </w:pPr>
-    </w:lvl>
-  </w:abstractNum>
-  <w:abstractNum w:abstractNumId="4" w15:restartNumberingAfterBreak="0">
-    <w:nsid w:val="4C4A06C7"/>
-    <w:multiLevelType w:val="hybridMultilevel"/>
-    <w:tmpl w:val="5ACEE30C"/>
-    <w:lvl w:ilvl="0" w:tplc="0409000F">
-      <w:start w:val="1"/>
-      <w:numFmt w:val="decimal"/>
-      <w:lvlText w:val="%1."/>
-      <w:lvlJc w:val="left"/>
-      <w:pPr>
-        <w:ind w:left="1440" w:hanging="360"/>
-      </w:pPr>
-    </w:lvl>
-    <w:lvl w:ilvl="1" w:tplc="04090019" w:tentative="1">
-      <w:start w:val="1"/>
-      <w:numFmt w:val="lowerLetter"/>
-      <w:lvlText w:val="%2."/>
-      <w:lvlJc w:val="left"/>
-      <w:pPr>
-        <w:ind w:left="2160" w:hanging="360"/>
-      </w:pPr>
-    </w:lvl>
-    <w:lvl w:ilvl="2" w:tplc="0409001B" w:tentative="1">
-      <w:start w:val="1"/>
-      <w:numFmt w:val="lowerRoman"/>
-      <w:lvlText w:val="%3."/>
-      <w:lvlJc w:val="right"/>
-      <w:pPr>
-        <w:ind w:left="2880" w:hanging="180"/>
-      </w:pPr>
-    </w:lvl>
-    <w:lvl w:ilvl="3" w:tplc="0409000F" w:tentative="1">
-      <w:start w:val="1"/>
-      <w:numFmt w:val="decimal"/>
-      <w:lvlText w:val="%4."/>
-      <w:lvlJc w:val="left"/>
-      <w:pPr>
-        <w:ind w:left="3600" w:hanging="360"/>
-      </w:pPr>
-    </w:lvl>
-    <w:lvl w:ilvl="4" w:tplc="04090019" w:tentative="1">
-      <w:start w:val="1"/>
-      <w:numFmt w:val="lowerLetter"/>
-      <w:lvlText w:val="%5."/>
-      <w:lvlJc w:val="left"/>
-      <w:pPr>
-        <w:ind w:left="4320" w:hanging="360"/>
-      </w:pPr>
-    </w:lvl>
-    <w:lvl w:ilvl="5" w:tplc="0409001B" w:tentative="1">
-      <w:start w:val="1"/>
-      <w:numFmt w:val="lowerRoman"/>
-      <w:lvlText w:val="%6."/>
-      <w:lvlJc w:val="right"/>
-      <w:pPr>
-        <w:ind w:left="5040" w:hanging="180"/>
-      </w:pPr>
-    </w:lvl>
-    <w:lvl w:ilvl="6" w:tplc="0409000F" w:tentative="1">
-      <w:start w:val="1"/>
-      <w:numFmt w:val="decimal"/>
-      <w:lvlText w:val="%7."/>
-      <w:lvlJc w:val="left"/>
-      <w:pPr>
-        <w:ind w:left="5760" w:hanging="360"/>
-      </w:pPr>
-    </w:lvl>
-    <w:lvl w:ilvl="7" w:tplc="04090019" w:tentative="1">
-      <w:start w:val="1"/>
-      <w:numFmt w:val="lowerLetter"/>
-      <w:lvlText w:val="%8."/>
-      <w:lvlJc w:val="left"/>
-      <w:pPr>
-        <w:ind w:left="6480" w:hanging="360"/>
-      </w:pPr>
-    </w:lvl>
-    <w:lvl w:ilvl="8" w:tplc="0409001B" w:tentative="1">
-      <w:start w:val="1"/>
-      <w:numFmt w:val="lowerRoman"/>
-      <w:lvlText w:val="%9."/>
-      <w:lvlJc w:val="right"/>
-      <w:pPr>
-        <w:ind w:left="7200" w:hanging="180"/>
-      </w:pPr>
-    </w:lvl>
-  </w:abstractNum>
-  <w:abstractNum w:abstractNumId="5" w15:restartNumberingAfterBreak="0">
-    <w:nsid w:val="72533032"/>
-    <w:multiLevelType w:val="hybridMultilevel"/>
-    <w:tmpl w:val="5096E4E8"/>
+    <w:tmpl w:val="E0EA3338"/>
     <w:lvl w:ilvl="0" w:tplc="04090001">
       <w:start w:val="1"/>
       <w:numFmt w:val="bullet"/>
       <w:lvlText w:val=""/>
       <w:lvlJc w:val="left"/>
       <w:pPr>
-        <w:ind w:left="1080" w:hanging="360"/>
+        <w:ind w:left="720" w:hanging="360"/>
       </w:pPr>
       <w:rPr>
         <w:rFonts w:ascii="Symbol" w:hAnsi="Symbol" w:hint="default"/>
@@ -4728,7 +7553,7 @@
       <w:lvlText w:val="o"/>
       <w:lvlJc w:val="left"/>
       <w:pPr>
-        <w:ind w:left="1800" w:hanging="360"/>
+        <w:ind w:left="1440" w:hanging="360"/>
       </w:pPr>
       <w:rPr>
         <w:rFonts w:ascii="Courier New" w:hAnsi="Courier New" w:cs="Courier New" w:hint="default"/>
@@ -4740,7 +7565,7 @@
       <w:lvlText w:val=""/>
       <w:lvlJc w:val="left"/>
       <w:pPr>
-        <w:ind w:left="2520" w:hanging="360"/>
+        <w:ind w:left="2160" w:hanging="360"/>
       </w:pPr>
       <w:rPr>
         <w:rFonts w:ascii="Wingdings" w:hAnsi="Wingdings" w:hint="default"/>
@@ -4752,7 +7577,7 @@
       <w:lvlText w:val=""/>
       <w:lvlJc w:val="left"/>
       <w:pPr>
-        <w:ind w:left="3240" w:hanging="360"/>
+        <w:ind w:left="2880" w:hanging="360"/>
       </w:pPr>
       <w:rPr>
         <w:rFonts w:ascii="Symbol" w:hAnsi="Symbol" w:hint="default"/>
@@ -4764,7 +7589,7 @@
       <w:lvlText w:val="o"/>
       <w:lvlJc w:val="left"/>
       <w:pPr>
-        <w:ind w:left="3960" w:hanging="360"/>
+        <w:ind w:left="3600" w:hanging="360"/>
       </w:pPr>
       <w:rPr>
         <w:rFonts w:ascii="Courier New" w:hAnsi="Courier New" w:cs="Courier New" w:hint="default"/>
@@ -4776,7 +7601,7 @@
       <w:lvlText w:val=""/>
       <w:lvlJc w:val="left"/>
       <w:pPr>
-        <w:ind w:left="4680" w:hanging="360"/>
+        <w:ind w:left="4320" w:hanging="360"/>
       </w:pPr>
       <w:rPr>
         <w:rFonts w:ascii="Wingdings" w:hAnsi="Wingdings" w:hint="default"/>
@@ -4788,7 +7613,7 @@
       <w:lvlText w:val=""/>
       <w:lvlJc w:val="left"/>
       <w:pPr>
-        <w:ind w:left="5400" w:hanging="360"/>
+        <w:ind w:left="5040" w:hanging="360"/>
       </w:pPr>
       <w:rPr>
         <w:rFonts w:ascii="Symbol" w:hAnsi="Symbol" w:hint="default"/>
@@ -4800,7 +7625,7 @@
       <w:lvlText w:val="o"/>
       <w:lvlJc w:val="left"/>
       <w:pPr>
-        <w:ind w:left="6120" w:hanging="360"/>
+        <w:ind w:left="5760" w:hanging="360"/>
       </w:pPr>
       <w:rPr>
         <w:rFonts w:ascii="Courier New" w:hAnsi="Courier New" w:cs="Courier New" w:hint="default"/>
@@ -4812,6 +7637,291 @@
       <w:lvlText w:val=""/>
       <w:lvlJc w:val="left"/>
       <w:pPr>
+        <w:ind w:left="6480" w:hanging="360"/>
+      </w:pPr>
+      <w:rPr>
+        <w:rFonts w:ascii="Wingdings" w:hAnsi="Wingdings" w:hint="default"/>
+      </w:rPr>
+    </w:lvl>
+  </w:abstractNum>
+  <w:abstractNum w:abstractNumId="5" w15:restartNumberingAfterBreak="0">
+    <w:nsid w:val="2D2515E8"/>
+    <w:multiLevelType w:val="hybridMultilevel"/>
+    <w:tmpl w:val="4BA4321C"/>
+    <w:lvl w:ilvl="0" w:tplc="0409000F">
+      <w:start w:val="1"/>
+      <w:numFmt w:val="decimal"/>
+      <w:lvlText w:val="%1."/>
+      <w:lvlJc w:val="left"/>
+      <w:pPr>
+        <w:ind w:left="720" w:hanging="360"/>
+      </w:pPr>
+    </w:lvl>
+    <w:lvl w:ilvl="1" w:tplc="04090019" w:tentative="1">
+      <w:start w:val="1"/>
+      <w:numFmt w:val="lowerLetter"/>
+      <w:lvlText w:val="%2."/>
+      <w:lvlJc w:val="left"/>
+      <w:pPr>
+        <w:ind w:left="1440" w:hanging="360"/>
+      </w:pPr>
+    </w:lvl>
+    <w:lvl w:ilvl="2" w:tplc="0409001B" w:tentative="1">
+      <w:start w:val="1"/>
+      <w:numFmt w:val="lowerRoman"/>
+      <w:lvlText w:val="%3."/>
+      <w:lvlJc w:val="right"/>
+      <w:pPr>
+        <w:ind w:left="2160" w:hanging="180"/>
+      </w:pPr>
+    </w:lvl>
+    <w:lvl w:ilvl="3" w:tplc="0409000F" w:tentative="1">
+      <w:start w:val="1"/>
+      <w:numFmt w:val="decimal"/>
+      <w:lvlText w:val="%4."/>
+      <w:lvlJc w:val="left"/>
+      <w:pPr>
+        <w:ind w:left="2880" w:hanging="360"/>
+      </w:pPr>
+    </w:lvl>
+    <w:lvl w:ilvl="4" w:tplc="04090019" w:tentative="1">
+      <w:start w:val="1"/>
+      <w:numFmt w:val="lowerLetter"/>
+      <w:lvlText w:val="%5."/>
+      <w:lvlJc w:val="left"/>
+      <w:pPr>
+        <w:ind w:left="3600" w:hanging="360"/>
+      </w:pPr>
+    </w:lvl>
+    <w:lvl w:ilvl="5" w:tplc="0409001B" w:tentative="1">
+      <w:start w:val="1"/>
+      <w:numFmt w:val="lowerRoman"/>
+      <w:lvlText w:val="%6."/>
+      <w:lvlJc w:val="right"/>
+      <w:pPr>
+        <w:ind w:left="4320" w:hanging="180"/>
+      </w:pPr>
+    </w:lvl>
+    <w:lvl w:ilvl="6" w:tplc="0409000F" w:tentative="1">
+      <w:start w:val="1"/>
+      <w:numFmt w:val="decimal"/>
+      <w:lvlText w:val="%7."/>
+      <w:lvlJc w:val="left"/>
+      <w:pPr>
+        <w:ind w:left="5040" w:hanging="360"/>
+      </w:pPr>
+    </w:lvl>
+    <w:lvl w:ilvl="7" w:tplc="04090019" w:tentative="1">
+      <w:start w:val="1"/>
+      <w:numFmt w:val="lowerLetter"/>
+      <w:lvlText w:val="%8."/>
+      <w:lvlJc w:val="left"/>
+      <w:pPr>
+        <w:ind w:left="5760" w:hanging="360"/>
+      </w:pPr>
+    </w:lvl>
+    <w:lvl w:ilvl="8" w:tplc="0409001B" w:tentative="1">
+      <w:start w:val="1"/>
+      <w:numFmt w:val="lowerRoman"/>
+      <w:lvlText w:val="%9."/>
+      <w:lvlJc w:val="right"/>
+      <w:pPr>
+        <w:ind w:left="6480" w:hanging="180"/>
+      </w:pPr>
+    </w:lvl>
+  </w:abstractNum>
+  <w:abstractNum w:abstractNumId="6" w15:restartNumberingAfterBreak="0">
+    <w:nsid w:val="4C4A06C7"/>
+    <w:multiLevelType w:val="hybridMultilevel"/>
+    <w:tmpl w:val="5ACEE30C"/>
+    <w:lvl w:ilvl="0" w:tplc="0409000F">
+      <w:start w:val="1"/>
+      <w:numFmt w:val="decimal"/>
+      <w:lvlText w:val="%1."/>
+      <w:lvlJc w:val="left"/>
+      <w:pPr>
+        <w:ind w:left="1440" w:hanging="360"/>
+      </w:pPr>
+    </w:lvl>
+    <w:lvl w:ilvl="1" w:tplc="04090019" w:tentative="1">
+      <w:start w:val="1"/>
+      <w:numFmt w:val="lowerLetter"/>
+      <w:lvlText w:val="%2."/>
+      <w:lvlJc w:val="left"/>
+      <w:pPr>
+        <w:ind w:left="2160" w:hanging="360"/>
+      </w:pPr>
+    </w:lvl>
+    <w:lvl w:ilvl="2" w:tplc="0409001B" w:tentative="1">
+      <w:start w:val="1"/>
+      <w:numFmt w:val="lowerRoman"/>
+      <w:lvlText w:val="%3."/>
+      <w:lvlJc w:val="right"/>
+      <w:pPr>
+        <w:ind w:left="2880" w:hanging="180"/>
+      </w:pPr>
+    </w:lvl>
+    <w:lvl w:ilvl="3" w:tplc="0409000F" w:tentative="1">
+      <w:start w:val="1"/>
+      <w:numFmt w:val="decimal"/>
+      <w:lvlText w:val="%4."/>
+      <w:lvlJc w:val="left"/>
+      <w:pPr>
+        <w:ind w:left="3600" w:hanging="360"/>
+      </w:pPr>
+    </w:lvl>
+    <w:lvl w:ilvl="4" w:tplc="04090019" w:tentative="1">
+      <w:start w:val="1"/>
+      <w:numFmt w:val="lowerLetter"/>
+      <w:lvlText w:val="%5."/>
+      <w:lvlJc w:val="left"/>
+      <w:pPr>
+        <w:ind w:left="4320" w:hanging="360"/>
+      </w:pPr>
+    </w:lvl>
+    <w:lvl w:ilvl="5" w:tplc="0409001B" w:tentative="1">
+      <w:start w:val="1"/>
+      <w:numFmt w:val="lowerRoman"/>
+      <w:lvlText w:val="%6."/>
+      <w:lvlJc w:val="right"/>
+      <w:pPr>
+        <w:ind w:left="5040" w:hanging="180"/>
+      </w:pPr>
+    </w:lvl>
+    <w:lvl w:ilvl="6" w:tplc="0409000F" w:tentative="1">
+      <w:start w:val="1"/>
+      <w:numFmt w:val="decimal"/>
+      <w:lvlText w:val="%7."/>
+      <w:lvlJc w:val="left"/>
+      <w:pPr>
+        <w:ind w:left="5760" w:hanging="360"/>
+      </w:pPr>
+    </w:lvl>
+    <w:lvl w:ilvl="7" w:tplc="04090019" w:tentative="1">
+      <w:start w:val="1"/>
+      <w:numFmt w:val="lowerLetter"/>
+      <w:lvlText w:val="%8."/>
+      <w:lvlJc w:val="left"/>
+      <w:pPr>
+        <w:ind w:left="6480" w:hanging="360"/>
+      </w:pPr>
+    </w:lvl>
+    <w:lvl w:ilvl="8" w:tplc="0409001B" w:tentative="1">
+      <w:start w:val="1"/>
+      <w:numFmt w:val="lowerRoman"/>
+      <w:lvlText w:val="%9."/>
+      <w:lvlJc w:val="right"/>
+      <w:pPr>
+        <w:ind w:left="7200" w:hanging="180"/>
+      </w:pPr>
+    </w:lvl>
+  </w:abstractNum>
+  <w:abstractNum w:abstractNumId="7" w15:restartNumberingAfterBreak="0">
+    <w:nsid w:val="72533032"/>
+    <w:multiLevelType w:val="hybridMultilevel"/>
+    <w:tmpl w:val="C3F8B6F4"/>
+    <w:lvl w:ilvl="0" w:tplc="04090001">
+      <w:start w:val="1"/>
+      <w:numFmt w:val="bullet"/>
+      <w:lvlText w:val=""/>
+      <w:lvlJc w:val="left"/>
+      <w:pPr>
+        <w:ind w:left="1080" w:hanging="360"/>
+      </w:pPr>
+      <w:rPr>
+        <w:rFonts w:ascii="Symbol" w:hAnsi="Symbol" w:hint="default"/>
+      </w:rPr>
+    </w:lvl>
+    <w:lvl w:ilvl="1" w:tplc="04090003" w:tentative="1">
+      <w:start w:val="1"/>
+      <w:numFmt w:val="bullet"/>
+      <w:lvlText w:val="o"/>
+      <w:lvlJc w:val="left"/>
+      <w:pPr>
+        <w:ind w:left="1800" w:hanging="360"/>
+      </w:pPr>
+      <w:rPr>
+        <w:rFonts w:ascii="Courier New" w:hAnsi="Courier New" w:cs="Courier New" w:hint="default"/>
+      </w:rPr>
+    </w:lvl>
+    <w:lvl w:ilvl="2" w:tplc="04090005" w:tentative="1">
+      <w:start w:val="1"/>
+      <w:numFmt w:val="bullet"/>
+      <w:lvlText w:val=""/>
+      <w:lvlJc w:val="left"/>
+      <w:pPr>
+        <w:ind w:left="2520" w:hanging="360"/>
+      </w:pPr>
+      <w:rPr>
+        <w:rFonts w:ascii="Wingdings" w:hAnsi="Wingdings" w:hint="default"/>
+      </w:rPr>
+    </w:lvl>
+    <w:lvl w:ilvl="3" w:tplc="04090001" w:tentative="1">
+      <w:start w:val="1"/>
+      <w:numFmt w:val="bullet"/>
+      <w:lvlText w:val=""/>
+      <w:lvlJc w:val="left"/>
+      <w:pPr>
+        <w:ind w:left="3240" w:hanging="360"/>
+      </w:pPr>
+      <w:rPr>
+        <w:rFonts w:ascii="Symbol" w:hAnsi="Symbol" w:hint="default"/>
+      </w:rPr>
+    </w:lvl>
+    <w:lvl w:ilvl="4" w:tplc="04090003" w:tentative="1">
+      <w:start w:val="1"/>
+      <w:numFmt w:val="bullet"/>
+      <w:lvlText w:val="o"/>
+      <w:lvlJc w:val="left"/>
+      <w:pPr>
+        <w:ind w:left="3960" w:hanging="360"/>
+      </w:pPr>
+      <w:rPr>
+        <w:rFonts w:ascii="Courier New" w:hAnsi="Courier New" w:cs="Courier New" w:hint="default"/>
+      </w:rPr>
+    </w:lvl>
+    <w:lvl w:ilvl="5" w:tplc="04090005" w:tentative="1">
+      <w:start w:val="1"/>
+      <w:numFmt w:val="bullet"/>
+      <w:lvlText w:val=""/>
+      <w:lvlJc w:val="left"/>
+      <w:pPr>
+        <w:ind w:left="4680" w:hanging="360"/>
+      </w:pPr>
+      <w:rPr>
+        <w:rFonts w:ascii="Wingdings" w:hAnsi="Wingdings" w:hint="default"/>
+      </w:rPr>
+    </w:lvl>
+    <w:lvl w:ilvl="6" w:tplc="04090001" w:tentative="1">
+      <w:start w:val="1"/>
+      <w:numFmt w:val="bullet"/>
+      <w:lvlText w:val=""/>
+      <w:lvlJc w:val="left"/>
+      <w:pPr>
+        <w:ind w:left="5400" w:hanging="360"/>
+      </w:pPr>
+      <w:rPr>
+        <w:rFonts w:ascii="Symbol" w:hAnsi="Symbol" w:hint="default"/>
+      </w:rPr>
+    </w:lvl>
+    <w:lvl w:ilvl="7" w:tplc="04090003" w:tentative="1">
+      <w:start w:val="1"/>
+      <w:numFmt w:val="bullet"/>
+      <w:lvlText w:val="o"/>
+      <w:lvlJc w:val="left"/>
+      <w:pPr>
+        <w:ind w:left="6120" w:hanging="360"/>
+      </w:pPr>
+      <w:rPr>
+        <w:rFonts w:ascii="Courier New" w:hAnsi="Courier New" w:cs="Courier New" w:hint="default"/>
+      </w:rPr>
+    </w:lvl>
+    <w:lvl w:ilvl="8" w:tplc="04090005" w:tentative="1">
+      <w:start w:val="1"/>
+      <w:numFmt w:val="bullet"/>
+      <w:lvlText w:val=""/>
+      <w:lvlJc w:val="left"/>
+      <w:pPr>
         <w:ind w:left="6840" w:hanging="360"/>
       </w:pPr>
       <w:rPr>
@@ -4820,22 +7930,28 @@
     </w:lvl>
   </w:abstractNum>
   <w:num w:numId="1" w16cid:durableId="608901598">
+    <w:abstractNumId w:val="2"/>
+  </w:num>
+  <w:num w:numId="2" w16cid:durableId="1877546532">
     <w:abstractNumId w:val="1"/>
   </w:num>
-  <w:num w:numId="2" w16cid:durableId="1877546532">
+  <w:num w:numId="3" w16cid:durableId="59907571">
+    <w:abstractNumId w:val="5"/>
+  </w:num>
+  <w:num w:numId="4" w16cid:durableId="1099763407">
+    <w:abstractNumId w:val="3"/>
+  </w:num>
+  <w:num w:numId="5" w16cid:durableId="685446663">
+    <w:abstractNumId w:val="6"/>
+  </w:num>
+  <w:num w:numId="6" w16cid:durableId="610631647">
+    <w:abstractNumId w:val="7"/>
+  </w:num>
+  <w:num w:numId="7" w16cid:durableId="34083153">
     <w:abstractNumId w:val="0"/>
   </w:num>
-  <w:num w:numId="3" w16cid:durableId="59907571">
-    <w:abstractNumId w:val="3"/>
-  </w:num>
-  <w:num w:numId="4" w16cid:durableId="1099763407">
-    <w:abstractNumId w:val="2"/>
-  </w:num>
-  <w:num w:numId="5" w16cid:durableId="685446663">
+  <w:num w:numId="8" w16cid:durableId="718437508">
     <w:abstractNumId w:val="4"/>
-  </w:num>
-  <w:num w:numId="6" w16cid:durableId="610631647">
-    <w:abstractNumId w:val="5"/>
   </w:num>
 </w:numbering>
 </file>
@@ -5443,6 +8559,7 @@
   <w:style w:type="character" w:default="1" w:styleId="DefaultParagraphFont">
     <w:name w:val="Default Paragraph Font"/>
     <w:uiPriority w:val="1"/>
+    <w:semiHidden/>
     <w:unhideWhenUsed/>
   </w:style>
   <w:style w:type="table" w:default="1" w:styleId="TableNormal">

</xml_diff>

<commit_message>
chapter 6 Function will be completed sucessfully
</commit_message>
<xml_diff>
--- a/notesjavascript/JavascriptNotesInUrdu.docx
+++ b/notesjavascript/JavascriptNotesInUrdu.docx
@@ -238,6 +238,7 @@
         <w:t xml:space="preserve"> </w:t>
       </w:r>
       <w:proofErr w:type="spellStart"/>
+      <w:proofErr w:type="gramStart"/>
       <w:r>
         <w:rPr>
           <w:color w:val="000000" w:themeColor="text1"/>
@@ -255,6 +256,7 @@
         </w:rPr>
         <w:t xml:space="preserve"> .</w:t>
       </w:r>
+      <w:proofErr w:type="gramEnd"/>
     </w:p>
     <w:p>
       <w:pPr>
@@ -765,7 +767,47 @@
           <w:szCs w:val="72"/>
         </w:rPr>
         <w:lastRenderedPageBreak/>
-        <w:t>Variables are containers that hold data. They help us store, reuse, and update information in JavaScript — from simple values like numbers to complex data like arrays and objects. Think of a variable as a box with a name on it. You can put something inside it (a value), and later check or change what's inside. In JavaScript, you create these boxes using keywords: var , let , or const</w:t>
+        <w:t xml:space="preserve">Variables are containers that hold data. They help us store, reuse, and update information in JavaScript — from simple values like numbers to complex data like arrays and objects. Think of a variable as a box with a name on it. You can put something inside it (a value), and later check or change what's inside. In JavaScript, you create these boxes using keywords: </w:t>
+      </w:r>
+      <w:proofErr w:type="gramStart"/>
+      <w:r>
+        <w:rPr>
+          <w:rFonts w:cstheme="minorHAnsi"/>
+          <w:color w:val="000000" w:themeColor="text1"/>
+          <w:sz w:val="72"/>
+          <w:szCs w:val="72"/>
+        </w:rPr>
+        <w:t>var ,</w:t>
+      </w:r>
+      <w:proofErr w:type="gramEnd"/>
+      <w:r>
+        <w:rPr>
+          <w:rFonts w:cstheme="minorHAnsi"/>
+          <w:color w:val="000000" w:themeColor="text1"/>
+          <w:sz w:val="72"/>
+          <w:szCs w:val="72"/>
+        </w:rPr>
+        <w:t xml:space="preserve"> </w:t>
+      </w:r>
+      <w:proofErr w:type="gramStart"/>
+      <w:r>
+        <w:rPr>
+          <w:rFonts w:cstheme="minorHAnsi"/>
+          <w:color w:val="000000" w:themeColor="text1"/>
+          <w:sz w:val="72"/>
+          <w:szCs w:val="72"/>
+        </w:rPr>
+        <w:t>let ,</w:t>
+      </w:r>
+      <w:proofErr w:type="gramEnd"/>
+      <w:r>
+        <w:rPr>
+          <w:rFonts w:cstheme="minorHAnsi"/>
+          <w:color w:val="000000" w:themeColor="text1"/>
+          <w:sz w:val="72"/>
+          <w:szCs w:val="72"/>
+        </w:rPr>
+        <w:t xml:space="preserve"> or const</w:t>
       </w:r>
     </w:p>
     <w:p>
@@ -829,7 +871,25 @@
           <w:sz w:val="72"/>
           <w:szCs w:val="72"/>
         </w:rPr>
-        <w:t>How we can created the variable:</w:t>
+        <w:t xml:space="preserve">How we can </w:t>
+      </w:r>
+      <w:proofErr w:type="gramStart"/>
+      <w:r>
+        <w:rPr>
+          <w:color w:val="EE0000"/>
+          <w:sz w:val="72"/>
+          <w:szCs w:val="72"/>
+        </w:rPr>
+        <w:t>created</w:t>
+      </w:r>
+      <w:proofErr w:type="gramEnd"/>
+      <w:r>
+        <w:rPr>
+          <w:color w:val="EE0000"/>
+          <w:sz w:val="72"/>
+          <w:szCs w:val="72"/>
+        </w:rPr>
+        <w:t xml:space="preserve"> the variable:</w:t>
       </w:r>
     </w:p>
     <w:p>
@@ -1782,7 +1842,25 @@
           <w:sz w:val="72"/>
           <w:szCs w:val="72"/>
         </w:rPr>
-        <w:t xml:space="preserve"> Scope (global , block, Functional</w:t>
+        <w:t xml:space="preserve"> Scope (</w:t>
+      </w:r>
+      <w:proofErr w:type="gramStart"/>
+      <w:r>
+        <w:rPr>
+          <w:color w:val="EE0000"/>
+          <w:sz w:val="72"/>
+          <w:szCs w:val="72"/>
+        </w:rPr>
+        <w:t>global ,</w:t>
+      </w:r>
+      <w:proofErr w:type="gramEnd"/>
+      <w:r>
+        <w:rPr>
+          <w:color w:val="EE0000"/>
+          <w:sz w:val="72"/>
+          <w:szCs w:val="72"/>
+        </w:rPr>
+        <w:t xml:space="preserve"> block, Functional</w:t>
       </w:r>
       <w:r>
         <w:rPr>
@@ -2970,6 +3048,7 @@
         <w:t xml:space="preserve"> </w:t>
       </w:r>
       <w:proofErr w:type="spellStart"/>
+      <w:proofErr w:type="gramStart"/>
       <w:r>
         <w:rPr>
           <w:color w:val="000000" w:themeColor="text1"/>
@@ -2997,6 +3076,7 @@
         <w:t>laikin</w:t>
       </w:r>
       <w:proofErr w:type="spellEnd"/>
+      <w:proofErr w:type="gramEnd"/>
       <w:r>
         <w:rPr>
           <w:color w:val="000000" w:themeColor="text1"/>
@@ -6122,7 +6202,25 @@
           <w:sz w:val="72"/>
           <w:szCs w:val="72"/>
         </w:rPr>
-        <w:t xml:space="preserve"> ek type automatically  convert ho jay ga </w:t>
+        <w:t xml:space="preserve"> ek type </w:t>
+      </w:r>
+      <w:proofErr w:type="gramStart"/>
+      <w:r>
+        <w:rPr>
+          <w:color w:val="000000" w:themeColor="text1"/>
+          <w:sz w:val="72"/>
+          <w:szCs w:val="72"/>
+        </w:rPr>
+        <w:t>automatically  convert</w:t>
+      </w:r>
+      <w:proofErr w:type="gramEnd"/>
+      <w:r>
+        <w:rPr>
+          <w:color w:val="000000" w:themeColor="text1"/>
+          <w:sz w:val="72"/>
+          <w:szCs w:val="72"/>
+        </w:rPr>
+        <w:t xml:space="preserve"> ho jay ga </w:t>
       </w:r>
     </w:p>
     <w:p>
@@ -7657,6 +7755,7 @@
         <w:t xml:space="preserve"> </w:t>
       </w:r>
       <w:proofErr w:type="spellStart"/>
+      <w:proofErr w:type="gramStart"/>
       <w:r>
         <w:rPr>
           <w:color w:val="000000" w:themeColor="text1"/>
@@ -7666,6 +7765,7 @@
         <w:t>hai.sara</w:t>
       </w:r>
       <w:proofErr w:type="spellEnd"/>
+      <w:proofErr w:type="gramEnd"/>
       <w:r>
         <w:rPr>
           <w:color w:val="000000" w:themeColor="text1"/>
@@ -7711,6 +7811,7 @@
         <w:t xml:space="preserve"> jay wo </w:t>
       </w:r>
       <w:proofErr w:type="spellStart"/>
+      <w:proofErr w:type="gramStart"/>
       <w:r>
         <w:rPr>
           <w:color w:val="000000" w:themeColor="text1"/>
@@ -7728,6 +7829,7 @@
         </w:rPr>
         <w:t xml:space="preserve"> .</w:t>
       </w:r>
+      <w:proofErr w:type="gramEnd"/>
     </w:p>
     <w:p>
       <w:pPr>
@@ -8184,6 +8286,7 @@
         <w:t xml:space="preserve"> </w:t>
       </w:r>
       <w:proofErr w:type="spellStart"/>
+      <w:proofErr w:type="gramStart"/>
       <w:r>
         <w:rPr>
           <w:color w:val="000000" w:themeColor="text1"/>
@@ -8201,6 +8304,7 @@
         </w:rPr>
         <w:t xml:space="preserve"> .</w:t>
       </w:r>
+      <w:proofErr w:type="gramEnd"/>
     </w:p>
     <w:p>
       <w:pPr>
@@ -8286,15 +8390,33 @@
           <w:sz w:val="72"/>
           <w:szCs w:val="72"/>
         </w:rPr>
-        <w:t xml:space="preserve">== </w:t>
-      </w:r>
-      <w:r>
-        <w:rPr>
-          <w:color w:val="EE0000"/>
-          <w:sz w:val="72"/>
-          <w:szCs w:val="72"/>
-        </w:rPr>
-        <w:t xml:space="preserve"> not Strick comparison</w:t>
+        <w:t>=</w:t>
+      </w:r>
+      <w:proofErr w:type="gramStart"/>
+      <w:r>
+        <w:rPr>
+          <w:color w:val="EE0000"/>
+          <w:sz w:val="72"/>
+          <w:szCs w:val="72"/>
+        </w:rPr>
+        <w:t xml:space="preserve">= </w:t>
+      </w:r>
+      <w:r>
+        <w:rPr>
+          <w:color w:val="EE0000"/>
+          <w:sz w:val="72"/>
+          <w:szCs w:val="72"/>
+        </w:rPr>
+        <w:t xml:space="preserve"> not</w:t>
+      </w:r>
+      <w:proofErr w:type="gramEnd"/>
+      <w:r>
+        <w:rPr>
+          <w:color w:val="EE0000"/>
+          <w:sz w:val="72"/>
+          <w:szCs w:val="72"/>
+        </w:rPr>
+        <w:t xml:space="preserve"> Strick comparison</w:t>
       </w:r>
       <w:r>
         <w:rPr>
@@ -8997,6 +9119,7 @@
           <w:szCs w:val="72"/>
         </w:rPr>
       </w:pPr>
+      <w:proofErr w:type="gramStart"/>
       <w:r>
         <w:rPr>
           <w:color w:val="EE0000"/>
@@ -9006,6 +9129,7 @@
         <w:lastRenderedPageBreak/>
         <w:t>!=</w:t>
       </w:r>
+      <w:proofErr w:type="gramEnd"/>
       <w:r>
         <w:rPr>
           <w:color w:val="EE0000"/>
@@ -9186,13 +9310,23 @@
           <w:szCs w:val="72"/>
         </w:rPr>
       </w:pPr>
-      <w:r>
-        <w:rPr>
-          <w:color w:val="EE0000"/>
-          <w:sz w:val="72"/>
-          <w:szCs w:val="72"/>
-        </w:rPr>
-        <w:t>!== Strick comparison:</w:t>
+      <w:proofErr w:type="gramStart"/>
+      <w:r>
+        <w:rPr>
+          <w:color w:val="EE0000"/>
+          <w:sz w:val="72"/>
+          <w:szCs w:val="72"/>
+        </w:rPr>
+        <w:t>!=</w:t>
+      </w:r>
+      <w:proofErr w:type="gramEnd"/>
+      <w:r>
+        <w:rPr>
+          <w:color w:val="EE0000"/>
+          <w:sz w:val="72"/>
+          <w:szCs w:val="72"/>
+        </w:rPr>
+        <w:t>= Strick comparison:</w:t>
       </w:r>
     </w:p>
     <w:p>
@@ -10496,6 +10630,7 @@
           <w:szCs w:val="72"/>
         </w:rPr>
       </w:pPr>
+      <w:proofErr w:type="gramStart"/>
       <w:r>
         <w:rPr>
           <w:color w:val="44546A" w:themeColor="text2"/>
@@ -10504,6 +10639,7 @@
         </w:rPr>
         <w:t>Types :</w:t>
       </w:r>
+      <w:proofErr w:type="gramEnd"/>
     </w:p>
     <w:p>
       <w:pPr>
@@ -11192,7 +11328,43 @@
           <w:sz w:val="72"/>
           <w:szCs w:val="72"/>
         </w:rPr>
-        <w:t xml:space="preserve"> simple condition ? value if true : value if false</w:t>
+        <w:t xml:space="preserve"> simple </w:t>
+      </w:r>
+      <w:proofErr w:type="gramStart"/>
+      <w:r>
+        <w:rPr>
+          <w:color w:val="4472C4" w:themeColor="accent1"/>
+          <w:sz w:val="72"/>
+          <w:szCs w:val="72"/>
+        </w:rPr>
+        <w:t>condition ?</w:t>
+      </w:r>
+      <w:proofErr w:type="gramEnd"/>
+      <w:r>
+        <w:rPr>
+          <w:color w:val="4472C4" w:themeColor="accent1"/>
+          <w:sz w:val="72"/>
+          <w:szCs w:val="72"/>
+        </w:rPr>
+        <w:t xml:space="preserve"> value if </w:t>
+      </w:r>
+      <w:proofErr w:type="gramStart"/>
+      <w:r>
+        <w:rPr>
+          <w:color w:val="4472C4" w:themeColor="accent1"/>
+          <w:sz w:val="72"/>
+          <w:szCs w:val="72"/>
+        </w:rPr>
+        <w:t>true :</w:t>
+      </w:r>
+      <w:proofErr w:type="gramEnd"/>
+      <w:r>
+        <w:rPr>
+          <w:color w:val="4472C4" w:themeColor="accent1"/>
+          <w:sz w:val="72"/>
+          <w:szCs w:val="72"/>
+        </w:rPr>
+        <w:t xml:space="preserve"> value if false</w:t>
       </w:r>
       <w:r>
         <w:rPr>
@@ -12403,7 +12575,25 @@
           <w:sz w:val="72"/>
           <w:szCs w:val="72"/>
         </w:rPr>
-        <w:t xml:space="preserve"> jay ga  case </w:t>
+        <w:t xml:space="preserve"> jay </w:t>
+      </w:r>
+      <w:proofErr w:type="gramStart"/>
+      <w:r>
+        <w:rPr>
+          <w:color w:val="000000" w:themeColor="text1"/>
+          <w:sz w:val="72"/>
+          <w:szCs w:val="72"/>
+        </w:rPr>
+        <w:t>ga  case</w:t>
+      </w:r>
+      <w:proofErr w:type="gramEnd"/>
+      <w:r>
+        <w:rPr>
+          <w:color w:val="000000" w:themeColor="text1"/>
+          <w:sz w:val="72"/>
+          <w:szCs w:val="72"/>
+        </w:rPr>
+        <w:t xml:space="preserve"> </w:t>
       </w:r>
       <w:proofErr w:type="spellStart"/>
       <w:r>
@@ -12737,6 +12927,7 @@
         <w:t xml:space="preserve"> </w:t>
       </w:r>
       <w:proofErr w:type="spellStart"/>
+      <w:proofErr w:type="gramStart"/>
       <w:r>
         <w:rPr>
           <w:color w:val="000000" w:themeColor="text1"/>
@@ -12754,6 +12945,7 @@
         </w:rPr>
         <w:t xml:space="preserve"> .</w:t>
       </w:r>
+      <w:proofErr w:type="gramEnd"/>
     </w:p>
     <w:p>
       <w:pPr>
@@ -12962,6 +13154,7 @@
         <w:t xml:space="preserve"> </w:t>
       </w:r>
       <w:proofErr w:type="spellStart"/>
+      <w:proofErr w:type="gramStart"/>
       <w:r>
         <w:rPr>
           <w:color w:val="000000" w:themeColor="text1"/>
@@ -12979,6 +13172,7 @@
         </w:rPr>
         <w:t xml:space="preserve"> .</w:t>
       </w:r>
+      <w:proofErr w:type="gramEnd"/>
     </w:p>
     <w:p>
       <w:pPr>
@@ -13208,6 +13402,7 @@
         <w:t xml:space="preserve"> </w:t>
       </w:r>
       <w:proofErr w:type="spellStart"/>
+      <w:proofErr w:type="gramStart"/>
       <w:r>
         <w:rPr>
           <w:color w:val="000000" w:themeColor="text1"/>
@@ -13235,6 +13430,7 @@
         <w:t>pata</w:t>
       </w:r>
       <w:proofErr w:type="spellEnd"/>
+      <w:proofErr w:type="gramEnd"/>
       <w:r>
         <w:rPr>
           <w:color w:val="000000" w:themeColor="text1"/>
@@ -15986,13 +16182,23 @@
           <w:szCs w:val="72"/>
         </w:rPr>
       </w:pPr>
-      <w:r>
-        <w:rPr>
-          <w:color w:val="000000" w:themeColor="text1"/>
-          <w:sz w:val="72"/>
-          <w:szCs w:val="72"/>
-        </w:rPr>
-        <w:t xml:space="preserve">Basically </w:t>
+      <w:proofErr w:type="gramStart"/>
+      <w:r>
+        <w:rPr>
+          <w:color w:val="000000" w:themeColor="text1"/>
+          <w:sz w:val="72"/>
+          <w:szCs w:val="72"/>
+        </w:rPr>
+        <w:t>Basically</w:t>
+      </w:r>
+      <w:proofErr w:type="gramEnd"/>
+      <w:r>
+        <w:rPr>
+          <w:color w:val="000000" w:themeColor="text1"/>
+          <w:sz w:val="72"/>
+          <w:szCs w:val="72"/>
+        </w:rPr>
+        <w:t xml:space="preserve"> </w:t>
       </w:r>
       <w:proofErr w:type="spellStart"/>
       <w:r>
@@ -16215,6 +16421,7 @@
       </w:pPr>
       <w:r>
         <w:rPr>
+          <w:noProof/>
           <w:color w:val="EE0000"/>
           <w:sz w:val="72"/>
           <w:szCs w:val="72"/>
@@ -16271,7 +16478,25 @@
           <w:szCs w:val="72"/>
         </w:rPr>
         <w:lastRenderedPageBreak/>
-        <w:t>One more example how we can created function</w:t>
+        <w:t xml:space="preserve">One more example how we can </w:t>
+      </w:r>
+      <w:proofErr w:type="gramStart"/>
+      <w:r>
+        <w:rPr>
+          <w:color w:val="000000" w:themeColor="text1"/>
+          <w:sz w:val="72"/>
+          <w:szCs w:val="72"/>
+        </w:rPr>
+        <w:t>created</w:t>
+      </w:r>
+      <w:proofErr w:type="gramEnd"/>
+      <w:r>
+        <w:rPr>
+          <w:color w:val="000000" w:themeColor="text1"/>
+          <w:sz w:val="72"/>
+          <w:szCs w:val="72"/>
+        </w:rPr>
+        <w:t xml:space="preserve"> function</w:t>
       </w:r>
     </w:p>
     <w:p>
@@ -16520,6 +16745,7 @@
         <w:t xml:space="preserve"> </w:t>
       </w:r>
       <w:proofErr w:type="spellStart"/>
+      <w:proofErr w:type="gramStart"/>
       <w:r>
         <w:rPr>
           <w:color w:val="000000" w:themeColor="text1"/>
@@ -16537,17 +16763,19 @@
         </w:rPr>
         <w:t xml:space="preserve"> .</w:t>
       </w:r>
-    </w:p>
-    <w:p>
-      <w:pPr>
-        <w:rPr>
-          <w:color w:val="EE0000"/>
-          <w:sz w:val="72"/>
-          <w:szCs w:val="72"/>
-        </w:rPr>
-      </w:pPr>
-      <w:r>
-        <w:rPr>
+      <w:proofErr w:type="gramEnd"/>
+    </w:p>
+    <w:p>
+      <w:pPr>
+        <w:rPr>
+          <w:color w:val="EE0000"/>
+          <w:sz w:val="72"/>
+          <w:szCs w:val="72"/>
+        </w:rPr>
+      </w:pPr>
+      <w:r>
+        <w:rPr>
+          <w:noProof/>
           <w:color w:val="EE0000"/>
           <w:sz w:val="72"/>
           <w:szCs w:val="72"/>
@@ -16774,6 +17002,7 @@
       </w:pPr>
       <w:r>
         <w:rPr>
+          <w:noProof/>
           <w:color w:val="EE0000"/>
           <w:sz w:val="72"/>
           <w:szCs w:val="72"/>
@@ -16944,6 +17173,7 @@
         <w:t xml:space="preserve"> </w:t>
       </w:r>
       <w:proofErr w:type="spellStart"/>
+      <w:proofErr w:type="gramStart"/>
       <w:r>
         <w:rPr>
           <w:color w:val="000000" w:themeColor="text1"/>
@@ -16961,6 +17191,7 @@
         </w:rPr>
         <w:t xml:space="preserve"> .</w:t>
       </w:r>
+      <w:proofErr w:type="gramEnd"/>
     </w:p>
     <w:p>
       <w:pPr>
@@ -16990,6 +17221,7 @@
       </w:pPr>
       <w:r>
         <w:rPr>
+          <w:noProof/>
           <w:color w:val="000000" w:themeColor="text1"/>
           <w:sz w:val="72"/>
           <w:szCs w:val="72"/>
@@ -17153,6 +17385,7 @@
       </w:pPr>
       <w:r>
         <w:rPr>
+          <w:noProof/>
           <w:color w:val="EE0000"/>
           <w:sz w:val="72"/>
           <w:szCs w:val="72"/>
@@ -17239,6 +17472,7 @@
       </w:pPr>
       <w:r>
         <w:rPr>
+          <w:noProof/>
           <w:color w:val="EE0000"/>
           <w:sz w:val="72"/>
           <w:szCs w:val="72"/>
@@ -17563,6 +17797,7 @@
       </w:pPr>
       <w:r>
         <w:rPr>
+          <w:noProof/>
           <w:color w:val="EE0000"/>
           <w:sz w:val="72"/>
           <w:szCs w:val="72"/>
@@ -17951,6 +18186,7 @@
       </w:pPr>
       <w:r>
         <w:rPr>
+          <w:noProof/>
           <w:color w:val="EE0000"/>
           <w:sz w:val="72"/>
           <w:szCs w:val="72"/>
@@ -18019,6 +18255,7 @@
       </w:pPr>
       <w:r>
         <w:rPr>
+          <w:noProof/>
           <w:color w:val="EE0000"/>
           <w:sz w:val="72"/>
           <w:szCs w:val="72"/>
@@ -18087,6 +18324,7 @@
       </w:pPr>
       <w:r>
         <w:rPr>
+          <w:noProof/>
           <w:color w:val="EE0000"/>
           <w:sz w:val="72"/>
           <w:szCs w:val="72"/>
@@ -18430,6 +18668,7 @@
         <w:t xml:space="preserve"> amin ye is ki by default undefined, undefined ay </w:t>
       </w:r>
       <w:proofErr w:type="spellStart"/>
+      <w:proofErr w:type="gramStart"/>
       <w:r>
         <w:rPr>
           <w:color w:val="000000" w:themeColor="text1"/>
@@ -18447,6 +18686,7 @@
         </w:rPr>
         <w:t xml:space="preserve"> .</w:t>
       </w:r>
+      <w:proofErr w:type="gramEnd"/>
     </w:p>
     <w:p>
       <w:pPr>
@@ -18476,6 +18716,7 @@
       </w:pPr>
       <w:r>
         <w:rPr>
+          <w:noProof/>
           <w:color w:val="000000" w:themeColor="text1"/>
           <w:sz w:val="72"/>
           <w:szCs w:val="72"/>
@@ -18554,7 +18795,25 @@
           <w:sz w:val="72"/>
           <w:szCs w:val="72"/>
         </w:rPr>
-        <w:t xml:space="preserve">is main basically 2 parameter main value </w:t>
+        <w:t xml:space="preserve">is main basically 2 </w:t>
+      </w:r>
+      <w:proofErr w:type="gramStart"/>
+      <w:r>
+        <w:rPr>
+          <w:color w:val="000000" w:themeColor="text1"/>
+          <w:sz w:val="72"/>
+          <w:szCs w:val="72"/>
+        </w:rPr>
+        <w:t>parameter</w:t>
+      </w:r>
+      <w:proofErr w:type="gramEnd"/>
+      <w:r>
+        <w:rPr>
+          <w:color w:val="000000" w:themeColor="text1"/>
+          <w:sz w:val="72"/>
+          <w:szCs w:val="72"/>
+        </w:rPr>
+        <w:t xml:space="preserve"> main value </w:t>
       </w:r>
       <w:proofErr w:type="spellStart"/>
       <w:r>
@@ -18711,6 +18970,7 @@
       </w:pPr>
       <w:r>
         <w:rPr>
+          <w:noProof/>
           <w:color w:val="000000" w:themeColor="text1"/>
           <w:sz w:val="72"/>
           <w:szCs w:val="72"/>
@@ -18982,6 +19242,7 @@
       </w:pPr>
       <w:r>
         <w:rPr>
+          <w:noProof/>
           <w:color w:val="EE0000"/>
           <w:sz w:val="72"/>
           <w:szCs w:val="72"/>
@@ -19340,8 +19601,18 @@
           <w:sz w:val="72"/>
           <w:szCs w:val="72"/>
         </w:rPr>
-        <w:t xml:space="preserve"> to wo rest operator .</w:t>
-      </w:r>
+        <w:t xml:space="preserve"> to wo rest </w:t>
+      </w:r>
+      <w:proofErr w:type="gramStart"/>
+      <w:r>
+        <w:rPr>
+          <w:color w:val="EE0000"/>
+          <w:sz w:val="72"/>
+          <w:szCs w:val="72"/>
+        </w:rPr>
+        <w:t>operator .</w:t>
+      </w:r>
+      <w:proofErr w:type="gramEnd"/>
     </w:p>
     <w:p>
       <w:pPr>
@@ -19408,8 +19679,18 @@
           <w:sz w:val="72"/>
           <w:szCs w:val="72"/>
         </w:rPr>
-        <w:t xml:space="preserve"> ga .</w:t>
-      </w:r>
+        <w:t xml:space="preserve"> </w:t>
+      </w:r>
+      <w:proofErr w:type="gramStart"/>
+      <w:r>
+        <w:rPr>
+          <w:color w:val="EE0000"/>
+          <w:sz w:val="72"/>
+          <w:szCs w:val="72"/>
+        </w:rPr>
+        <w:t>ga .</w:t>
+      </w:r>
+      <w:proofErr w:type="gramEnd"/>
     </w:p>
     <w:p>
       <w:pPr>
@@ -19438,6 +19719,7 @@
       </w:pPr>
       <w:r>
         <w:rPr>
+          <w:noProof/>
           <w:color w:val="EE0000"/>
           <w:sz w:val="72"/>
           <w:szCs w:val="72"/>
@@ -19879,6 +20161,7 @@
         <w:t xml:space="preserve"> or value return ki </w:t>
       </w:r>
       <w:proofErr w:type="spellStart"/>
+      <w:proofErr w:type="gramStart"/>
       <w:r>
         <w:rPr>
           <w:color w:val="000000" w:themeColor="text1"/>
@@ -19896,17 +20179,19 @@
         </w:rPr>
         <w:t xml:space="preserve"> .</w:t>
       </w:r>
-    </w:p>
-    <w:p>
-      <w:pPr>
-        <w:rPr>
-          <w:color w:val="000000" w:themeColor="text1"/>
-          <w:sz w:val="72"/>
-          <w:szCs w:val="72"/>
-        </w:rPr>
-      </w:pPr>
-      <w:r>
-        <w:rPr>
+      <w:proofErr w:type="gramEnd"/>
+    </w:p>
+    <w:p>
+      <w:pPr>
+        <w:rPr>
+          <w:color w:val="000000" w:themeColor="text1"/>
+          <w:sz w:val="72"/>
+          <w:szCs w:val="72"/>
+        </w:rPr>
+      </w:pPr>
+      <w:r>
+        <w:rPr>
+          <w:noProof/>
           <w:color w:val="000000" w:themeColor="text1"/>
           <w:sz w:val="72"/>
           <w:szCs w:val="72"/>
@@ -19976,6 +20261,7 @@
       </w:pPr>
       <w:r>
         <w:rPr>
+          <w:noProof/>
           <w:color w:val="000000" w:themeColor="text1"/>
           <w:sz w:val="72"/>
           <w:szCs w:val="72"/>
@@ -20392,6 +20678,7 @@
       </w:pPr>
       <w:r>
         <w:rPr>
+          <w:noProof/>
           <w:color w:val="EE0000"/>
           <w:sz w:val="72"/>
           <w:szCs w:val="72"/>
@@ -20626,6 +20913,7 @@
       </w:pPr>
       <w:r>
         <w:rPr>
+          <w:noProof/>
           <w:color w:val="EE0000"/>
           <w:sz w:val="72"/>
           <w:szCs w:val="72"/>
@@ -20877,6 +21165,7 @@
       </w:pPr>
       <w:r>
         <w:rPr>
+          <w:noProof/>
           <w:color w:val="EE0000"/>
           <w:sz w:val="72"/>
           <w:szCs w:val="72"/>
@@ -21158,6 +21447,7 @@
       </w:pPr>
       <w:r>
         <w:rPr>
+          <w:noProof/>
           <w:color w:val="000000" w:themeColor="text1"/>
           <w:sz w:val="72"/>
           <w:szCs w:val="72"/>
@@ -21502,6 +21792,7 @@
         <w:t xml:space="preserve"> </w:t>
       </w:r>
       <w:proofErr w:type="spellStart"/>
+      <w:proofErr w:type="gramStart"/>
       <w:r>
         <w:rPr>
           <w:color w:val="EE0000"/>
@@ -21519,17 +21810,19 @@
         </w:rPr>
         <w:t xml:space="preserve"> .</w:t>
       </w:r>
-    </w:p>
-    <w:p>
-      <w:pPr>
-        <w:rPr>
-          <w:color w:val="EE0000"/>
-          <w:sz w:val="72"/>
-          <w:szCs w:val="72"/>
-        </w:rPr>
-      </w:pPr>
-      <w:r>
-        <w:rPr>
+      <w:proofErr w:type="gramEnd"/>
+    </w:p>
+    <w:p>
+      <w:pPr>
+        <w:rPr>
+          <w:color w:val="EE0000"/>
+          <w:sz w:val="72"/>
+          <w:szCs w:val="72"/>
+        </w:rPr>
+      </w:pPr>
+      <w:r>
+        <w:rPr>
+          <w:noProof/>
           <w:color w:val="EE0000"/>
           <w:sz w:val="72"/>
           <w:szCs w:val="72"/>
@@ -21722,6 +22015,7 @@
       </w:r>
       <w:r>
         <w:rPr>
+          <w:noProof/>
           <w:color w:val="EE0000"/>
           <w:sz w:val="72"/>
           <w:szCs w:val="72"/>
@@ -22093,6 +22387,7 @@
         <w:t xml:space="preserve"> </w:t>
       </w:r>
       <w:proofErr w:type="spellStart"/>
+      <w:proofErr w:type="gramStart"/>
       <w:r>
         <w:rPr>
           <w:color w:val="EE0000"/>
@@ -22108,7 +22403,16 @@
           <w:sz w:val="72"/>
           <w:szCs w:val="72"/>
         </w:rPr>
-        <w:t xml:space="preserve"> . </w:t>
+        <w:t xml:space="preserve"> .</w:t>
+      </w:r>
+      <w:proofErr w:type="gramEnd"/>
+      <w:r>
+        <w:rPr>
+          <w:color w:val="EE0000"/>
+          <w:sz w:val="72"/>
+          <w:szCs w:val="72"/>
+        </w:rPr>
+        <w:t xml:space="preserve"> </w:t>
       </w:r>
       <w:proofErr w:type="spellStart"/>
       <w:r>
@@ -22194,6 +22498,7 @@
       </w:pPr>
       <w:r>
         <w:rPr>
+          <w:noProof/>
           <w:color w:val="EE0000"/>
           <w:sz w:val="72"/>
           <w:szCs w:val="72"/>
@@ -22296,6 +22601,7 @@
       </w:pPr>
       <w:r>
         <w:rPr>
+          <w:noProof/>
           <w:color w:val="EE0000"/>
           <w:sz w:val="72"/>
           <w:szCs w:val="72"/>
@@ -22732,6 +23038,7 @@
       </w:pPr>
       <w:r>
         <w:rPr>
+          <w:noProof/>
           <w:color w:val="000000" w:themeColor="text1"/>
           <w:sz w:val="72"/>
           <w:szCs w:val="72"/>
@@ -22784,6 +23091,7 @@
       </w:pPr>
       <w:r>
         <w:rPr>
+          <w:noProof/>
           <w:color w:val="000000" w:themeColor="text1"/>
           <w:sz w:val="72"/>
           <w:szCs w:val="72"/>
@@ -22839,7 +23147,25 @@
           <w:sz w:val="72"/>
           <w:szCs w:val="72"/>
         </w:rPr>
-        <w:t xml:space="preserve">Function statement  main hoisting </w:t>
+        <w:t xml:space="preserve">Function </w:t>
+      </w:r>
+      <w:proofErr w:type="gramStart"/>
+      <w:r>
+        <w:rPr>
+          <w:color w:val="EE0000"/>
+          <w:sz w:val="72"/>
+          <w:szCs w:val="72"/>
+        </w:rPr>
+        <w:t>statement  main</w:t>
+      </w:r>
+      <w:proofErr w:type="gramEnd"/>
+      <w:r>
+        <w:rPr>
+          <w:color w:val="EE0000"/>
+          <w:sz w:val="72"/>
+          <w:szCs w:val="72"/>
+        </w:rPr>
+        <w:t xml:space="preserve"> hoisting </w:t>
       </w:r>
       <w:proofErr w:type="spellStart"/>
       <w:r>
@@ -22909,6 +23235,7 @@
       </w:r>
       <w:r>
         <w:rPr>
+          <w:noProof/>
           <w:color w:val="000000" w:themeColor="text1"/>
           <w:sz w:val="72"/>
           <w:szCs w:val="72"/>
@@ -23185,15 +23512,7 @@
           <w:sz w:val="72"/>
           <w:szCs w:val="72"/>
         </w:rPr>
-        <w:t xml:space="preserve"> </w:t>
-      </w:r>
-      <w:r>
-        <w:rPr>
-          <w:color w:val="000000" w:themeColor="text1"/>
-          <w:sz w:val="72"/>
-          <w:szCs w:val="72"/>
-        </w:rPr>
-        <w:t xml:space="preserve">Uncaught </w:t>
+        <w:t xml:space="preserve"> Uncaught </w:t>
       </w:r>
       <w:proofErr w:type="spellStart"/>
       <w:r>
@@ -23242,6 +23561,7 @@
       </w:pPr>
       <w:r>
         <w:rPr>
+          <w:noProof/>
           <w:color w:val="EE0000"/>
           <w:sz w:val="72"/>
           <w:szCs w:val="72"/>
@@ -23363,6 +23683,7 @@
       </w:pPr>
       <w:r>
         <w:rPr>
+          <w:noProof/>
           <w:color w:val="EE0000"/>
           <w:sz w:val="72"/>
           <w:szCs w:val="72"/>
@@ -23432,6 +23753,7 @@
       </w:pPr>
       <w:r>
         <w:rPr>
+          <w:noProof/>
           <w:color w:val="EE0000"/>
           <w:sz w:val="72"/>
           <w:szCs w:val="72"/>
@@ -23500,6 +23822,7 @@
       </w:pPr>
       <w:r>
         <w:rPr>
+          <w:noProof/>
           <w:color w:val="EE0000"/>
           <w:sz w:val="72"/>
           <w:szCs w:val="72"/>
@@ -23568,6 +23891,7 @@
       </w:pPr>
       <w:r>
         <w:rPr>
+          <w:noProof/>
           <w:color w:val="EE0000"/>
           <w:sz w:val="72"/>
           <w:szCs w:val="72"/>
@@ -23637,6 +23961,7 @@
       </w:pPr>
       <w:r>
         <w:rPr>
+          <w:noProof/>
           <w:color w:val="EE0000"/>
           <w:sz w:val="72"/>
           <w:szCs w:val="72"/>
@@ -23705,6 +24030,7 @@
       </w:pPr>
       <w:r>
         <w:rPr>
+          <w:noProof/>
           <w:color w:val="EE0000"/>
           <w:sz w:val="72"/>
           <w:szCs w:val="72"/>
@@ -23782,6 +24108,7 @@
       </w:pPr>
       <w:r>
         <w:rPr>
+          <w:noProof/>
           <w:color w:val="EE0000"/>
           <w:sz w:val="72"/>
           <w:szCs w:val="72"/>
@@ -23859,6 +24186,7 @@
       </w:pPr>
       <w:r>
         <w:rPr>
+          <w:noProof/>
           <w:color w:val="EE0000"/>
           <w:sz w:val="72"/>
           <w:szCs w:val="72"/>
@@ -23928,6 +24256,7 @@
       </w:pPr>
       <w:r>
         <w:rPr>
+          <w:noProof/>
           <w:color w:val="EE0000"/>
           <w:sz w:val="72"/>
           <w:szCs w:val="72"/>
@@ -23996,6 +24325,7 @@
       </w:pPr>
       <w:r>
         <w:rPr>
+          <w:noProof/>
           <w:color w:val="EE0000"/>
           <w:sz w:val="72"/>
           <w:szCs w:val="72"/>
@@ -24065,6 +24395,7 @@
       </w:pPr>
       <w:r>
         <w:rPr>
+          <w:noProof/>
           <w:color w:val="EE0000"/>
           <w:sz w:val="72"/>
           <w:szCs w:val="72"/>
@@ -24150,6 +24481,7 @@
       </w:pPr>
       <w:r>
         <w:rPr>
+          <w:noProof/>
           <w:color w:val="EE0000"/>
           <w:sz w:val="72"/>
           <w:szCs w:val="72"/>
@@ -24228,6 +24560,7 @@
       </w:pPr>
       <w:r>
         <w:rPr>
+          <w:noProof/>
           <w:color w:val="EE0000"/>
           <w:sz w:val="72"/>
           <w:szCs w:val="72"/>
@@ -24279,6 +24612,7 @@
       </w:pPr>
       <w:r>
         <w:rPr>
+          <w:noProof/>
           <w:color w:val="EE0000"/>
           <w:sz w:val="72"/>
           <w:szCs w:val="72"/>
@@ -24347,6 +24681,7 @@
       </w:pPr>
       <w:r>
         <w:rPr>
+          <w:noProof/>
           <w:color w:val="EE0000"/>
           <w:sz w:val="72"/>
           <w:szCs w:val="72"/>
@@ -24416,6 +24751,7 @@
       </w:pPr>
       <w:r>
         <w:rPr>
+          <w:noProof/>
           <w:color w:val="EE0000"/>
           <w:sz w:val="72"/>
           <w:szCs w:val="72"/>
@@ -24488,7 +24824,25 @@
           <w:sz w:val="72"/>
           <w:szCs w:val="72"/>
         </w:rPr>
-        <w:t xml:space="preserve">Asa function jo return </w:t>
+        <w:t xml:space="preserve">Asa function jo </w:t>
+      </w:r>
+      <w:proofErr w:type="gramStart"/>
+      <w:r>
+        <w:rPr>
+          <w:color w:val="EE0000"/>
+          <w:sz w:val="72"/>
+          <w:szCs w:val="72"/>
+        </w:rPr>
+        <w:t>return</w:t>
+      </w:r>
+      <w:proofErr w:type="gramEnd"/>
+      <w:r>
+        <w:rPr>
+          <w:color w:val="EE0000"/>
+          <w:sz w:val="72"/>
+          <w:szCs w:val="72"/>
+        </w:rPr>
+        <w:t xml:space="preserve"> </w:t>
       </w:r>
       <w:proofErr w:type="spellStart"/>
       <w:r>
@@ -24614,37 +24968,20 @@
           <w:sz w:val="72"/>
           <w:szCs w:val="72"/>
         </w:rPr>
-        <w:t xml:space="preserve"> </w:t>
-      </w:r>
-      <w:proofErr w:type="spellStart"/>
-      <w:r>
-        <w:rPr>
-          <w:color w:val="EE0000"/>
-          <w:sz w:val="72"/>
-          <w:szCs w:val="72"/>
-        </w:rPr>
-        <w:t>hoo</w:t>
-      </w:r>
-      <w:proofErr w:type="spellEnd"/>
-      <w:r>
-        <w:rPr>
-          <w:color w:val="EE0000"/>
-          <w:sz w:val="72"/>
-          <w:szCs w:val="72"/>
-        </w:rPr>
-        <w:t>.</w:t>
-      </w:r>
-    </w:p>
-    <w:p>
-      <w:pPr>
-        <w:rPr>
-          <w:color w:val="EE0000"/>
-          <w:sz w:val="72"/>
-          <w:szCs w:val="72"/>
-        </w:rPr>
-      </w:pPr>
-      <w:r>
-        <w:rPr>
+        <w:t xml:space="preserve"> hoo.</w:t>
+      </w:r>
+    </w:p>
+    <w:p>
+      <w:pPr>
+        <w:rPr>
+          <w:color w:val="EE0000"/>
+          <w:sz w:val="72"/>
+          <w:szCs w:val="72"/>
+        </w:rPr>
+      </w:pPr>
+      <w:r>
+        <w:rPr>
+          <w:noProof/>
           <w:color w:val="EE0000"/>
           <w:sz w:val="72"/>
           <w:szCs w:val="72"/>
@@ -24690,6 +25027,91 @@
     <w:p>
       <w:pPr>
         <w:rPr>
+          <w:color w:val="EE0000"/>
+          <w:sz w:val="72"/>
+          <w:szCs w:val="72"/>
+        </w:rPr>
+      </w:pPr>
+      <w:r>
+        <w:rPr>
+          <w:color w:val="EE0000"/>
+          <w:sz w:val="72"/>
+          <w:szCs w:val="72"/>
+        </w:rPr>
+        <w:t>Problem 18:</w:t>
+      </w:r>
+    </w:p>
+    <w:p>
+      <w:pPr>
+        <w:rPr>
+          <w:color w:val="EE0000"/>
+          <w:sz w:val="72"/>
+          <w:szCs w:val="72"/>
+        </w:rPr>
+      </w:pPr>
+      <w:r>
+        <w:rPr>
+          <w:color w:val="EE0000"/>
+          <w:sz w:val="72"/>
+          <w:szCs w:val="72"/>
+        </w:rPr>
+        <w:drawing>
+          <wp:inline distT="0" distB="0" distL="0" distR="0" wp14:anchorId="2501F220" wp14:editId="56B26AE6">
+            <wp:extent cx="5763429" cy="3486637"/>
+            <wp:effectExtent l="0" t="0" r="0" b="0"/>
+            <wp:docPr id="200230306" name="Picture 1"/>
+            <wp:cNvGraphicFramePr>
+              <a:graphicFrameLocks xmlns:a="http://schemas.openxmlformats.org/drawingml/2006/main" noChangeAspect="1"/>
+            </wp:cNvGraphicFramePr>
+            <a:graphic xmlns:a="http://schemas.openxmlformats.org/drawingml/2006/main">
+              <a:graphicData uri="http://schemas.openxmlformats.org/drawingml/2006/picture">
+                <pic:pic xmlns:pic="http://schemas.openxmlformats.org/drawingml/2006/picture">
+                  <pic:nvPicPr>
+                    <pic:cNvPr id="200230306" name=""/>
+                    <pic:cNvPicPr/>
+                  </pic:nvPicPr>
+                  <pic:blipFill>
+                    <a:blip r:embed="rId142"/>
+                    <a:stretch>
+                      <a:fillRect/>
+                    </a:stretch>
+                  </pic:blipFill>
+                  <pic:spPr>
+                    <a:xfrm>
+                      <a:off x="0" y="0"/>
+                      <a:ext cx="5763429" cy="3486637"/>
+                    </a:xfrm>
+                    <a:prstGeom prst="rect">
+                      <a:avLst/>
+                    </a:prstGeom>
+                  </pic:spPr>
+                </pic:pic>
+              </a:graphicData>
+            </a:graphic>
+          </wp:inline>
+        </w:drawing>
+      </w:r>
+    </w:p>
+    <w:p>
+      <w:pPr>
+        <w:rPr>
+          <w:color w:val="EE0000"/>
+          <w:sz w:val="72"/>
+          <w:szCs w:val="72"/>
+        </w:rPr>
+      </w:pPr>
+      <w:r>
+        <w:rPr>
+          <w:color w:val="EE0000"/>
+          <w:sz w:val="72"/>
+          <w:szCs w:val="72"/>
+        </w:rPr>
+        <w:t xml:space="preserve">  </w:t>
+      </w:r>
+    </w:p>
+    <w:p>
+      <w:pPr>
+        <w:rPr>
           <w:color w:val="000000" w:themeColor="text1"/>
           <w:sz w:val="72"/>
           <w:szCs w:val="72"/>
@@ -25043,14 +25465,14 @@
         <v:path o:extrusionok="f" gradientshapeok="t" o:connecttype="rect"/>
         <o:lock v:ext="edit" aspectratio="t"/>
       </v:shapetype>
-      <v:shape id="_x0000_i1025" type="#_x0000_t75" style="width:107.45pt;height:43pt;visibility:visible" o:bullet="t">
+      <v:shape id="_x0000_i1025" type="#_x0000_t75" style="width:107.3pt;height:43.15pt;visibility:visible" o:bullet="t">
         <v:imagedata r:id="rId1" o:title=""/>
       </v:shape>
     </w:pict>
   </w:numPicBullet>
   <w:numPicBullet w:numPicBulletId="1">
     <w:pict>
-      <v:shape id="_x0000_i1026" type="#_x0000_t75" style="width:90.8pt;height:47.8pt;visibility:visible" o:bullet="t">
+      <v:shape id="_x0000_i1026" type="#_x0000_t75" style="width:90.9pt;height:47.75pt;visibility:visible" o:bullet="t">
         <v:imagedata r:id="rId2" o:title=""/>
       </v:shape>
     </w:pict>
@@ -27538,6 +27960,7 @@
   <w:style w:type="character" w:default="1" w:styleId="DefaultParagraphFont">
     <w:name w:val="Default Paragraph Font"/>
     <w:uiPriority w:val="1"/>
+    <w:semiHidden/>
     <w:unhideWhenUsed/>
   </w:style>
   <w:style w:type="table" w:default="1" w:styleId="TableNormal">

</xml_diff>